<commit_message>
Travail FINIT YEAHHHHHHH, mais doit être relu
</commit_message>
<xml_diff>
--- a/travail_personnel/1846912_LOG2410_Travail_Personnel.docx
+++ b/travail_personnel/1846912_LOG2410_Travail_Personnel.docx
@@ -2,6 +2,473 @@
 <file path=word/document.xml><?xml version="1.0" encoding="utf-8"?>
 <w:document xmlns:wpc="http://schemas.microsoft.com/office/word/2010/wordprocessingCanvas" xmlns:cx="http://schemas.microsoft.com/office/drawing/2014/chartex" xmlns:cx1="http://schemas.microsoft.com/office/drawing/2015/9/8/chartex" xmlns:cx2="http://schemas.microsoft.com/office/drawing/2015/10/21/chartex" xmlns:cx3="http://schemas.microsoft.com/office/drawing/2016/5/9/chartex" xmlns:cx4="http://schemas.microsoft.com/office/drawing/2016/5/10/chartex" xmlns:cx5="http://schemas.microsoft.com/office/drawing/2016/5/11/chartex" xmlns:cx6="http://schemas.microsoft.com/office/drawing/2016/5/12/chartex" xmlns:cx7="http://schemas.microsoft.com/office/drawing/2016/5/13/chartex" xmlns:cx8="http://schemas.microsoft.com/office/drawing/2016/5/14/chartex" xmlns:mc="http://schemas.openxmlformats.org/markup-compatibility/2006" xmlns:aink="http://schemas.microsoft.com/office/drawing/2016/ink" xmlns:am3d="http://schemas.microsoft.com/office/drawing/2017/model3d" xmlns:o="urn:schemas-microsoft-com:office:office" xmlns:r="http://schemas.openxmlformats.org/officeDocument/2006/relationships" xmlns:m="http://schemas.openxmlformats.org/officeDocument/2006/math" xmlns:v="urn:schemas-microsoft-com:vml" xmlns:wp14="http://schemas.microsoft.com/office/word/2010/wordprocessingDrawing" xmlns:wp="http://schemas.openxmlformats.org/drawingml/2006/wordprocessingDrawing" xmlns:w10="urn:schemas-microsoft-com:office:word" xmlns:w="http://schemas.openxmlformats.org/wordprocessingml/2006/main" xmlns:w14="http://schemas.microsoft.com/office/word/2010/wordml" xmlns:w15="http://schemas.microsoft.com/office/word/2012/wordml" xmlns:w16cid="http://schemas.microsoft.com/office/word/2016/wordml/cid" xmlns:w16se="http://schemas.microsoft.com/office/word/2015/wordml/symex" xmlns:wpg="http://schemas.microsoft.com/office/word/2010/wordprocessingGroup" xmlns:wpi="http://schemas.microsoft.com/office/word/2010/wordprocessingInk" xmlns:wne="http://schemas.microsoft.com/office/word/2006/wordml" xmlns:wps="http://schemas.microsoft.com/office/word/2010/wordprocessingShape" mc:Ignorable="w14 w15 w16se w16cid wp14">
   <w:body>
+    <w:p>
+      <w:pPr>
+        <w:jc w:val="center"/>
+        <w:rPr>
+          <w:rFonts w:ascii="Times New Roman" w:hAnsi="Times New Roman" w:cs="Times New Roman"/>
+          <w:noProof/>
+        </w:rPr>
+      </w:pPr>
+      <w:r>
+        <w:rPr>
+          <w:rFonts w:ascii="Times New Roman" w:hAnsi="Times New Roman" w:cs="Times New Roman"/>
+          <w:noProof/>
+          <w:lang w:eastAsia="fr-CA"/>
+        </w:rPr>
+        <w:drawing>
+          <wp:anchor distT="0" distB="0" distL="114300" distR="114300" simplePos="0" relativeHeight="251659264" behindDoc="0" locked="0" layoutInCell="1" allowOverlap="1" wp14:anchorId="0F602103" wp14:editId="75DF3638">
+            <wp:simplePos x="0" y="0"/>
+            <wp:positionH relativeFrom="margin">
+              <wp:align>center</wp:align>
+            </wp:positionH>
+            <wp:positionV relativeFrom="margin">
+              <wp:align>top</wp:align>
+            </wp:positionV>
+            <wp:extent cx="2319533" cy="950978"/>
+            <wp:effectExtent l="0" t="0" r="5080" b="1905"/>
+            <wp:wrapSquare wrapText="bothSides"/>
+            <wp:docPr id="3" name="Picture 3" descr="A black sign with white text&#10;&#10;Description automatically generated"/>
+            <wp:cNvGraphicFramePr>
+              <a:graphicFrameLocks xmlns:a="http://schemas.openxmlformats.org/drawingml/2006/main" noChangeAspect="1"/>
+            </wp:cNvGraphicFramePr>
+            <a:graphic xmlns:a="http://schemas.openxmlformats.org/drawingml/2006/main">
+              <a:graphicData uri="http://schemas.openxmlformats.org/drawingml/2006/picture">
+                <pic:pic xmlns:pic="http://schemas.openxmlformats.org/drawingml/2006/picture">
+                  <pic:nvPicPr>
+                    <pic:cNvPr id="3" name="logoPoly.png"/>
+                    <pic:cNvPicPr/>
+                  </pic:nvPicPr>
+                  <pic:blipFill>
+                    <a:blip r:embed="rId8" cstate="print">
+                      <a:extLst>
+                        <a:ext uri="{28A0092B-C50C-407E-A947-70E740481C1C}">
+                          <a14:useLocalDpi xmlns:a14="http://schemas.microsoft.com/office/drawing/2010/main" val="0"/>
+                        </a:ext>
+                      </a:extLst>
+                    </a:blip>
+                    <a:stretch>
+                      <a:fillRect/>
+                    </a:stretch>
+                  </pic:blipFill>
+                  <pic:spPr>
+                    <a:xfrm>
+                      <a:off x="0" y="0"/>
+                      <a:ext cx="2319533" cy="950978"/>
+                    </a:xfrm>
+                    <a:prstGeom prst="rect">
+                      <a:avLst/>
+                    </a:prstGeom>
+                  </pic:spPr>
+                </pic:pic>
+              </a:graphicData>
+            </a:graphic>
+          </wp:anchor>
+        </w:drawing>
+      </w:r>
+    </w:p>
+    <w:p>
+      <w:pPr>
+        <w:jc w:val="center"/>
+        <w:rPr>
+          <w:rFonts w:ascii="Times New Roman" w:hAnsi="Times New Roman" w:cs="Times New Roman"/>
+        </w:rPr>
+      </w:pPr>
+      <w:bookmarkStart w:id="0" w:name="_GoBack"/>
+      <w:bookmarkEnd w:id="0"/>
+    </w:p>
+    <w:p>
+      <w:pPr>
+        <w:jc w:val="center"/>
+        <w:rPr>
+          <w:rFonts w:ascii="Times New Roman" w:hAnsi="Times New Roman" w:cs="Times New Roman"/>
+        </w:rPr>
+      </w:pPr>
+    </w:p>
+    <w:p>
+      <w:pPr>
+        <w:rPr>
+          <w:rFonts w:ascii="Times New Roman" w:hAnsi="Times New Roman" w:cs="Times New Roman"/>
+        </w:rPr>
+      </w:pPr>
+    </w:p>
+    <w:p>
+      <w:pPr>
+        <w:jc w:val="center"/>
+        <w:rPr>
+          <w:rFonts w:ascii="Times New Roman" w:hAnsi="Times New Roman" w:cs="Times New Roman"/>
+        </w:rPr>
+      </w:pPr>
+    </w:p>
+    <w:p>
+      <w:pPr>
+        <w:jc w:val="center"/>
+        <w:rPr>
+          <w:rFonts w:ascii="Times New Roman" w:hAnsi="Times New Roman" w:cs="Times New Roman"/>
+        </w:rPr>
+      </w:pPr>
+    </w:p>
+    <w:p>
+      <w:pPr>
+        <w:jc w:val="center"/>
+        <w:rPr>
+          <w:rFonts w:ascii="Arial" w:hAnsi="Arial" w:cs="Arial"/>
+          <w:sz w:val="24"/>
+          <w:szCs w:val="24"/>
+        </w:rPr>
+      </w:pPr>
+      <w:r>
+        <w:rPr>
+          <w:rFonts w:ascii="Arial" w:hAnsi="Arial" w:cs="Arial"/>
+          <w:sz w:val="24"/>
+          <w:szCs w:val="24"/>
+        </w:rPr>
+        <w:t>Paul Clas 1846912</w:t>
+      </w:r>
+    </w:p>
+    <w:p>
+      <w:pPr>
+        <w:jc w:val="center"/>
+        <w:rPr>
+          <w:rFonts w:ascii="Arial" w:hAnsi="Arial" w:cs="Arial"/>
+          <w:sz w:val="24"/>
+          <w:szCs w:val="24"/>
+        </w:rPr>
+      </w:pPr>
+    </w:p>
+    <w:p>
+      <w:pPr>
+        <w:rPr>
+          <w:rFonts w:ascii="Arial" w:hAnsi="Arial" w:cs="Arial"/>
+          <w:sz w:val="24"/>
+          <w:szCs w:val="24"/>
+        </w:rPr>
+      </w:pPr>
+    </w:p>
+    <w:p>
+      <w:pPr>
+        <w:jc w:val="center"/>
+        <w:rPr>
+          <w:rFonts w:ascii="Arial" w:hAnsi="Arial" w:cs="Arial"/>
+          <w:sz w:val="24"/>
+          <w:szCs w:val="24"/>
+        </w:rPr>
+      </w:pPr>
+    </w:p>
+    <w:p>
+      <w:pPr>
+        <w:jc w:val="center"/>
+        <w:rPr>
+          <w:rFonts w:ascii="Arial" w:hAnsi="Arial" w:cs="Arial"/>
+          <w:b/>
+          <w:sz w:val="24"/>
+          <w:szCs w:val="24"/>
+        </w:rPr>
+      </w:pPr>
+      <w:r>
+        <w:rPr>
+          <w:rFonts w:ascii="Arial" w:hAnsi="Arial" w:cs="Arial"/>
+          <w:b/>
+          <w:sz w:val="24"/>
+          <w:szCs w:val="24"/>
+        </w:rPr>
+        <w:t xml:space="preserve">Travail personnel : </w:t>
+      </w:r>
+    </w:p>
+    <w:p>
+      <w:pPr>
+        <w:jc w:val="center"/>
+        <w:rPr>
+          <w:rFonts w:ascii="Arial" w:hAnsi="Arial" w:cs="Arial"/>
+          <w:b/>
+          <w:sz w:val="24"/>
+          <w:szCs w:val="24"/>
+        </w:rPr>
+      </w:pPr>
+      <w:r>
+        <w:rPr>
+          <w:rFonts w:ascii="Arial" w:hAnsi="Arial" w:cs="Arial"/>
+          <w:b/>
+          <w:sz w:val="24"/>
+          <w:szCs w:val="24"/>
+        </w:rPr>
+        <w:t>Les fonctions lambda en C++. Capture et fermeture</w:t>
+      </w:r>
+    </w:p>
+    <w:p>
+      <w:pPr>
+        <w:jc w:val="center"/>
+        <w:rPr>
+          <w:rFonts w:ascii="Arial" w:hAnsi="Arial" w:cs="Arial"/>
+          <w:sz w:val="24"/>
+          <w:szCs w:val="24"/>
+        </w:rPr>
+      </w:pPr>
+      <w:r>
+        <w:rPr>
+          <w:rFonts w:ascii="Arial" w:hAnsi="Arial" w:cs="Arial"/>
+          <w:sz w:val="24"/>
+          <w:szCs w:val="24"/>
+        </w:rPr>
+        <w:t>LOG 2</w:t>
+      </w:r>
+      <w:r>
+        <w:rPr>
+          <w:rFonts w:ascii="Arial" w:hAnsi="Arial" w:cs="Arial"/>
+          <w:sz w:val="24"/>
+          <w:szCs w:val="24"/>
+        </w:rPr>
+        <w:t>410</w:t>
+      </w:r>
+      <w:r>
+        <w:rPr>
+          <w:rFonts w:ascii="Arial" w:hAnsi="Arial" w:cs="Arial"/>
+          <w:sz w:val="24"/>
+          <w:szCs w:val="24"/>
+        </w:rPr>
+        <w:t xml:space="preserve"> </w:t>
+      </w:r>
+      <w:r>
+        <w:rPr>
+          <w:rFonts w:ascii="Arial" w:hAnsi="Arial" w:cs="Arial"/>
+          <w:sz w:val="24"/>
+          <w:szCs w:val="24"/>
+        </w:rPr>
+        <w:t>Conception Logiciel</w:t>
+      </w:r>
+    </w:p>
+    <w:p>
+      <w:pPr>
+        <w:jc w:val="center"/>
+        <w:rPr>
+          <w:rFonts w:ascii="Arial" w:hAnsi="Arial" w:cs="Arial"/>
+          <w:sz w:val="24"/>
+          <w:szCs w:val="24"/>
+        </w:rPr>
+      </w:pPr>
+    </w:p>
+    <w:p>
+      <w:pPr>
+        <w:jc w:val="center"/>
+        <w:rPr>
+          <w:rFonts w:ascii="Arial" w:hAnsi="Arial" w:cs="Arial"/>
+          <w:sz w:val="24"/>
+          <w:szCs w:val="24"/>
+        </w:rPr>
+      </w:pPr>
+    </w:p>
+    <w:p>
+      <w:pPr>
+        <w:jc w:val="center"/>
+        <w:rPr>
+          <w:rFonts w:ascii="Arial" w:hAnsi="Arial" w:cs="Arial"/>
+          <w:sz w:val="24"/>
+          <w:szCs w:val="24"/>
+        </w:rPr>
+      </w:pPr>
+    </w:p>
+    <w:p>
+      <w:pPr>
+        <w:jc w:val="center"/>
+        <w:rPr>
+          <w:rFonts w:ascii="Arial" w:hAnsi="Arial" w:cs="Arial"/>
+          <w:sz w:val="24"/>
+          <w:szCs w:val="24"/>
+        </w:rPr>
+      </w:pPr>
+    </w:p>
+    <w:p>
+      <w:pPr>
+        <w:jc w:val="center"/>
+        <w:rPr>
+          <w:rFonts w:ascii="Arial" w:hAnsi="Arial" w:cs="Arial"/>
+          <w:b/>
+          <w:sz w:val="24"/>
+          <w:szCs w:val="24"/>
+        </w:rPr>
+      </w:pPr>
+      <w:r>
+        <w:rPr>
+          <w:rFonts w:ascii="Arial" w:hAnsi="Arial" w:cs="Arial"/>
+          <w:b/>
+          <w:sz w:val="24"/>
+          <w:szCs w:val="24"/>
+        </w:rPr>
+        <w:t xml:space="preserve">Présenté à : </w:t>
+      </w:r>
+    </w:p>
+    <w:p>
+      <w:pPr>
+        <w:jc w:val="center"/>
+        <w:rPr>
+          <w:rFonts w:ascii="Arial" w:hAnsi="Arial" w:cs="Arial"/>
+          <w:sz w:val="24"/>
+          <w:szCs w:val="24"/>
+          <w:lang w:val="en-US"/>
+        </w:rPr>
+      </w:pPr>
+      <w:r>
+        <w:rPr>
+          <w:rFonts w:ascii="Arial" w:hAnsi="Arial" w:cs="Arial"/>
+          <w:sz w:val="24"/>
+          <w:szCs w:val="24"/>
+          <w:lang w:val="en-US"/>
+        </w:rPr>
+        <w:t>François Guibault</w:t>
+      </w:r>
+    </w:p>
+    <w:p>
+      <w:pPr>
+        <w:rPr>
+          <w:rFonts w:ascii="Arial" w:hAnsi="Arial" w:cs="Arial"/>
+          <w:sz w:val="24"/>
+          <w:szCs w:val="24"/>
+          <w:lang w:val="en-US"/>
+        </w:rPr>
+      </w:pPr>
+    </w:p>
+    <w:p>
+      <w:pPr>
+        <w:rPr>
+          <w:rFonts w:ascii="Arial" w:hAnsi="Arial" w:cs="Arial"/>
+          <w:sz w:val="24"/>
+          <w:szCs w:val="24"/>
+          <w:lang w:val="en-US"/>
+        </w:rPr>
+      </w:pPr>
+    </w:p>
+    <w:p>
+      <w:pPr>
+        <w:rPr>
+          <w:rFonts w:ascii="Arial" w:hAnsi="Arial" w:cs="Arial"/>
+          <w:sz w:val="24"/>
+          <w:szCs w:val="24"/>
+          <w:lang w:val="en-US"/>
+        </w:rPr>
+      </w:pPr>
+    </w:p>
+    <w:p>
+      <w:pPr>
+        <w:jc w:val="center"/>
+        <w:rPr>
+          <w:rFonts w:ascii="Arial" w:hAnsi="Arial" w:cs="Arial"/>
+          <w:b/>
+          <w:sz w:val="24"/>
+          <w:szCs w:val="24"/>
+        </w:rPr>
+      </w:pPr>
+      <w:r>
+        <w:rPr>
+          <w:rFonts w:ascii="Arial" w:hAnsi="Arial" w:cs="Arial"/>
+          <w:b/>
+          <w:sz w:val="24"/>
+          <w:szCs w:val="24"/>
+        </w:rPr>
+        <w:t>Remis le</w:t>
+      </w:r>
+    </w:p>
+    <w:p>
+      <w:pPr>
+        <w:jc w:val="center"/>
+        <w:rPr>
+          <w:rFonts w:ascii="Arial" w:hAnsi="Arial" w:cs="Arial"/>
+          <w:sz w:val="24"/>
+          <w:szCs w:val="24"/>
+        </w:rPr>
+      </w:pPr>
+      <w:r>
+        <w:rPr>
+          <w:rFonts w:ascii="Arial" w:hAnsi="Arial" w:cs="Arial"/>
+          <w:sz w:val="24"/>
+          <w:szCs w:val="24"/>
+        </w:rPr>
+        <w:t>7</w:t>
+      </w:r>
+      <w:r>
+        <w:rPr>
+          <w:rFonts w:ascii="Arial" w:hAnsi="Arial" w:cs="Arial"/>
+          <w:sz w:val="24"/>
+          <w:szCs w:val="24"/>
+        </w:rPr>
+        <w:t xml:space="preserve"> Avril 2019</w:t>
+      </w:r>
+    </w:p>
+    <w:p>
+      <w:pPr>
+        <w:rPr>
+          <w:rFonts w:ascii="Arial" w:hAnsi="Arial" w:cs="Arial"/>
+          <w:sz w:val="24"/>
+          <w:szCs w:val="24"/>
+        </w:rPr>
+      </w:pPr>
+    </w:p>
+    <w:p>
+      <w:pPr>
+        <w:rPr>
+          <w:rFonts w:ascii="Arial" w:hAnsi="Arial" w:cs="Arial"/>
+          <w:b/>
+          <w:sz w:val="24"/>
+          <w:szCs w:val="24"/>
+        </w:rPr>
+      </w:pPr>
+    </w:p>
+    <w:p>
+      <w:pPr>
+        <w:jc w:val="center"/>
+        <w:rPr>
+          <w:rFonts w:ascii="Arial" w:hAnsi="Arial" w:cs="Arial"/>
+          <w:b/>
+          <w:sz w:val="24"/>
+          <w:szCs w:val="24"/>
+        </w:rPr>
+      </w:pPr>
+      <w:r>
+        <w:rPr>
+          <w:rFonts w:ascii="Arial" w:hAnsi="Arial" w:cs="Arial"/>
+          <w:b/>
+          <w:sz w:val="24"/>
+          <w:szCs w:val="24"/>
+        </w:rPr>
+        <w:t>Département de génie informatique et génie logiciel</w:t>
+      </w:r>
+    </w:p>
+    <w:p>
+      <w:pPr>
+        <w:jc w:val="center"/>
+        <w:rPr>
+          <w:rFonts w:ascii="Arial" w:hAnsi="Arial" w:cs="Arial"/>
+          <w:b/>
+          <w:sz w:val="24"/>
+          <w:szCs w:val="24"/>
+        </w:rPr>
+      </w:pPr>
+      <w:r>
+        <w:rPr>
+          <w:rFonts w:ascii="Arial" w:hAnsi="Arial" w:cs="Arial"/>
+          <w:b/>
+          <w:sz w:val="24"/>
+          <w:szCs w:val="24"/>
+        </w:rPr>
+        <w:t>Polytechnique Montréal</w:t>
+      </w:r>
+    </w:p>
+    <w:p>
+      <w:pPr>
+        <w:rPr>
+          <w:rFonts w:ascii="Times New Roman" w:hAnsi="Times New Roman" w:cs="Times New Roman"/>
+        </w:rPr>
+      </w:pPr>
+      <w:r>
+        <w:rPr>
+          <w:rFonts w:ascii="Arial" w:hAnsi="Arial" w:cs="Arial"/>
+          <w:b/>
+          <w:bCs/>
+          <w:sz w:val="24"/>
+          <w:szCs w:val="24"/>
+        </w:rPr>
+        <w:br w:type="page"/>
+      </w:r>
+    </w:p>
     <w:p>
       <w:pPr>
         <w:pStyle w:val="ListParagraph"/>
@@ -30,6 +497,7 @@
           <w:sz w:val="24"/>
           <w:szCs w:val="24"/>
         </w:rPr>
+        <w:lastRenderedPageBreak/>
         <w:t>Introduction</w:t>
       </w:r>
     </w:p>
@@ -143,9 +611,8 @@
           <w:szCs w:val="24"/>
           <w:shd w:val="clear" w:color="auto" w:fill="FFFFFF"/>
         </w:rPr>
-        <w:t xml:space="preserve"> l’avantage d’être </w:t>
-      </w:r>
-      <w:proofErr w:type="spellStart"/>
+        <w:t xml:space="preserve"> l’avantage d’être inline, c’est-à-dire directement dans le code, sont les fonctions lambda. </w:t>
+      </w:r>
       <w:r>
         <w:rPr>
           <w:rFonts w:ascii="Arial" w:hAnsi="Arial" w:cs="Arial"/>
@@ -154,9 +621,8 @@
           <w:szCs w:val="24"/>
           <w:shd w:val="clear" w:color="auto" w:fill="FFFFFF"/>
         </w:rPr>
-        <w:t>inline</w:t>
-      </w:r>
-      <w:proofErr w:type="spellEnd"/>
+        <w:t xml:space="preserve">La solution à ce problème que nous allons étudier dans ce rapport </w:t>
+      </w:r>
       <w:r>
         <w:rPr>
           <w:rFonts w:ascii="Arial" w:hAnsi="Arial" w:cs="Arial"/>
@@ -165,7 +631,7 @@
           <w:szCs w:val="24"/>
           <w:shd w:val="clear" w:color="auto" w:fill="FFFFFF"/>
         </w:rPr>
-        <w:t xml:space="preserve">, c’est-à-dire directement dans le code, sont les fonctions lambda. </w:t>
+        <w:t>sont les fonctions lambda, leur</w:t>
       </w:r>
       <w:r>
         <w:rPr>
@@ -175,7 +641,7 @@
           <w:szCs w:val="24"/>
           <w:shd w:val="clear" w:color="auto" w:fill="FFFFFF"/>
         </w:rPr>
-        <w:t xml:space="preserve">La solution à ce problème que nous allons étudier dans ce rapport </w:t>
+        <w:t>s</w:t>
       </w:r>
       <w:r>
         <w:rPr>
@@ -185,7 +651,7 @@
           <w:szCs w:val="24"/>
           <w:shd w:val="clear" w:color="auto" w:fill="FFFFFF"/>
         </w:rPr>
-        <w:t>sont les fonctions lambda, leur</w:t>
+        <w:t xml:space="preserve"> capture</w:t>
       </w:r>
       <w:r>
         <w:rPr>
@@ -205,7 +671,7 @@
           <w:szCs w:val="24"/>
           <w:shd w:val="clear" w:color="auto" w:fill="FFFFFF"/>
         </w:rPr>
-        <w:t xml:space="preserve"> capture</w:t>
+        <w:t xml:space="preserve"> et leur</w:t>
       </w:r>
       <w:r>
         <w:rPr>
@@ -215,7 +681,7 @@
           <w:szCs w:val="24"/>
           <w:shd w:val="clear" w:color="auto" w:fill="FFFFFF"/>
         </w:rPr>
-        <w:t>s</w:t>
+        <w:t xml:space="preserve"> classe</w:t>
       </w:r>
       <w:r>
         <w:rPr>
@@ -225,7 +691,7 @@
           <w:szCs w:val="24"/>
           <w:shd w:val="clear" w:color="auto" w:fill="FFFFFF"/>
         </w:rPr>
-        <w:t xml:space="preserve"> et leur</w:t>
+        <w:t xml:space="preserve"> </w:t>
       </w:r>
       <w:r>
         <w:rPr>
@@ -235,7 +701,7 @@
           <w:szCs w:val="24"/>
           <w:shd w:val="clear" w:color="auto" w:fill="FFFFFF"/>
         </w:rPr>
-        <w:t xml:space="preserve"> classe</w:t>
+        <w:t>fermeture</w:t>
       </w:r>
       <w:r>
         <w:rPr>
@@ -245,9 +711,17 @@
           <w:szCs w:val="24"/>
           <w:shd w:val="clear" w:color="auto" w:fill="FFFFFF"/>
         </w:rPr>
-        <w:t xml:space="preserve"> </w:t>
-      </w:r>
-      <w:r>
+        <w:t>.</w:t>
+      </w:r>
+    </w:p>
+    <w:p>
+      <w:pPr>
+        <w:autoSpaceDE w:val="0"/>
+        <w:autoSpaceDN w:val="0"/>
+        <w:adjustRightInd w:val="0"/>
+        <w:spacing w:after="0" w:line="360" w:lineRule="auto"/>
+        <w:ind w:firstLine="360"/>
+        <w:jc w:val="both"/>
         <w:rPr>
           <w:rFonts w:ascii="Arial" w:hAnsi="Arial" w:cs="Arial"/>
           <w:color w:val="000000"/>
@@ -255,9 +729,16 @@
           <w:szCs w:val="24"/>
           <w:shd w:val="clear" w:color="auto" w:fill="FFFFFF"/>
         </w:rPr>
-        <w:t>fermeture</w:t>
-      </w:r>
-      <w:r>
+      </w:pPr>
+    </w:p>
+    <w:p>
+      <w:pPr>
+        <w:autoSpaceDE w:val="0"/>
+        <w:autoSpaceDN w:val="0"/>
+        <w:adjustRightInd w:val="0"/>
+        <w:spacing w:after="0" w:line="360" w:lineRule="auto"/>
+        <w:ind w:firstLine="360"/>
+        <w:jc w:val="both"/>
         <w:rPr>
           <w:rFonts w:ascii="Arial" w:hAnsi="Arial" w:cs="Arial"/>
           <w:color w:val="000000"/>
@@ -265,17 +746,8 @@
           <w:szCs w:val="24"/>
           <w:shd w:val="clear" w:color="auto" w:fill="FFFFFF"/>
         </w:rPr>
-        <w:t>.</w:t>
-      </w:r>
-    </w:p>
-    <w:p>
-      <w:pPr>
-        <w:autoSpaceDE w:val="0"/>
-        <w:autoSpaceDN w:val="0"/>
-        <w:adjustRightInd w:val="0"/>
-        <w:spacing w:after="0" w:line="360" w:lineRule="auto"/>
-        <w:ind w:firstLine="360"/>
-        <w:jc w:val="both"/>
+      </w:pPr>
+      <w:r>
         <w:rPr>
           <w:rFonts w:ascii="Arial" w:hAnsi="Arial" w:cs="Arial"/>
           <w:color w:val="000000"/>
@@ -283,16 +755,9 @@
           <w:szCs w:val="24"/>
           <w:shd w:val="clear" w:color="auto" w:fill="FFFFFF"/>
         </w:rPr>
-      </w:pPr>
-    </w:p>
-    <w:p>
-      <w:pPr>
-        <w:autoSpaceDE w:val="0"/>
-        <w:autoSpaceDN w:val="0"/>
-        <w:adjustRightInd w:val="0"/>
-        <w:spacing w:after="0" w:line="360" w:lineRule="auto"/>
-        <w:ind w:firstLine="360"/>
-        <w:jc w:val="both"/>
+        <w:t>Il s’agira donc de définir les fonctions lambda introduit dans la spécification de C++11 et améliorer dans l</w:t>
+      </w:r>
+      <w:r>
         <w:rPr>
           <w:rFonts w:ascii="Arial" w:hAnsi="Arial" w:cs="Arial"/>
           <w:color w:val="000000"/>
@@ -300,7 +765,8 @@
           <w:szCs w:val="24"/>
           <w:shd w:val="clear" w:color="auto" w:fill="FFFFFF"/>
         </w:rPr>
-      </w:pPr>
+        <w:t xml:space="preserve">es </w:t>
+      </w:r>
       <w:r>
         <w:rPr>
           <w:rFonts w:ascii="Arial" w:hAnsi="Arial" w:cs="Arial"/>
@@ -309,7 +775,7 @@
           <w:szCs w:val="24"/>
           <w:shd w:val="clear" w:color="auto" w:fill="FFFFFF"/>
         </w:rPr>
-        <w:t>Il s’agira donc de définir les fonctions lambda introduit dans la spécification de C++11 et améliorer dans la plus récente spécification C++14. Nous explorerons les motivations derrières celles-ci ainsi que leur fonctionnement grâce à la leur</w:t>
+        <w:t>plus récente spécificatio</w:t>
       </w:r>
       <w:r>
         <w:rPr>
@@ -319,7 +785,27 @@
           <w:szCs w:val="24"/>
           <w:shd w:val="clear" w:color="auto" w:fill="FFFFFF"/>
         </w:rPr>
-        <w:t>s capture et leur classe</w:t>
+        <w:t>ns</w:t>
+      </w:r>
+      <w:r>
+        <w:rPr>
+          <w:rFonts w:ascii="Arial" w:hAnsi="Arial" w:cs="Arial"/>
+          <w:color w:val="000000"/>
+          <w:sz w:val="24"/>
+          <w:szCs w:val="24"/>
+          <w:shd w:val="clear" w:color="auto" w:fill="FFFFFF"/>
+        </w:rPr>
+        <w:t>. Nous explorerons les motivations derrières celles-ci ainsi que leur fonctionnement grâce à la leur</w:t>
+      </w:r>
+      <w:r>
+        <w:rPr>
+          <w:rFonts w:ascii="Arial" w:hAnsi="Arial" w:cs="Arial"/>
+          <w:color w:val="000000"/>
+          <w:sz w:val="24"/>
+          <w:szCs w:val="24"/>
+          <w:shd w:val="clear" w:color="auto" w:fill="FFFFFF"/>
+        </w:rPr>
+        <w:t xml:space="preserve"> capture et leur classe</w:t>
       </w:r>
       <w:r>
         <w:rPr>
@@ -492,7 +978,52 @@
           <w:sz w:val="24"/>
           <w:szCs w:val="24"/>
         </w:rPr>
-        <w:t xml:space="preserve"> » de Alonzo Church dans les années 1930. </w:t>
+        <w:t> » de Alonzo Church dans les années 1930</w:t>
+      </w:r>
+      <w:r>
+        <w:rPr>
+          <w:rFonts w:ascii="Arial" w:hAnsi="Arial" w:cs="Arial"/>
+          <w:bCs/>
+          <w:sz w:val="24"/>
+          <w:szCs w:val="24"/>
+        </w:rPr>
+        <w:t xml:space="preserve"> [</w:t>
+      </w:r>
+      <w:r>
+        <w:rPr>
+          <w:rFonts w:ascii="Arial" w:hAnsi="Arial" w:cs="Arial"/>
+          <w:bCs/>
+          <w:sz w:val="24"/>
+          <w:szCs w:val="24"/>
+        </w:rPr>
+        <w:t>Sussman</w:t>
+      </w:r>
+      <w:r>
+        <w:rPr>
+          <w:rFonts w:ascii="Arial" w:hAnsi="Arial" w:cs="Arial"/>
+          <w:bCs/>
+          <w:sz w:val="24"/>
+          <w:szCs w:val="24"/>
+        </w:rPr>
+        <w:t>,</w:t>
+      </w:r>
+      <w:r>
+        <w:rPr>
+          <w:rFonts w:ascii="Arial" w:hAnsi="Arial" w:cs="Arial"/>
+          <w:bCs/>
+          <w:sz w:val="24"/>
+          <w:szCs w:val="24"/>
+        </w:rPr>
+        <w:t xml:space="preserve"> 1975]</w:t>
+      </w:r>
+      <w:r>
+        <w:rPr>
+          <w:rFonts w:ascii="Arial" w:hAnsi="Arial" w:cs="Arial"/>
+          <w:bCs/>
+          <w:sz w:val="24"/>
+          <w:szCs w:val="24"/>
+        </w:rPr>
+        <w:t xml:space="preserve">. </w:t>
       </w:r>
       <w:r>
         <w:rPr>
@@ -528,7 +1059,17 @@
           <w:sz w:val="24"/>
           <w:szCs w:val="24"/>
         </w:rPr>
-        <w:t xml:space="preserve">toutefois, comme nous le préciserons plus </w:t>
+        <w:t xml:space="preserve">toutefois, comme nous le </w:t>
+      </w:r>
+      <w:r>
+        <w:rPr>
+          <w:rFonts w:ascii="Arial" w:hAnsi="Arial" w:cs="Arial"/>
+          <w:bCs/>
+          <w:sz w:val="24"/>
+          <w:szCs w:val="24"/>
+        </w:rPr>
+        <w:lastRenderedPageBreak/>
+        <w:t xml:space="preserve">préciserons plus </w:t>
       </w:r>
       <w:r>
         <w:rPr>
@@ -546,17 +1087,7 @@
           <w:sz w:val="24"/>
           <w:szCs w:val="24"/>
         </w:rPr>
-        <w:t xml:space="preserve">, </w:t>
-      </w:r>
-      <w:r>
-        <w:rPr>
-          <w:rFonts w:ascii="Arial" w:hAnsi="Arial" w:cs="Arial"/>
-          <w:bCs/>
-          <w:sz w:val="24"/>
-          <w:szCs w:val="24"/>
-        </w:rPr>
-        <w:lastRenderedPageBreak/>
-        <w:t xml:space="preserve">comme </w:t>
+        <w:t xml:space="preserve">, comme </w:t>
       </w:r>
       <w:r>
         <w:rPr>
@@ -608,7 +1139,7 @@
           <w:szCs w:val="24"/>
         </w:rPr>
         <w:drawing>
-          <wp:inline distT="0" distB="0" distL="0" distR="0" wp14:anchorId="18E836AF">
+          <wp:inline distT="0" distB="0" distL="0" distR="0" wp14:anchorId="17E6CAB7" wp14:editId="0BFB86D4">
             <wp:extent cx="5600700" cy="2933700"/>
             <wp:effectExtent l="0" t="0" r="0" b="0"/>
             <wp:docPr id="1" name="Picture 1"/>
@@ -623,7 +1154,7 @@
                     <pic:cNvPicPr/>
                   </pic:nvPicPr>
                   <pic:blipFill>
-                    <a:blip r:embed="rId5">
+                    <a:blip r:embed="rId9">
                       <a:extLst>
                         <a:ext uri="{28A0092B-C50C-407E-A947-70E740481C1C}">
                           <a14:useLocalDpi xmlns:a14="http://schemas.microsoft.com/office/drawing/2010/main" val="0"/>
@@ -756,7 +1287,43 @@
           <w:sz w:val="24"/>
           <w:szCs w:val="24"/>
         </w:rPr>
-        <w:t xml:space="preserve">Une fonction lambda es qu’en fait qu’une simple expression qui n’existe que dans le code source d’un programme.  Une fonction lambda n’existe pas, à proprement parler, durant le temps d’exécution. En faites, celle-ci génère un objet durant le temps d’exécution et </w:t>
+        <w:t xml:space="preserve">Une fonction lambda </w:t>
+      </w:r>
+      <w:r>
+        <w:rPr>
+          <w:rFonts w:ascii="Arial" w:hAnsi="Arial" w:cs="Arial"/>
+          <w:bCs/>
+          <w:sz w:val="24"/>
+          <w:szCs w:val="24"/>
+        </w:rPr>
+        <w:t>n’</w:t>
+      </w:r>
+      <w:r>
+        <w:rPr>
+          <w:rFonts w:ascii="Arial" w:hAnsi="Arial" w:cs="Arial"/>
+          <w:bCs/>
+          <w:sz w:val="24"/>
+          <w:szCs w:val="24"/>
+        </w:rPr>
+        <w:t>es</w:t>
+      </w:r>
+      <w:r>
+        <w:rPr>
+          <w:rFonts w:ascii="Arial" w:hAnsi="Arial" w:cs="Arial"/>
+          <w:bCs/>
+          <w:sz w:val="24"/>
+          <w:szCs w:val="24"/>
+        </w:rPr>
+        <w:t>t</w:t>
+      </w:r>
+      <w:r>
+        <w:rPr>
+          <w:rFonts w:ascii="Arial" w:hAnsi="Arial" w:cs="Arial"/>
+          <w:bCs/>
+          <w:sz w:val="24"/>
+          <w:szCs w:val="24"/>
+        </w:rPr>
+        <w:t xml:space="preserve"> qu’en fait qu’une simple expression qui n’existe que dans le code source d’un programme.  Une fonction lambda n’existe pas, à proprement parler, durant le temps d’exécution. En faites, celle-ci génère un objet durant le temps d’exécution et </w:t>
       </w:r>
       <w:r>
         <w:rPr>
@@ -837,9 +1404,184 @@
           <w:sz w:val="24"/>
           <w:szCs w:val="24"/>
         </w:rPr>
-        <w:t>l’</w:t>
-      </w:r>
-      <w:proofErr w:type="spellStart"/>
+        <w:t>l’operator(</w:t>
+      </w:r>
+      <w:proofErr w:type="gramEnd"/>
+      <w:r>
+        <w:rPr>
+          <w:rFonts w:ascii="Arial" w:hAnsi="Arial" w:cs="Arial"/>
+          <w:sz w:val="24"/>
+          <w:szCs w:val="24"/>
+        </w:rPr>
+        <w:t>) pour qu’elle agisse tout comme une fonction. Lorsque la classe est construite, toutes les variables</w:t>
+      </w:r>
+      <w:r>
+        <w:rPr>
+          <w:rFonts w:ascii="Arial" w:hAnsi="Arial" w:cs="Arial"/>
+          <w:sz w:val="24"/>
+          <w:szCs w:val="24"/>
+        </w:rPr>
+        <w:t xml:space="preserve"> dans l’environnement </w:t>
+      </w:r>
+      <w:r>
+        <w:rPr>
+          <w:rFonts w:ascii="Arial" w:hAnsi="Arial" w:cs="Arial"/>
+          <w:sz w:val="24"/>
+          <w:szCs w:val="24"/>
+        </w:rPr>
+        <w:lastRenderedPageBreak/>
+        <w:t>lexical de la fonction sont passés dans le constructeur et stocké en mémoire comme des variables membres.</w:t>
+      </w:r>
+      <w:r>
+        <w:rPr>
+          <w:rFonts w:ascii="Arial" w:hAnsi="Arial" w:cs="Arial"/>
+          <w:sz w:val="24"/>
+          <w:szCs w:val="24"/>
+        </w:rPr>
+        <w:t xml:space="preserve"> </w:t>
+      </w:r>
+      <w:r>
+        <w:rPr>
+          <w:rFonts w:ascii="Arial" w:hAnsi="Arial" w:cs="Arial"/>
+          <w:bCs/>
+          <w:sz w:val="24"/>
+          <w:szCs w:val="24"/>
+        </w:rPr>
+        <w:t xml:space="preserve">L'environnement lexical d'une fonction est l'ensemble des variables non locales qu'elle a capturé, soit par valeur (c'est-à-dire par copie des valeurs des variables), soit par référence (c'est-à-dire par copie des adresses mémoires des </w:t>
+      </w:r>
+      <w:r>
+        <w:rPr>
+          <w:rFonts w:ascii="Arial" w:hAnsi="Arial" w:cs="Arial"/>
+          <w:bCs/>
+          <w:sz w:val="24"/>
+          <w:szCs w:val="24"/>
+        </w:rPr>
+        <w:t>variables)</w:t>
+      </w:r>
+      <w:r>
+        <w:rPr>
+          <w:rFonts w:ascii="Arial" w:hAnsi="Arial" w:cs="Arial"/>
+          <w:bCs/>
+          <w:sz w:val="24"/>
+          <w:szCs w:val="24"/>
+        </w:rPr>
+        <w:t xml:space="preserve"> [Belz, 2019]</w:t>
+      </w:r>
+      <w:r>
+        <w:rPr>
+          <w:rFonts w:ascii="Arial" w:hAnsi="Arial" w:cs="Arial"/>
+          <w:bCs/>
+          <w:sz w:val="24"/>
+          <w:szCs w:val="24"/>
+        </w:rPr>
+        <w:t xml:space="preserve">. D’ailleurs nous allons discuter plus tard dans ce rapport </w:t>
+      </w:r>
+      <w:r>
+        <w:rPr>
+          <w:rFonts w:ascii="Arial" w:hAnsi="Arial" w:cs="Arial"/>
+          <w:bCs/>
+          <w:sz w:val="24"/>
+          <w:szCs w:val="24"/>
+        </w:rPr>
+        <w:t>d</w:t>
+      </w:r>
+      <w:r>
+        <w:rPr>
+          <w:rFonts w:ascii="Arial" w:hAnsi="Arial" w:cs="Arial"/>
+          <w:bCs/>
+          <w:sz w:val="24"/>
+          <w:szCs w:val="24"/>
+        </w:rPr>
+        <w:t>es différences entre ces deux modes de capture</w:t>
+      </w:r>
+      <w:r>
+        <w:rPr>
+          <w:rFonts w:ascii="Arial" w:hAnsi="Arial" w:cs="Arial"/>
+          <w:bCs/>
+          <w:sz w:val="24"/>
+          <w:szCs w:val="24"/>
+        </w:rPr>
+        <w:t xml:space="preserve"> grâce à la classe fermeture.</w:t>
+      </w:r>
+    </w:p>
+    <w:p>
+      <w:pPr>
+        <w:autoSpaceDE w:val="0"/>
+        <w:autoSpaceDN w:val="0"/>
+        <w:adjustRightInd w:val="0"/>
+        <w:spacing w:after="0" w:line="360" w:lineRule="auto"/>
+        <w:jc w:val="both"/>
+        <w:rPr>
+          <w:rFonts w:ascii="Arial" w:hAnsi="Arial" w:cs="Arial"/>
+          <w:bCs/>
+          <w:sz w:val="24"/>
+          <w:szCs w:val="24"/>
+        </w:rPr>
+      </w:pPr>
+    </w:p>
+    <w:p>
+      <w:pPr>
+        <w:autoSpaceDE w:val="0"/>
+        <w:autoSpaceDN w:val="0"/>
+        <w:adjustRightInd w:val="0"/>
+        <w:spacing w:after="0" w:line="360" w:lineRule="auto"/>
+        <w:ind w:firstLine="708"/>
+        <w:jc w:val="both"/>
+        <w:rPr>
+          <w:rFonts w:ascii="Arial" w:hAnsi="Arial" w:cs="Arial"/>
+          <w:sz w:val="24"/>
+          <w:szCs w:val="24"/>
+        </w:rPr>
+      </w:pPr>
+      <w:r>
+        <w:rPr>
+          <w:rFonts w:ascii="Arial" w:hAnsi="Arial" w:cs="Arial"/>
+          <w:sz w:val="24"/>
+          <w:szCs w:val="24"/>
+        </w:rPr>
+        <w:t xml:space="preserve">L’utilisation </w:t>
+      </w:r>
+      <w:r>
+        <w:rPr>
+          <w:rFonts w:ascii="Arial" w:hAnsi="Arial" w:cs="Arial"/>
+          <w:sz w:val="24"/>
+          <w:szCs w:val="24"/>
+        </w:rPr>
+        <w:t>du champ</w:t>
+      </w:r>
+      <w:r>
+        <w:rPr>
+          <w:rFonts w:ascii="Arial" w:hAnsi="Arial" w:cs="Arial"/>
+          <w:sz w:val="24"/>
+          <w:szCs w:val="24"/>
+        </w:rPr>
+        <w:t xml:space="preserve"> lexical ainsi</w:t>
+      </w:r>
+      <w:r>
+        <w:rPr>
+          <w:rFonts w:ascii="Arial" w:hAnsi="Arial" w:cs="Arial"/>
+          <w:sz w:val="24"/>
+          <w:szCs w:val="24"/>
+        </w:rPr>
+        <w:t xml:space="preserve"> </w:t>
+      </w:r>
+      <w:r>
+        <w:rPr>
+          <w:rFonts w:ascii="Arial" w:hAnsi="Arial" w:cs="Arial"/>
+          <w:sz w:val="24"/>
+          <w:szCs w:val="24"/>
+        </w:rPr>
+        <w:t xml:space="preserve">que l’utilisation des algorithmes de la bibliothèques STL et la surcharge </w:t>
+      </w:r>
+      <w:proofErr w:type="gramStart"/>
+      <w:r>
+        <w:rPr>
+          <w:rFonts w:ascii="Arial" w:hAnsi="Arial" w:cs="Arial"/>
+          <w:sz w:val="24"/>
+          <w:szCs w:val="24"/>
+        </w:rPr>
+        <w:t>d’</w:t>
+      </w:r>
       <w:r>
         <w:rPr>
           <w:rFonts w:ascii="Arial" w:hAnsi="Arial" w:cs="Arial"/>
@@ -848,7 +1590,6 @@
         </w:rPr>
         <w:t>operator</w:t>
       </w:r>
-      <w:proofErr w:type="spellEnd"/>
       <w:r>
         <w:rPr>
           <w:rFonts w:ascii="Arial" w:hAnsi="Arial" w:cs="Arial"/>
@@ -864,16 +1605,230 @@
           <w:sz w:val="24"/>
           <w:szCs w:val="24"/>
         </w:rPr>
-        <w:t>) pour qu’elle agisse tout comme une fonction. Lorsque la classe est construite, toutes les variables</w:t>
-      </w:r>
-      <w:r>
-        <w:rPr>
-          <w:rFonts w:ascii="Arial" w:hAnsi="Arial" w:cs="Arial"/>
-          <w:sz w:val="24"/>
-          <w:szCs w:val="24"/>
-        </w:rPr>
-        <w:t xml:space="preserve"> dans l’environnement lexical de la fonction sont passés dans le constructeur et stocké en mémoire comme des </w:t>
-      </w:r>
+        <w:t xml:space="preserve">) ressemble beaucoup à une autre abstraction de fonction que nous avons </w:t>
+      </w:r>
+      <w:r>
+        <w:rPr>
+          <w:rFonts w:ascii="Arial" w:hAnsi="Arial" w:cs="Arial"/>
+          <w:sz w:val="24"/>
+          <w:szCs w:val="24"/>
+        </w:rPr>
+        <w:t xml:space="preserve">appris la session dernière en programmation orientée-objet comme des foncteurs. </w:t>
+      </w:r>
+      <w:r>
+        <w:rPr>
+          <w:rFonts w:ascii="Arial" w:hAnsi="Arial" w:cs="Arial"/>
+          <w:sz w:val="24"/>
+          <w:szCs w:val="24"/>
+        </w:rPr>
+        <w:t>Pour ne pas rentrer trop dans les détails car il ne s’agit pas du sujet de ce rapport, on pourrait dire que les fonctions lambda et les foncteurs sont beaucoup plus similaires que différent. L’analyse d</w:t>
+      </w:r>
+      <w:r>
+        <w:rPr>
+          <w:rFonts w:ascii="Arial" w:hAnsi="Arial" w:cs="Arial"/>
+          <w:sz w:val="24"/>
+          <w:szCs w:val="24"/>
+        </w:rPr>
+        <w:t>u</w:t>
+      </w:r>
+      <w:r>
+        <w:rPr>
+          <w:rFonts w:ascii="Arial" w:hAnsi="Arial" w:cs="Arial"/>
+          <w:sz w:val="24"/>
+          <w:szCs w:val="24"/>
+        </w:rPr>
+        <w:t xml:space="preserve"> code assembleur par le compilateur révèle peu de différence dans le nombre de « mov » et de registre utilisé.</w:t>
+      </w:r>
+      <w:r>
+        <w:rPr>
+          <w:rFonts w:ascii="Arial" w:hAnsi="Arial" w:cs="Arial"/>
+          <w:sz w:val="24"/>
+          <w:szCs w:val="24"/>
+        </w:rPr>
+        <w:t xml:space="preserve"> </w:t>
+      </w:r>
+      <w:r>
+        <w:rPr>
+          <w:rFonts w:ascii="Arial" w:hAnsi="Arial" w:cs="Arial"/>
+          <w:bCs/>
+          <w:sz w:val="24"/>
+          <w:szCs w:val="24"/>
+        </w:rPr>
+        <w:t>[</w:t>
+      </w:r>
+      <w:r>
+        <w:rPr>
+          <w:rFonts w:ascii="Arial" w:hAnsi="Arial" w:cs="Arial"/>
+          <w:bCs/>
+          <w:sz w:val="24"/>
+          <w:szCs w:val="24"/>
+        </w:rPr>
+        <w:t>Sussman,</w:t>
+      </w:r>
+      <w:r>
+        <w:rPr>
+          <w:rFonts w:ascii="Arial" w:hAnsi="Arial" w:cs="Arial"/>
+          <w:bCs/>
+          <w:sz w:val="24"/>
+          <w:szCs w:val="24"/>
+        </w:rPr>
+        <w:t xml:space="preserve"> 1975]</w:t>
+      </w:r>
+      <w:r>
+        <w:rPr>
+          <w:rFonts w:ascii="Arial" w:hAnsi="Arial" w:cs="Arial"/>
+          <w:bCs/>
+          <w:sz w:val="24"/>
+          <w:szCs w:val="24"/>
+        </w:rPr>
+        <w:t xml:space="preserve">.  </w:t>
+      </w:r>
+      <w:r>
+        <w:rPr>
+          <w:rFonts w:ascii="Arial" w:hAnsi="Arial" w:cs="Arial"/>
+          <w:sz w:val="24"/>
+          <w:szCs w:val="24"/>
+        </w:rPr>
+        <w:t xml:space="preserve"> Plus de recherches approfondies semble démontré que les fonctions lambda sont légèrement plus rapides mais prendrais un peu plus de bytes sur la pile(stack)</w:t>
+      </w:r>
+      <w:r>
+        <w:rPr>
+          <w:rFonts w:ascii="Arial" w:hAnsi="Arial" w:cs="Arial"/>
+          <w:sz w:val="24"/>
+          <w:szCs w:val="24"/>
+        </w:rPr>
+        <w:t xml:space="preserve"> [Sutter, 2019]</w:t>
+      </w:r>
+      <w:r>
+        <w:rPr>
+          <w:rFonts w:ascii="Arial" w:hAnsi="Arial" w:cs="Arial"/>
+          <w:sz w:val="24"/>
+          <w:szCs w:val="24"/>
+        </w:rPr>
+        <w:t xml:space="preserve">. Pour un langage C++ qui prône la rapidité d’exécution ceci pourrait avoir des répercussions   La différence entre les fonctions lambda et les foncteurs se situent principalement au niveau </w:t>
+      </w:r>
+      <w:r>
+        <w:rPr>
+          <w:rFonts w:ascii="Arial" w:hAnsi="Arial" w:cs="Arial"/>
+          <w:sz w:val="24"/>
+          <w:szCs w:val="24"/>
+        </w:rPr>
+        <w:t>de la facilité d’utilisation des lambda</w:t>
+      </w:r>
+      <w:r>
+        <w:rPr>
+          <w:rFonts w:ascii="Arial" w:hAnsi="Arial" w:cs="Arial"/>
+          <w:sz w:val="24"/>
+          <w:szCs w:val="24"/>
+        </w:rPr>
+        <w:t xml:space="preserve"> </w:t>
+      </w:r>
+      <w:r>
+        <w:rPr>
+          <w:rFonts w:ascii="Arial" w:hAnsi="Arial" w:cs="Arial"/>
+          <w:sz w:val="24"/>
+          <w:szCs w:val="24"/>
+        </w:rPr>
+        <w:t>(parce qu’elles sont définies inline et sont facile à lire) et de l’ancienneté des foncteurs par rapport aux fonctions lambda</w:t>
+      </w:r>
+      <w:r>
+        <w:rPr>
+          <w:rFonts w:ascii="Arial" w:hAnsi="Arial" w:cs="Arial"/>
+          <w:sz w:val="24"/>
+          <w:szCs w:val="24"/>
+        </w:rPr>
+        <w:t>.</w:t>
+      </w:r>
+    </w:p>
+    <w:p>
+      <w:pPr>
+        <w:autoSpaceDE w:val="0"/>
+        <w:autoSpaceDN w:val="0"/>
+        <w:adjustRightInd w:val="0"/>
+        <w:spacing w:after="0" w:line="360" w:lineRule="auto"/>
+        <w:ind w:firstLine="708"/>
+        <w:jc w:val="both"/>
+        <w:rPr>
+          <w:rFonts w:ascii="Arial" w:hAnsi="Arial" w:cs="Arial"/>
+          <w:sz w:val="24"/>
+          <w:szCs w:val="24"/>
+        </w:rPr>
+      </w:pPr>
+    </w:p>
+    <w:p>
+      <w:pPr>
+        <w:autoSpaceDE w:val="0"/>
+        <w:autoSpaceDN w:val="0"/>
+        <w:adjustRightInd w:val="0"/>
+        <w:spacing w:after="0" w:line="360" w:lineRule="auto"/>
+        <w:ind w:firstLine="708"/>
+        <w:jc w:val="both"/>
+        <w:rPr>
+          <w:rFonts w:ascii="Arial" w:hAnsi="Arial" w:cs="Arial"/>
+          <w:sz w:val="24"/>
+          <w:szCs w:val="24"/>
+        </w:rPr>
+      </w:pPr>
+      <w:r>
+        <w:rPr>
+          <w:rFonts w:ascii="Arial" w:hAnsi="Arial" w:cs="Arial"/>
+          <w:sz w:val="24"/>
+          <w:szCs w:val="24"/>
+        </w:rPr>
+        <w:t>L’utilité de la classe fermeture est que celle-ci n’a pas besoin d’être explicitement construite. Grâce à la fermeture, le type des membres n’a pas nécessairement besoin d’être spécifié. Si les membres sont stockés en mémoire par copie, leur « nom » n’a pas besoin d’être spécifié</w:t>
+      </w:r>
+      <w:r>
+        <w:rPr>
+          <w:rFonts w:ascii="Arial" w:hAnsi="Arial" w:cs="Arial"/>
+          <w:sz w:val="24"/>
+          <w:szCs w:val="24"/>
+        </w:rPr>
+        <w:t>. Un constructeur qui initialise les membres de la clôture non pas besoin d’être défini. Il est a noté que la metafonction « remove reference » convertit les références directement à leur valeur. Ceci est fait avec la</w:t>
+      </w:r>
+      <w:r>
+        <w:rPr>
+          <w:rFonts w:ascii="Arial" w:hAnsi="Arial" w:cs="Arial"/>
+          <w:sz w:val="24"/>
+          <w:szCs w:val="24"/>
+        </w:rPr>
+        <w:t xml:space="preserve"> réutilisabilité</w:t>
+      </w:r>
+      <w:r>
+        <w:rPr>
+          <w:rFonts w:ascii="Arial" w:hAnsi="Arial" w:cs="Arial"/>
+          <w:sz w:val="24"/>
+          <w:szCs w:val="24"/>
+        </w:rPr>
+        <w:t xml:space="preserve"> comme concept de design comme cela les membres dans la fermeture sont toujours stockés dans la fermeture par copie à part si spécifié en référence grâce à l’utilisation de « extern ».</w:t>
+      </w:r>
+    </w:p>
+    <w:p>
+      <w:pPr>
+        <w:autoSpaceDE w:val="0"/>
+        <w:autoSpaceDN w:val="0"/>
+        <w:adjustRightInd w:val="0"/>
+        <w:spacing w:after="0" w:line="360" w:lineRule="auto"/>
+        <w:jc w:val="both"/>
+        <w:rPr>
+          <w:rFonts w:ascii="Arial" w:hAnsi="Arial" w:cs="Arial"/>
+          <w:sz w:val="24"/>
+          <w:szCs w:val="24"/>
+        </w:rPr>
+      </w:pPr>
+    </w:p>
+    <w:p>
+      <w:pPr>
+        <w:autoSpaceDE w:val="0"/>
+        <w:autoSpaceDN w:val="0"/>
+        <w:adjustRightInd w:val="0"/>
+        <w:spacing w:after="0" w:line="360" w:lineRule="auto"/>
+        <w:jc w:val="both"/>
+        <w:rPr>
+          <w:rFonts w:ascii="Arial" w:hAnsi="Arial" w:cs="Arial"/>
+          <w:sz w:val="24"/>
+          <w:szCs w:val="24"/>
+        </w:rPr>
+      </w:pPr>
       <w:r>
         <w:rPr>
           <w:rFonts w:ascii="Arial" w:hAnsi="Arial" w:cs="Arial"/>
@@ -881,378 +1836,6 @@
           <w:szCs w:val="24"/>
         </w:rPr>
         <w:lastRenderedPageBreak/>
-        <w:t>variables membres.</w:t>
-      </w:r>
-      <w:r>
-        <w:rPr>
-          <w:rFonts w:ascii="Arial" w:hAnsi="Arial" w:cs="Arial"/>
-          <w:sz w:val="24"/>
-          <w:szCs w:val="24"/>
-        </w:rPr>
-        <w:t xml:space="preserve"> </w:t>
-      </w:r>
-      <w:r>
-        <w:rPr>
-          <w:rFonts w:ascii="Arial" w:hAnsi="Arial" w:cs="Arial"/>
-          <w:bCs/>
-          <w:sz w:val="24"/>
-          <w:szCs w:val="24"/>
-        </w:rPr>
-        <w:t xml:space="preserve">L'environnement lexical d'une fonction est l'ensemble des variables non locales qu'elle a capturé, soit par valeur (c'est-à-dire par copie des valeurs des variables), soit par référence (c'est-à-dire par copie des adresses mémoires des </w:t>
-      </w:r>
-      <w:r>
-        <w:rPr>
-          <w:rFonts w:ascii="Arial" w:hAnsi="Arial" w:cs="Arial"/>
-          <w:bCs/>
-          <w:sz w:val="24"/>
-          <w:szCs w:val="24"/>
-        </w:rPr>
-        <w:t>variables) *</w:t>
-      </w:r>
-      <w:r>
-        <w:rPr>
-          <w:rFonts w:ascii="Arial" w:hAnsi="Arial" w:cs="Arial"/>
-          <w:bCs/>
-          <w:sz w:val="24"/>
-          <w:szCs w:val="24"/>
-        </w:rPr>
-        <w:t>*******. D’ailleurs nous allons discuter plus tard dans ce rapport les différences entre ces deux modes de capture</w:t>
-      </w:r>
-      <w:r>
-        <w:rPr>
-          <w:rFonts w:ascii="Arial" w:hAnsi="Arial" w:cs="Arial"/>
-          <w:bCs/>
-          <w:sz w:val="24"/>
-          <w:szCs w:val="24"/>
-        </w:rPr>
-        <w:t xml:space="preserve"> grâce à la classe fermeture.</w:t>
-      </w:r>
-    </w:p>
-    <w:p>
-      <w:pPr>
-        <w:autoSpaceDE w:val="0"/>
-        <w:autoSpaceDN w:val="0"/>
-        <w:adjustRightInd w:val="0"/>
-        <w:spacing w:after="0" w:line="360" w:lineRule="auto"/>
-        <w:jc w:val="both"/>
-        <w:rPr>
-          <w:rFonts w:ascii="Arial" w:hAnsi="Arial" w:cs="Arial"/>
-          <w:bCs/>
-          <w:sz w:val="24"/>
-          <w:szCs w:val="24"/>
-        </w:rPr>
-      </w:pPr>
-    </w:p>
-    <w:p>
-      <w:pPr>
-        <w:autoSpaceDE w:val="0"/>
-        <w:autoSpaceDN w:val="0"/>
-        <w:adjustRightInd w:val="0"/>
-        <w:spacing w:after="0" w:line="360" w:lineRule="auto"/>
-        <w:ind w:firstLine="708"/>
-        <w:jc w:val="both"/>
-        <w:rPr>
-          <w:rFonts w:ascii="Arial" w:hAnsi="Arial" w:cs="Arial"/>
-          <w:sz w:val="24"/>
-          <w:szCs w:val="24"/>
-        </w:rPr>
-      </w:pPr>
-      <w:r>
-        <w:rPr>
-          <w:rFonts w:ascii="Arial" w:hAnsi="Arial" w:cs="Arial"/>
-          <w:sz w:val="24"/>
-          <w:szCs w:val="24"/>
-        </w:rPr>
-        <w:t>L’utilisation du champs lexical ainsi</w:t>
-      </w:r>
-      <w:r>
-        <w:rPr>
-          <w:rFonts w:ascii="Arial" w:hAnsi="Arial" w:cs="Arial"/>
-          <w:sz w:val="24"/>
-          <w:szCs w:val="24"/>
-        </w:rPr>
-        <w:t xml:space="preserve"> </w:t>
-      </w:r>
-      <w:r>
-        <w:rPr>
-          <w:rFonts w:ascii="Arial" w:hAnsi="Arial" w:cs="Arial"/>
-          <w:sz w:val="24"/>
-          <w:szCs w:val="24"/>
-        </w:rPr>
-        <w:t xml:space="preserve">que l’utilisation des algorithmes de la bibliothèques STL et la surcharge </w:t>
-      </w:r>
-      <w:proofErr w:type="gramStart"/>
-      <w:r>
-        <w:rPr>
-          <w:rFonts w:ascii="Arial" w:hAnsi="Arial" w:cs="Arial"/>
-          <w:sz w:val="24"/>
-          <w:szCs w:val="24"/>
-        </w:rPr>
-        <w:t>d’</w:t>
-      </w:r>
-      <w:proofErr w:type="spellStart"/>
-      <w:r>
-        <w:rPr>
-          <w:rFonts w:ascii="Arial" w:hAnsi="Arial" w:cs="Arial"/>
-          <w:sz w:val="24"/>
-          <w:szCs w:val="24"/>
-        </w:rPr>
-        <w:t>operator</w:t>
-      </w:r>
-      <w:proofErr w:type="spellEnd"/>
-      <w:r>
-        <w:rPr>
-          <w:rFonts w:ascii="Arial" w:hAnsi="Arial" w:cs="Arial"/>
-          <w:sz w:val="24"/>
-          <w:szCs w:val="24"/>
-        </w:rPr>
-        <w:t>(</w:t>
-      </w:r>
-      <w:proofErr w:type="gramEnd"/>
-      <w:r>
-        <w:rPr>
-          <w:rFonts w:ascii="Arial" w:hAnsi="Arial" w:cs="Arial"/>
-          <w:sz w:val="24"/>
-          <w:szCs w:val="24"/>
-        </w:rPr>
-        <w:t xml:space="preserve">) ressemble beaucoup à une autre abstraction de fonction que nous avons </w:t>
-      </w:r>
-      <w:r>
-        <w:rPr>
-          <w:rFonts w:ascii="Arial" w:hAnsi="Arial" w:cs="Arial"/>
-          <w:sz w:val="24"/>
-          <w:szCs w:val="24"/>
-        </w:rPr>
-        <w:t xml:space="preserve">appris la session dernière en programmation orientée-objet comme des foncteurs. </w:t>
-      </w:r>
-      <w:r>
-        <w:rPr>
-          <w:rFonts w:ascii="Arial" w:hAnsi="Arial" w:cs="Arial"/>
-          <w:sz w:val="24"/>
-          <w:szCs w:val="24"/>
-        </w:rPr>
-        <w:t>Pour ne pas rentrer trop dans les détails car il ne s’agit pas du sujet de ce rapport, on pourrait dire que les fonctions lambda et les foncteurs sont beaucoup plus similaires que différent. L’analyse de code assembleur par le compilateur révèle peu de différence dans le nombre de « </w:t>
-      </w:r>
-      <w:proofErr w:type="spellStart"/>
-      <w:r>
-        <w:rPr>
-          <w:rFonts w:ascii="Arial" w:hAnsi="Arial" w:cs="Arial"/>
-          <w:sz w:val="24"/>
-          <w:szCs w:val="24"/>
-        </w:rPr>
-        <w:t>mov</w:t>
-      </w:r>
-      <w:proofErr w:type="spellEnd"/>
-      <w:r>
-        <w:rPr>
-          <w:rFonts w:ascii="Arial" w:hAnsi="Arial" w:cs="Arial"/>
-          <w:sz w:val="24"/>
-          <w:szCs w:val="24"/>
-        </w:rPr>
-        <w:t xml:space="preserve"> » et de registre utilisé. Plus de recherches approfondies semble démontré que les fonctions lambda sont légèrement plus rapides mais prendrais un peu plus de bytes sur la pile(stack)*****. Pour un langage C++ qui prône la rapidité d’exécution ceci pourrait avoir des répercussions   La différence entre les fonctions lambda et les foncteurs se situent principalement au niveau </w:t>
-      </w:r>
-      <w:r>
-        <w:rPr>
-          <w:rFonts w:ascii="Arial" w:hAnsi="Arial" w:cs="Arial"/>
-          <w:sz w:val="24"/>
-          <w:szCs w:val="24"/>
-        </w:rPr>
-        <w:t>de la facilité d’utilisation des lambda</w:t>
-      </w:r>
-      <w:r>
-        <w:rPr>
-          <w:rFonts w:ascii="Arial" w:hAnsi="Arial" w:cs="Arial"/>
-          <w:sz w:val="24"/>
-          <w:szCs w:val="24"/>
-        </w:rPr>
-        <w:t xml:space="preserve"> </w:t>
-      </w:r>
-      <w:r>
-        <w:rPr>
-          <w:rFonts w:ascii="Arial" w:hAnsi="Arial" w:cs="Arial"/>
-          <w:sz w:val="24"/>
-          <w:szCs w:val="24"/>
-        </w:rPr>
-        <w:t xml:space="preserve">(parce qu’elles sont définies </w:t>
-      </w:r>
-      <w:proofErr w:type="spellStart"/>
-      <w:r>
-        <w:rPr>
-          <w:rFonts w:ascii="Arial" w:hAnsi="Arial" w:cs="Arial"/>
-          <w:sz w:val="24"/>
-          <w:szCs w:val="24"/>
-        </w:rPr>
-        <w:t>inline</w:t>
-      </w:r>
-      <w:proofErr w:type="spellEnd"/>
-      <w:r>
-        <w:rPr>
-          <w:rFonts w:ascii="Arial" w:hAnsi="Arial" w:cs="Arial"/>
-          <w:sz w:val="24"/>
-          <w:szCs w:val="24"/>
-        </w:rPr>
-        <w:t xml:space="preserve"> et sont facile à lire) et de l’ancienneté des foncteurs par rapport aux fonctions lambda</w:t>
-      </w:r>
-      <w:r>
-        <w:rPr>
-          <w:rFonts w:ascii="Arial" w:hAnsi="Arial" w:cs="Arial"/>
-          <w:sz w:val="24"/>
-          <w:szCs w:val="24"/>
-        </w:rPr>
-        <w:t>.</w:t>
-      </w:r>
-    </w:p>
-    <w:p>
-      <w:pPr>
-        <w:autoSpaceDE w:val="0"/>
-        <w:autoSpaceDN w:val="0"/>
-        <w:adjustRightInd w:val="0"/>
-        <w:spacing w:after="0" w:line="360" w:lineRule="auto"/>
-        <w:ind w:firstLine="708"/>
-        <w:jc w:val="both"/>
-        <w:rPr>
-          <w:rFonts w:ascii="Arial" w:hAnsi="Arial" w:cs="Arial"/>
-          <w:sz w:val="24"/>
-          <w:szCs w:val="24"/>
-        </w:rPr>
-      </w:pPr>
-    </w:p>
-    <w:p>
-      <w:pPr>
-        <w:autoSpaceDE w:val="0"/>
-        <w:autoSpaceDN w:val="0"/>
-        <w:adjustRightInd w:val="0"/>
-        <w:spacing w:after="0" w:line="360" w:lineRule="auto"/>
-        <w:ind w:firstLine="708"/>
-        <w:jc w:val="both"/>
-        <w:rPr>
-          <w:rFonts w:ascii="Arial" w:hAnsi="Arial" w:cs="Arial"/>
-          <w:sz w:val="24"/>
-          <w:szCs w:val="24"/>
-        </w:rPr>
-      </w:pPr>
-      <w:r>
-        <w:rPr>
-          <w:rFonts w:ascii="Arial" w:hAnsi="Arial" w:cs="Arial"/>
-          <w:sz w:val="24"/>
-          <w:szCs w:val="24"/>
-        </w:rPr>
-        <w:t>L’utilité de la classe fermeture est que celle-ci n’a pas besoin d’être explicitement construite. Grâce à la fermeture, le type des membres n’a pas nécessairement besoin d’être spécifié. Si les membres sont stockés en mémoire par copie, leur « nom » n’a pas besoin d’être spécifié</w:t>
-      </w:r>
-      <w:r>
-        <w:rPr>
-          <w:rFonts w:ascii="Arial" w:hAnsi="Arial" w:cs="Arial"/>
-          <w:sz w:val="24"/>
-          <w:szCs w:val="24"/>
-        </w:rPr>
-        <w:t xml:space="preserve">. Un constructeur qui initialise les membres de la clôture non pas besoin d’être défini. Il est a noté que la </w:t>
-      </w:r>
-      <w:proofErr w:type="spellStart"/>
-      <w:r>
-        <w:rPr>
-          <w:rFonts w:ascii="Arial" w:hAnsi="Arial" w:cs="Arial"/>
-          <w:sz w:val="24"/>
-          <w:szCs w:val="24"/>
-        </w:rPr>
-        <w:t>metafonction</w:t>
-      </w:r>
-      <w:proofErr w:type="spellEnd"/>
-      <w:r>
-        <w:rPr>
-          <w:rFonts w:ascii="Arial" w:hAnsi="Arial" w:cs="Arial"/>
-          <w:sz w:val="24"/>
-          <w:szCs w:val="24"/>
-        </w:rPr>
-        <w:t xml:space="preserve"> « </w:t>
-      </w:r>
-      <w:proofErr w:type="spellStart"/>
-      <w:r>
-        <w:rPr>
-          <w:rFonts w:ascii="Arial" w:hAnsi="Arial" w:cs="Arial"/>
-          <w:sz w:val="24"/>
-          <w:szCs w:val="24"/>
-        </w:rPr>
-        <w:t>remove</w:t>
-      </w:r>
-      <w:proofErr w:type="spellEnd"/>
-      <w:r>
-        <w:rPr>
-          <w:rFonts w:ascii="Arial" w:hAnsi="Arial" w:cs="Arial"/>
-          <w:sz w:val="24"/>
-          <w:szCs w:val="24"/>
-        </w:rPr>
-        <w:t xml:space="preserve"> </w:t>
-      </w:r>
-      <w:proofErr w:type="spellStart"/>
-      <w:r>
-        <w:rPr>
-          <w:rFonts w:ascii="Arial" w:hAnsi="Arial" w:cs="Arial"/>
-          <w:sz w:val="24"/>
-          <w:szCs w:val="24"/>
-        </w:rPr>
-        <w:t>reference</w:t>
-      </w:r>
-      <w:proofErr w:type="spellEnd"/>
-      <w:r>
-        <w:rPr>
-          <w:rFonts w:ascii="Arial" w:hAnsi="Arial" w:cs="Arial"/>
-          <w:sz w:val="24"/>
-          <w:szCs w:val="24"/>
-        </w:rPr>
-        <w:t> » convertit les références directement à leur valeur. Ceci est fait avec la constance comme concept de design comme cela les membres dans la fermeture sont toujours stockés dans la fermeture par copie à part si spécifié en référence grâce à l’utilisation de « </w:t>
-      </w:r>
-      <w:proofErr w:type="spellStart"/>
-      <w:r>
-        <w:rPr>
-          <w:rFonts w:ascii="Arial" w:hAnsi="Arial" w:cs="Arial"/>
-          <w:sz w:val="24"/>
-          <w:szCs w:val="24"/>
-        </w:rPr>
-        <w:t>extern</w:t>
-      </w:r>
-      <w:proofErr w:type="spellEnd"/>
-      <w:r>
-        <w:rPr>
-          <w:rFonts w:ascii="Arial" w:hAnsi="Arial" w:cs="Arial"/>
-          <w:sz w:val="24"/>
-          <w:szCs w:val="24"/>
-        </w:rPr>
-        <w:t> ».</w:t>
-      </w:r>
-    </w:p>
-    <w:p>
-      <w:pPr>
-        <w:autoSpaceDE w:val="0"/>
-        <w:autoSpaceDN w:val="0"/>
-        <w:adjustRightInd w:val="0"/>
-        <w:spacing w:after="0" w:line="360" w:lineRule="auto"/>
-        <w:jc w:val="both"/>
-        <w:rPr>
-          <w:rFonts w:ascii="Arial" w:hAnsi="Arial" w:cs="Arial"/>
-          <w:sz w:val="24"/>
-          <w:szCs w:val="24"/>
-        </w:rPr>
-      </w:pPr>
-    </w:p>
-    <w:p>
-      <w:pPr>
-        <w:autoSpaceDE w:val="0"/>
-        <w:autoSpaceDN w:val="0"/>
-        <w:adjustRightInd w:val="0"/>
-        <w:spacing w:after="0" w:line="360" w:lineRule="auto"/>
-        <w:jc w:val="both"/>
-        <w:rPr>
-          <w:rFonts w:ascii="Arial" w:hAnsi="Arial" w:cs="Arial"/>
-          <w:sz w:val="24"/>
-          <w:szCs w:val="24"/>
-        </w:rPr>
-      </w:pPr>
-      <w:r>
-        <w:rPr>
-          <w:rFonts w:ascii="Arial" w:hAnsi="Arial" w:cs="Arial"/>
-          <w:sz w:val="24"/>
-          <w:szCs w:val="24"/>
-        </w:rPr>
         <w:tab/>
         <w:t xml:space="preserve">L’utilisation </w:t>
       </w:r>
@@ -1262,16 +1845,23 @@
           <w:sz w:val="24"/>
           <w:szCs w:val="24"/>
         </w:rPr>
-        <w:t xml:space="preserve">de la classe fermeture est un choix de conception important en C++ pour l’utilisation des fonctions lambda car elle permet aux variables de l’environnement </w:t>
-      </w:r>
-      <w:r>
-        <w:rPr>
-          <w:rFonts w:ascii="Arial" w:hAnsi="Arial" w:cs="Arial"/>
-          <w:sz w:val="24"/>
-          <w:szCs w:val="24"/>
-        </w:rPr>
-        <w:lastRenderedPageBreak/>
-        <w:t>lexical d’être utilisés dans le corps de la fonction lambda</w:t>
+        <w:t>de la classe fermeture est un choix de conception important en C++ pour l’utilisation des fonctions lambda car elle permet aux variables de l’environnement lexical d’être utilisés dans le corps de la fonction lambda</w:t>
+      </w:r>
+      <w:r>
+        <w:rPr>
+          <w:rFonts w:ascii="Arial" w:hAnsi="Arial" w:cs="Arial"/>
+          <w:sz w:val="24"/>
+          <w:szCs w:val="24"/>
+        </w:rPr>
+        <w:t xml:space="preserve"> </w:t>
+      </w:r>
+      <w:r>
+        <w:rPr>
+          <w:rFonts w:ascii="Arial" w:hAnsi="Arial" w:cs="Arial"/>
+          <w:sz w:val="24"/>
+          <w:szCs w:val="24"/>
+        </w:rPr>
+        <w:t>[Samko, 2006]</w:t>
       </w:r>
       <w:r>
         <w:rPr>
@@ -1418,7 +2008,25 @@
           <w:sz w:val="24"/>
           <w:szCs w:val="24"/>
         </w:rPr>
-        <w:t xml:space="preserve">La capture avec les fonctions lambda est assurer grâce aux spécifications donnée dans les crochets </w:t>
+        <w:t xml:space="preserve">La capture avec les fonctions lambda est </w:t>
+      </w:r>
+      <w:r>
+        <w:rPr>
+          <w:rFonts w:ascii="Arial" w:hAnsi="Arial" w:cs="Arial"/>
+          <w:bCs/>
+          <w:sz w:val="24"/>
+          <w:szCs w:val="24"/>
+        </w:rPr>
+        <w:t>assurée</w:t>
+      </w:r>
+      <w:r>
+        <w:rPr>
+          <w:rFonts w:ascii="Arial" w:hAnsi="Arial" w:cs="Arial"/>
+          <w:bCs/>
+          <w:sz w:val="24"/>
+          <w:szCs w:val="24"/>
+        </w:rPr>
+        <w:t xml:space="preserve"> grâce aux spécifications donnée dans les crochets </w:t>
       </w:r>
       <w:proofErr w:type="gramStart"/>
       <w:r>
@@ -1711,27 +2319,7 @@
                 <w:szCs w:val="24"/>
                 <w:lang w:eastAsia="fr-CA"/>
               </w:rPr>
-              <w:t>[=, &amp;</w:t>
-            </w:r>
-            <w:proofErr w:type="spellStart"/>
-            <w:r>
-              <w:rPr>
-                <w:rFonts w:ascii="Arial" w:eastAsia="Times New Roman" w:hAnsi="Arial" w:cs="Arial"/>
-                <w:sz w:val="24"/>
-                <w:szCs w:val="24"/>
-                <w:lang w:eastAsia="fr-CA"/>
-              </w:rPr>
-              <w:t>varB</w:t>
-            </w:r>
-            <w:proofErr w:type="spellEnd"/>
-            <w:r>
-              <w:rPr>
-                <w:rFonts w:ascii="Arial" w:eastAsia="Times New Roman" w:hAnsi="Arial" w:cs="Arial"/>
-                <w:sz w:val="24"/>
-                <w:szCs w:val="24"/>
-                <w:lang w:eastAsia="fr-CA"/>
-              </w:rPr>
-              <w:t>]</w:t>
+              <w:t>[=, &amp;varB]</w:t>
             </w:r>
           </w:p>
         </w:tc>
@@ -1759,27 +2347,7 @@
                 <w:szCs w:val="24"/>
                 <w:lang w:eastAsia="fr-CA"/>
               </w:rPr>
-              <w:t xml:space="preserve">Capture les variables par copie mais capture la variable </w:t>
-            </w:r>
-            <w:proofErr w:type="spellStart"/>
-            <w:r>
-              <w:rPr>
-                <w:rFonts w:ascii="Arial" w:eastAsia="Times New Roman" w:hAnsi="Arial" w:cs="Arial"/>
-                <w:sz w:val="24"/>
-                <w:szCs w:val="24"/>
-                <w:lang w:eastAsia="fr-CA"/>
-              </w:rPr>
-              <w:t>varB</w:t>
-            </w:r>
-            <w:proofErr w:type="spellEnd"/>
-            <w:r>
-              <w:rPr>
-                <w:rFonts w:ascii="Arial" w:eastAsia="Times New Roman" w:hAnsi="Arial" w:cs="Arial"/>
-                <w:sz w:val="24"/>
-                <w:szCs w:val="24"/>
-                <w:lang w:eastAsia="fr-CA"/>
-              </w:rPr>
-              <w:t xml:space="preserve"> par référence.</w:t>
+              <w:t>Capture les variables par copie mais capture la variable varB par référence.</w:t>
             </w:r>
           </w:p>
         </w:tc>
@@ -1812,29 +2380,7 @@
                 <w:szCs w:val="24"/>
                 <w:lang w:eastAsia="fr-CA"/>
               </w:rPr>
-              <w:t>[</w:t>
-            </w:r>
-            <w:proofErr w:type="spellStart"/>
-            <w:proofErr w:type="gramStart"/>
-            <w:r>
-              <w:rPr>
-                <w:rFonts w:ascii="Arial" w:eastAsia="Times New Roman" w:hAnsi="Arial" w:cs="Arial"/>
-                <w:sz w:val="24"/>
-                <w:szCs w:val="24"/>
-                <w:lang w:eastAsia="fr-CA"/>
-              </w:rPr>
-              <w:t>varB</w:t>
-            </w:r>
-            <w:proofErr w:type="spellEnd"/>
-            <w:proofErr w:type="gramEnd"/>
-            <w:r>
-              <w:rPr>
-                <w:rFonts w:ascii="Arial" w:eastAsia="Times New Roman" w:hAnsi="Arial" w:cs="Arial"/>
-                <w:sz w:val="24"/>
-                <w:szCs w:val="24"/>
-                <w:lang w:eastAsia="fr-CA"/>
-              </w:rPr>
-              <w:t>]</w:t>
+              <w:t>[varB]</w:t>
             </w:r>
           </w:p>
         </w:tc>
@@ -1864,7 +2410,6 @@
               </w:rPr>
               <w:t xml:space="preserve">Capture </w:t>
             </w:r>
-            <w:proofErr w:type="spellStart"/>
             <w:r>
               <w:rPr>
                 <w:rFonts w:ascii="Arial" w:eastAsia="Times New Roman" w:hAnsi="Arial" w:cs="Arial"/>
@@ -1872,17 +2417,7 @@
                 <w:szCs w:val="24"/>
                 <w:lang w:eastAsia="fr-CA"/>
               </w:rPr>
-              <w:t>varB</w:t>
-            </w:r>
-            <w:proofErr w:type="spellEnd"/>
-            <w:r>
-              <w:rPr>
-                <w:rFonts w:ascii="Arial" w:eastAsia="Times New Roman" w:hAnsi="Arial" w:cs="Arial"/>
-                <w:sz w:val="24"/>
-                <w:szCs w:val="24"/>
-                <w:lang w:eastAsia="fr-CA"/>
-              </w:rPr>
-              <w:t xml:space="preserve"> par copie.</w:t>
+              <w:t>varB par copie.</w:t>
             </w:r>
           </w:p>
         </w:tc>
@@ -1915,29 +2450,7 @@
                 <w:szCs w:val="24"/>
                 <w:lang w:eastAsia="fr-CA"/>
               </w:rPr>
-              <w:t>[</w:t>
-            </w:r>
-            <w:proofErr w:type="spellStart"/>
-            <w:proofErr w:type="gramStart"/>
-            <w:r>
-              <w:rPr>
-                <w:rFonts w:ascii="Arial" w:eastAsia="Times New Roman" w:hAnsi="Arial" w:cs="Arial"/>
-                <w:sz w:val="24"/>
-                <w:szCs w:val="24"/>
-                <w:lang w:eastAsia="fr-CA"/>
-              </w:rPr>
-              <w:t>this</w:t>
-            </w:r>
-            <w:proofErr w:type="spellEnd"/>
-            <w:proofErr w:type="gramEnd"/>
-            <w:r>
-              <w:rPr>
-                <w:rFonts w:ascii="Arial" w:eastAsia="Times New Roman" w:hAnsi="Arial" w:cs="Arial"/>
-                <w:sz w:val="24"/>
-                <w:szCs w:val="24"/>
-                <w:lang w:eastAsia="fr-CA"/>
-              </w:rPr>
-              <w:t>]</w:t>
+              <w:t>[this]</w:t>
             </w:r>
           </w:p>
         </w:tc>
@@ -1974,27 +2487,7 @@
                 <w:szCs w:val="24"/>
                 <w:lang w:eastAsia="fr-CA"/>
               </w:rPr>
-              <w:t xml:space="preserve">le pointeur de la classe </w:t>
-            </w:r>
-            <w:proofErr w:type="spellStart"/>
-            <w:r>
-              <w:rPr>
-                <w:rFonts w:ascii="Arial" w:eastAsia="Times New Roman" w:hAnsi="Arial" w:cs="Arial"/>
-                <w:sz w:val="24"/>
-                <w:szCs w:val="24"/>
-                <w:lang w:eastAsia="fr-CA"/>
-              </w:rPr>
-              <w:t>encapsulante</w:t>
-            </w:r>
-            <w:proofErr w:type="spellEnd"/>
-            <w:r>
-              <w:rPr>
-                <w:rFonts w:ascii="Arial" w:eastAsia="Times New Roman" w:hAnsi="Arial" w:cs="Arial"/>
-                <w:sz w:val="24"/>
-                <w:szCs w:val="24"/>
-                <w:lang w:eastAsia="fr-CA"/>
-              </w:rPr>
-              <w:t>.</w:t>
+              <w:t>le pointeur de la classe encapsulante.</w:t>
             </w:r>
           </w:p>
         </w:tc>
@@ -2047,41 +2540,9 @@
           <w:szCs w:val="24"/>
           <w:lang w:eastAsia="fr-CA"/>
         </w:rPr>
+        <w:lastRenderedPageBreak/>
         <w:tab/>
-        <w:t xml:space="preserve">Il est a noté que la dernière option de capture ne nécessite pas de définir par copie ou référence, la capture du pointeur </w:t>
-      </w:r>
-      <w:proofErr w:type="spellStart"/>
-      <w:r>
-        <w:rPr>
-          <w:rFonts w:ascii="Arial" w:eastAsia="Times New Roman" w:hAnsi="Arial" w:cs="Arial"/>
-          <w:color w:val="000000"/>
-          <w:sz w:val="24"/>
-          <w:szCs w:val="24"/>
-          <w:lang w:eastAsia="fr-CA"/>
-        </w:rPr>
-        <w:t>this</w:t>
-      </w:r>
-      <w:proofErr w:type="spellEnd"/>
-      <w:r>
-        <w:rPr>
-          <w:rFonts w:ascii="Arial" w:eastAsia="Times New Roman" w:hAnsi="Arial" w:cs="Arial"/>
-          <w:color w:val="000000"/>
-          <w:sz w:val="24"/>
-          <w:szCs w:val="24"/>
-          <w:lang w:eastAsia="fr-CA"/>
-        </w:rPr>
-        <w:t xml:space="preserve"> se fait par défaut en copie. Cela permet de ne </w:t>
-      </w:r>
-      <w:r>
-        <w:rPr>
-          <w:rFonts w:ascii="Arial" w:eastAsia="Times New Roman" w:hAnsi="Arial" w:cs="Arial"/>
-          <w:color w:val="000000"/>
-          <w:sz w:val="24"/>
-          <w:szCs w:val="24"/>
-          <w:lang w:eastAsia="fr-CA"/>
-        </w:rPr>
-        <w:lastRenderedPageBreak/>
-        <w:t>pas à devoir faire une distinction entre des variables locales et le champ de la classe lors de l’écriture de la fonction lambda. On peut accéder aux deux.</w:t>
+        <w:t>Il est a noté que la dernière option de capture ne nécessite pas de définir par copie ou référence, la capture du pointeur this se fait par défaut en copie. Cela permet de ne pas à devoir faire une distinction entre des variables locales et le champ de la classe lors de l’écriture de la fonction lambda. On peut accéder aux deux.</w:t>
       </w:r>
       <w:r>
         <w:rPr>
@@ -2243,7 +2704,7 @@
           <w:noProof/>
         </w:rPr>
         <w:drawing>
-          <wp:inline distT="0" distB="0" distL="0" distR="0" wp14:anchorId="31692009" wp14:editId="28FED00A">
+          <wp:inline distT="0" distB="0" distL="0" distR="0" wp14:anchorId="4B703D45" wp14:editId="2BEB5A22">
             <wp:extent cx="5943600" cy="2429510"/>
             <wp:effectExtent l="0" t="0" r="0" b="8890"/>
             <wp:docPr id="6" name="Picture 6"/>
@@ -2258,7 +2719,7 @@
                     <pic:cNvPicPr/>
                   </pic:nvPicPr>
                   <pic:blipFill>
-                    <a:blip r:embed="rId6"/>
+                    <a:blip r:embed="rId10"/>
                     <a:stretch>
                       <a:fillRect/>
                     </a:stretch>
@@ -2376,7 +2837,6 @@
         </w:rPr>
         <w:t xml:space="preserve"> que si l’on supprime </w:t>
       </w:r>
-      <w:proofErr w:type="spellStart"/>
       <w:r>
         <w:rPr>
           <w:rFonts w:ascii="Arial" w:hAnsi="Arial" w:cs="Arial"/>
@@ -2404,7 +2864,6 @@
         </w:rPr>
         <w:t>dien</w:t>
       </w:r>
-      <w:proofErr w:type="spellEnd"/>
       <w:r>
         <w:rPr>
           <w:rFonts w:ascii="Arial" w:hAnsi="Arial" w:cs="Arial"/>
@@ -2572,7 +3031,8 @@
           <w:szCs w:val="24"/>
           <w:lang w:eastAsia="fr-CA"/>
         </w:rPr>
-        <w:t xml:space="preserve">On peut également capturer plusieurs variables à la fois comme </w:t>
+        <w:lastRenderedPageBreak/>
+        <w:t xml:space="preserve">On peut également capturer plusieurs variables à la fois comme l’exemple précédant le </w:t>
       </w:r>
       <w:r>
         <w:rPr>
@@ -2582,7 +3042,7 @@
           <w:szCs w:val="24"/>
           <w:lang w:eastAsia="fr-CA"/>
         </w:rPr>
-        <w:t xml:space="preserve">l’exemple précédant le </w:t>
+        <w:t>dé</w:t>
       </w:r>
       <w:r>
         <w:rPr>
@@ -2592,84 +3052,8 @@
           <w:szCs w:val="24"/>
           <w:lang w:eastAsia="fr-CA"/>
         </w:rPr>
-        <w:t>dé</w:t>
-      </w:r>
-      <w:r>
-        <w:rPr>
-          <w:rFonts w:ascii="Arial" w:eastAsia="Times New Roman" w:hAnsi="Arial" w:cs="Arial"/>
-          <w:color w:val="000000"/>
-          <w:sz w:val="24"/>
-          <w:szCs w:val="24"/>
-          <w:lang w:eastAsia="fr-CA"/>
-        </w:rPr>
-        <w:t xml:space="preserve">montre, </w:t>
-      </w:r>
-      <w:r>
-        <w:rPr>
-          <w:rFonts w:ascii="Arial" w:eastAsia="Times New Roman" w:hAnsi="Arial" w:cs="Arial"/>
-          <w:color w:val="000000"/>
-          <w:sz w:val="24"/>
-          <w:szCs w:val="24"/>
-          <w:lang w:eastAsia="fr-CA"/>
-        </w:rPr>
-        <w:t>en reprenant l’idée du bottin Téléphonique</w:t>
-      </w:r>
-      <w:r>
-        <w:rPr>
-          <w:rFonts w:ascii="Arial" w:eastAsia="Times New Roman" w:hAnsi="Arial" w:cs="Arial"/>
-          <w:color w:val="000000"/>
-          <w:sz w:val="24"/>
-          <w:szCs w:val="24"/>
-          <w:lang w:eastAsia="fr-CA"/>
-        </w:rPr>
-        <w:t>.</w:t>
-      </w:r>
-    </w:p>
-    <w:p>
-      <w:pPr>
-        <w:autoSpaceDE w:val="0"/>
-        <w:autoSpaceDN w:val="0"/>
-        <w:adjustRightInd w:val="0"/>
-        <w:spacing w:after="0" w:line="360" w:lineRule="auto"/>
-        <w:jc w:val="both"/>
-        <w:rPr>
-          <w:rFonts w:ascii="Arial" w:eastAsia="Times New Roman" w:hAnsi="Arial" w:cs="Arial"/>
-          <w:color w:val="000000"/>
-          <w:sz w:val="24"/>
-          <w:szCs w:val="24"/>
-          <w:lang w:eastAsia="fr-CA"/>
-        </w:rPr>
-      </w:pPr>
-    </w:p>
-    <w:p>
-      <w:pPr>
-        <w:autoSpaceDE w:val="0"/>
-        <w:autoSpaceDN w:val="0"/>
-        <w:adjustRightInd w:val="0"/>
-        <w:spacing w:after="0" w:line="360" w:lineRule="auto"/>
-        <w:jc w:val="both"/>
-        <w:rPr>
-          <w:rFonts w:ascii="Arial" w:hAnsi="Arial" w:cs="Arial"/>
-          <w:bCs/>
-          <w:sz w:val="24"/>
-          <w:szCs w:val="24"/>
-        </w:rPr>
-      </w:pPr>
-    </w:p>
-    <w:p>
-      <w:pPr>
-        <w:autoSpaceDE w:val="0"/>
-        <w:autoSpaceDN w:val="0"/>
-        <w:adjustRightInd w:val="0"/>
-        <w:spacing w:after="0" w:line="360" w:lineRule="auto"/>
-        <w:jc w:val="both"/>
-        <w:rPr>
-          <w:rFonts w:ascii="Arial" w:hAnsi="Arial" w:cs="Arial"/>
-          <w:bCs/>
-          <w:sz w:val="24"/>
-          <w:szCs w:val="24"/>
-        </w:rPr>
-      </w:pPr>
+        <w:t>montre, en reprenant l’idée du bottin Téléphonique.</w:t>
+      </w:r>
     </w:p>
     <w:p>
       <w:pPr>
@@ -2782,17 +3166,15 @@
         </w:rPr>
         <w:t xml:space="preserve">Le principe est exactement le même, </w:t>
       </w:r>
-      <w:proofErr w:type="gramStart"/>
-      <w:r>
-        <w:rPr>
-          <w:rFonts w:ascii="Arial" w:hAnsi="Arial" w:cs="Arial"/>
-          <w:bCs/>
-          <w:sz w:val="24"/>
-          <w:szCs w:val="24"/>
-        </w:rPr>
-        <w:t>sauf que</w:t>
-      </w:r>
-      <w:proofErr w:type="gramEnd"/>
+      <w:r>
+        <w:rPr>
+          <w:rFonts w:ascii="Arial" w:hAnsi="Arial" w:cs="Arial"/>
+          <w:bCs/>
+          <w:sz w:val="24"/>
+          <w:szCs w:val="24"/>
+        </w:rPr>
+        <w:t>mais</w:t>
+      </w:r>
       <w:r>
         <w:rPr>
           <w:rFonts w:ascii="Arial" w:hAnsi="Arial" w:cs="Arial"/>
@@ -2838,7 +3220,7 @@
           <w:noProof/>
         </w:rPr>
         <w:drawing>
-          <wp:inline distT="0" distB="0" distL="0" distR="0" wp14:anchorId="0AF46C34" wp14:editId="4A105105">
+          <wp:inline distT="0" distB="0" distL="0" distR="0" wp14:anchorId="7EED8A90" wp14:editId="79E9A9B3">
             <wp:extent cx="5943600" cy="3599180"/>
             <wp:effectExtent l="0" t="0" r="0" b="1270"/>
             <wp:docPr id="11" name="Picture 11"/>
@@ -2853,7 +3235,7 @@
                     <pic:cNvPicPr/>
                   </pic:nvPicPr>
                   <pic:blipFill>
-                    <a:blip r:embed="rId7"/>
+                    <a:blip r:embed="rId11"/>
                     <a:stretch>
                       <a:fillRect/>
                     </a:stretch>
@@ -2932,18 +3314,7 @@
           <w:u w:val="single"/>
           <w:lang w:eastAsia="fr-CA"/>
         </w:rPr>
-        <w:t xml:space="preserve">par </w:t>
-      </w:r>
-      <w:r>
-        <w:rPr>
-          <w:rFonts w:ascii="Arial" w:eastAsia="Times New Roman" w:hAnsi="Arial" w:cs="Arial"/>
-          <w:color w:val="000000"/>
-          <w:sz w:val="24"/>
-          <w:szCs w:val="24"/>
-          <w:u w:val="single"/>
-          <w:lang w:eastAsia="fr-CA"/>
-        </w:rPr>
-        <w:t>référence</w:t>
+        <w:t>par référence</w:t>
       </w:r>
     </w:p>
     <w:p>
@@ -2982,101 +3353,35 @@
           <w:szCs w:val="24"/>
         </w:rPr>
         <w:lastRenderedPageBreak/>
-        <w:t xml:space="preserve">Dans cet exemple de code, nous avons implémenter deux fonctions lambda. La première créer un </w:t>
-      </w:r>
-      <w:proofErr w:type="spellStart"/>
-      <w:r>
-        <w:rPr>
-          <w:rFonts w:ascii="Arial" w:hAnsi="Arial" w:cs="Arial"/>
-          <w:bCs/>
-          <w:sz w:val="24"/>
-          <w:szCs w:val="24"/>
-        </w:rPr>
-        <w:t>map</w:t>
-      </w:r>
-      <w:proofErr w:type="spellEnd"/>
-      <w:r>
-        <w:rPr>
-          <w:rFonts w:ascii="Arial" w:hAnsi="Arial" w:cs="Arial"/>
-          <w:bCs/>
-          <w:sz w:val="24"/>
-          <w:szCs w:val="24"/>
-        </w:rPr>
-        <w:t>&lt;</w:t>
-      </w:r>
-      <w:proofErr w:type="spellStart"/>
-      <w:proofErr w:type="gramStart"/>
-      <w:r>
-        <w:rPr>
-          <w:rFonts w:ascii="Arial" w:hAnsi="Arial" w:cs="Arial"/>
-          <w:bCs/>
-          <w:sz w:val="24"/>
-          <w:szCs w:val="24"/>
-        </w:rPr>
-        <w:t>string,int</w:t>
-      </w:r>
-      <w:proofErr w:type="spellEnd"/>
-      <w:proofErr w:type="gramEnd"/>
-      <w:r>
-        <w:rPr>
-          <w:rFonts w:ascii="Arial" w:hAnsi="Arial" w:cs="Arial"/>
-          <w:bCs/>
-          <w:sz w:val="24"/>
-          <w:szCs w:val="24"/>
-        </w:rPr>
-        <w:t xml:space="preserve">&gt; </w:t>
-      </w:r>
-      <w:proofErr w:type="spellStart"/>
-      <w:r>
-        <w:rPr>
-          <w:rFonts w:ascii="Arial" w:hAnsi="Arial" w:cs="Arial"/>
-          <w:bCs/>
-          <w:sz w:val="24"/>
-          <w:szCs w:val="24"/>
-        </w:rPr>
-        <w:t>bottinTelephone</w:t>
-      </w:r>
-      <w:proofErr w:type="spellEnd"/>
-      <w:r>
-        <w:rPr>
-          <w:rFonts w:ascii="Arial" w:hAnsi="Arial" w:cs="Arial"/>
-          <w:bCs/>
-          <w:sz w:val="24"/>
-          <w:szCs w:val="24"/>
-        </w:rPr>
-        <w:t xml:space="preserve"> avec un nom comme key et le numéro de téléphone. Le deuxième </w:t>
-      </w:r>
-      <w:proofErr w:type="spellStart"/>
-      <w:r>
-        <w:rPr>
-          <w:rFonts w:ascii="Arial" w:hAnsi="Arial" w:cs="Arial"/>
-          <w:bCs/>
-          <w:sz w:val="24"/>
-          <w:szCs w:val="24"/>
-        </w:rPr>
-        <w:t>for_each</w:t>
-      </w:r>
-      <w:proofErr w:type="spellEnd"/>
-      <w:r>
-        <w:rPr>
-          <w:rFonts w:ascii="Arial" w:hAnsi="Arial" w:cs="Arial"/>
-          <w:bCs/>
-          <w:sz w:val="24"/>
-          <w:szCs w:val="24"/>
-        </w:rPr>
-        <w:t xml:space="preserve"> prends un nom rentré en </w:t>
-      </w:r>
-      <w:proofErr w:type="gramStart"/>
-      <w:r>
-        <w:rPr>
-          <w:rFonts w:ascii="Arial" w:hAnsi="Arial" w:cs="Arial"/>
-          <w:bCs/>
-          <w:sz w:val="24"/>
-          <w:szCs w:val="24"/>
-        </w:rPr>
-        <w:t>std ::</w:t>
-      </w:r>
-      <w:proofErr w:type="gramEnd"/>
+        <w:t>Dans cet exemple de code, nous avons implémenter deux fonctions lambda. La première créer un map&lt;</w:t>
+      </w:r>
+      <w:r>
+        <w:rPr>
+          <w:rFonts w:ascii="Arial" w:hAnsi="Arial" w:cs="Arial"/>
+          <w:bCs/>
+          <w:sz w:val="24"/>
+          <w:szCs w:val="24"/>
+        </w:rPr>
+        <w:t>string, int</w:t>
+      </w:r>
+      <w:r>
+        <w:rPr>
+          <w:rFonts w:ascii="Arial" w:hAnsi="Arial" w:cs="Arial"/>
+          <w:bCs/>
+          <w:sz w:val="24"/>
+          <w:szCs w:val="24"/>
+        </w:rPr>
+        <w:t xml:space="preserve">&gt; bottinTelephone avec un nom comme key et le numéro de téléphone. Le deuxième for_each prends un nom rentré en </w:t>
+      </w:r>
+      <w:r>
+        <w:rPr>
+          <w:rFonts w:ascii="Arial" w:hAnsi="Arial" w:cs="Arial"/>
+          <w:bCs/>
+          <w:sz w:val="24"/>
+          <w:szCs w:val="24"/>
+        </w:rPr>
+        <w:t>std::</w:t>
+      </w:r>
       <w:r>
         <w:rPr>
           <w:rFonts w:ascii="Arial" w:hAnsi="Arial" w:cs="Arial"/>
@@ -3260,7 +3565,15 @@
           <w:sz w:val="24"/>
           <w:szCs w:val="24"/>
         </w:rPr>
-        <w:t xml:space="preserve">Toutefois, stocké des variables par copie a son propre lot de problème. Par exemple, c’est possible de créer des fonctions lambda qui ne peuvent pas être utilisées en dehors de la déclaration de la fonction, même si les copies des variables sont stockées dans la fermeture. Des variables locales utilisés est stockés en copie dans la fermeture sont des pointeurs vers d’autre variable locale. </w:t>
+        <w:t>Toutefois, stocké des variables par copie a son propre lot de problème. Par exemple, c’est possible de créer des fonctions lambda qui ne peuvent pas être utilisées en dehors de la déclaration de la fonction, même si les copies des variables sont stockées dans la fermeture. Des variables locales utilisés est stockés en copie dans la fermeture sont des pointeurs vers d’autre variable locale.</w:t>
+      </w:r>
+      <w:r>
+        <w:rPr>
+          <w:rFonts w:ascii="Arial" w:hAnsi="Arial" w:cs="Arial"/>
+          <w:sz w:val="24"/>
+          <w:szCs w:val="24"/>
+        </w:rPr>
+        <w:t xml:space="preserve"> [Samko, 2006].</w:t>
       </w:r>
     </w:p>
     <w:p>
@@ -3324,41 +3637,21 @@
         </w:rPr>
         <w:t xml:space="preserve">’on veut utiliser n’a d’importance que si celui fait entrainerait un cout trop grand de calcul par copie. Typiquement </w:t>
       </w:r>
-      <w:proofErr w:type="gramStart"/>
-      <w:r>
-        <w:rPr>
-          <w:rFonts w:ascii="Arial" w:hAnsi="Arial" w:cs="Arial"/>
-          <w:sz w:val="24"/>
-          <w:szCs w:val="24"/>
-        </w:rPr>
-        <w:t>par contre</w:t>
-      </w:r>
-      <w:proofErr w:type="gramEnd"/>
-      <w:r>
-        <w:rPr>
-          <w:rFonts w:ascii="Arial" w:hAnsi="Arial" w:cs="Arial"/>
-          <w:sz w:val="24"/>
-          <w:szCs w:val="24"/>
-        </w:rPr>
-        <w:t xml:space="preserve">, si nous voulions changer la variable, nous utiliserions la capture par valeur avec mutable. Pour de l’efficacité et rapidité, nous passerions la variable par référence en mettant un </w:t>
-      </w:r>
-      <w:proofErr w:type="spellStart"/>
-      <w:r>
-        <w:rPr>
-          <w:rFonts w:ascii="Arial" w:hAnsi="Arial" w:cs="Arial"/>
-          <w:sz w:val="24"/>
-          <w:szCs w:val="24"/>
-        </w:rPr>
-        <w:t>const</w:t>
-      </w:r>
-      <w:proofErr w:type="spellEnd"/>
-      <w:r>
-        <w:rPr>
-          <w:rFonts w:ascii="Arial" w:hAnsi="Arial" w:cs="Arial"/>
-          <w:sz w:val="24"/>
-          <w:szCs w:val="24"/>
-        </w:rPr>
-        <w:t xml:space="preserve"> devant.</w:t>
+      <w:r>
+        <w:rPr>
+          <w:rFonts w:ascii="Arial" w:hAnsi="Arial" w:cs="Arial"/>
+          <w:sz w:val="24"/>
+          <w:szCs w:val="24"/>
+        </w:rPr>
+        <w:t>cependant</w:t>
+      </w:r>
+      <w:r>
+        <w:rPr>
+          <w:rFonts w:ascii="Arial" w:hAnsi="Arial" w:cs="Arial"/>
+          <w:sz w:val="24"/>
+          <w:szCs w:val="24"/>
+        </w:rPr>
+        <w:t>, si nous voulions changer la variable, nous utiliserions la capture par valeur avec mutable. Pour de l’efficacité et rapidité, nous passerions la variable par référence en mettant un const devant.</w:t>
       </w:r>
     </w:p>
     <w:p>
@@ -3449,7 +3742,6 @@
           <w:rFonts w:ascii="Arial" w:hAnsi="Arial" w:cs="Arial"/>
           <w:color w:val="242729"/>
         </w:rPr>
-        <w:lastRenderedPageBreak/>
         <w:t xml:space="preserve">Un </w:t>
       </w:r>
       <w:r>
@@ -3478,17 +3770,15 @@
           <w:rFonts w:ascii="Arial" w:hAnsi="Arial" w:cs="Arial"/>
           <w:color w:val="242729"/>
         </w:rPr>
-        <w:t xml:space="preserve"> de hiérarchie d’appel (</w:t>
-      </w:r>
-      <w:proofErr w:type="spellStart"/>
+        <w:t xml:space="preserve"> de hiérarchie d’appel (upward funarg ou downward funarg), c’est-à-dire quand des variables locales sont capturés par référence par la fonction lambda et que celle-ci survivent (par exemple quand </w:t>
+      </w:r>
       <w:r>
         <w:rPr>
           <w:rFonts w:ascii="Arial" w:hAnsi="Arial" w:cs="Arial"/>
           <w:color w:val="242729"/>
         </w:rPr>
-        <w:t>upward</w:t>
-      </w:r>
-      <w:proofErr w:type="spellEnd"/>
+        <w:t>elles sont</w:t>
+      </w:r>
       <w:r>
         <w:rPr>
           <w:rFonts w:ascii="Arial" w:hAnsi="Arial" w:cs="Arial"/>
@@ -3496,160 +3786,102 @@
         </w:rPr>
         <w:t xml:space="preserve"> </w:t>
       </w:r>
-      <w:proofErr w:type="spellStart"/>
       <w:r>
         <w:rPr>
           <w:rFonts w:ascii="Arial" w:hAnsi="Arial" w:cs="Arial"/>
           <w:color w:val="242729"/>
         </w:rPr>
-        <w:t>funarg</w:t>
-      </w:r>
-      <w:proofErr w:type="spellEnd"/>
+        <w:t>retournées</w:t>
+      </w:r>
       <w:r>
         <w:rPr>
           <w:rFonts w:ascii="Arial" w:hAnsi="Arial" w:cs="Arial"/>
           <w:color w:val="242729"/>
         </w:rPr>
-        <w:t xml:space="preserve"> ou </w:t>
-      </w:r>
-      <w:proofErr w:type="spellStart"/>
+        <w:t xml:space="preserve"> par la fonction ou alors </w:t>
+      </w:r>
       <w:r>
         <w:rPr>
           <w:rFonts w:ascii="Arial" w:hAnsi="Arial" w:cs="Arial"/>
           <w:color w:val="242729"/>
         </w:rPr>
-        <w:t>downward</w:t>
-      </w:r>
-      <w:proofErr w:type="spellEnd"/>
+        <w:t>qu’on les stocke</w:t>
+      </w:r>
       <w:r>
         <w:rPr>
           <w:rFonts w:ascii="Arial" w:hAnsi="Arial" w:cs="Arial"/>
           <w:color w:val="242729"/>
         </w:rPr>
+        <w:t xml:space="preserve"> ailleurs). Lorsque la fonction Lambda capture </w:t>
+      </w:r>
+      <w:r>
+        <w:rPr>
+          <w:rFonts w:ascii="Arial" w:hAnsi="Arial" w:cs="Arial"/>
+          <w:color w:val="242729"/>
+        </w:rPr>
+        <w:t>la variable par référence, le langage C++ stocke l’adresse de la référence</w:t>
+      </w:r>
+      <w:r>
+        <w:rPr>
+          <w:rFonts w:ascii="Arial" w:hAnsi="Arial" w:cs="Arial"/>
+          <w:color w:val="242729"/>
+        </w:rPr>
+        <w:t xml:space="preserve"> dans le stack et puisque le langage C++ ne possède pas de « </w:t>
+      </w:r>
+      <w:r>
+        <w:rPr>
+          <w:rFonts w:ascii="Arial" w:hAnsi="Arial" w:cs="Arial"/>
+          <w:color w:val="242729"/>
+        </w:rPr>
+        <w:t>g</w:t>
+      </w:r>
+      <w:r>
+        <w:rPr>
+          <w:rFonts w:ascii="Arial" w:hAnsi="Arial" w:cs="Arial"/>
+          <w:color w:val="242729"/>
+        </w:rPr>
+        <w:t>arbage collector »</w:t>
+      </w:r>
+      <w:r>
+        <w:rPr>
+          <w:rFonts w:ascii="Arial" w:hAnsi="Arial" w:cs="Arial"/>
+          <w:color w:val="242729"/>
+        </w:rPr>
+        <w:t xml:space="preserve"> si la variable est </w:t>
+      </w:r>
+      <w:r>
+        <w:rPr>
+          <w:rFonts w:ascii="Arial" w:hAnsi="Arial" w:cs="Arial"/>
+          <w:color w:val="242729"/>
+        </w:rPr>
+        <w:t>réutilisée</w:t>
+      </w:r>
+      <w:r>
+        <w:rPr>
+          <w:rFonts w:ascii="Arial" w:hAnsi="Arial" w:cs="Arial"/>
+          <w:color w:val="242729"/>
+        </w:rPr>
+        <w:t xml:space="preserve"> plus tard elle n’existera plus (« undefined »)</w:t>
+      </w:r>
+      <w:r>
+        <w:rPr>
+          <w:rFonts w:ascii="Arial" w:hAnsi="Arial" w:cs="Arial"/>
+          <w:color w:val="242729"/>
+        </w:rPr>
         <w:t xml:space="preserve"> </w:t>
       </w:r>
-      <w:proofErr w:type="spellStart"/>
+      <w:r>
+        <w:rPr>
+          <w:rFonts w:ascii="Arial" w:hAnsi="Arial" w:cs="Arial"/>
+        </w:rPr>
+        <w:t>[Samko, 2006]</w:t>
+      </w:r>
       <w:r>
         <w:rPr>
           <w:rFonts w:ascii="Arial" w:hAnsi="Arial" w:cs="Arial"/>
           <w:color w:val="242729"/>
         </w:rPr>
-        <w:t>funarg</w:t>
-      </w:r>
-      <w:proofErr w:type="spellEnd"/>
-      <w:r>
-        <w:rPr>
-          <w:rFonts w:ascii="Arial" w:hAnsi="Arial" w:cs="Arial"/>
-          <w:color w:val="242729"/>
-        </w:rPr>
-        <w:t xml:space="preserve">), c’est-à-dire quand des variables locales sont capturés par référence par la fonction lambda et que celle-ci survivent (par exemple quand </w:t>
-      </w:r>
-      <w:r>
-        <w:rPr>
-          <w:rFonts w:ascii="Arial" w:hAnsi="Arial" w:cs="Arial"/>
-          <w:color w:val="242729"/>
-        </w:rPr>
-        <w:t>elles sont</w:t>
-      </w:r>
-      <w:r>
-        <w:rPr>
-          <w:rFonts w:ascii="Arial" w:hAnsi="Arial" w:cs="Arial"/>
-          <w:color w:val="242729"/>
-        </w:rPr>
-        <w:t xml:space="preserve"> </w:t>
-      </w:r>
-      <w:r>
-        <w:rPr>
-          <w:rFonts w:ascii="Arial" w:hAnsi="Arial" w:cs="Arial"/>
-          <w:color w:val="242729"/>
-        </w:rPr>
-        <w:t>retournées</w:t>
-      </w:r>
-      <w:r>
-        <w:rPr>
-          <w:rFonts w:ascii="Arial" w:hAnsi="Arial" w:cs="Arial"/>
-          <w:color w:val="242729"/>
-        </w:rPr>
-        <w:t xml:space="preserve"> par la fonction ou alors </w:t>
-      </w:r>
-      <w:r>
-        <w:rPr>
-          <w:rFonts w:ascii="Arial" w:hAnsi="Arial" w:cs="Arial"/>
-          <w:color w:val="242729"/>
-        </w:rPr>
-        <w:t>qu’on les stocke</w:t>
-      </w:r>
-      <w:r>
-        <w:rPr>
-          <w:rFonts w:ascii="Arial" w:hAnsi="Arial" w:cs="Arial"/>
-          <w:color w:val="242729"/>
-        </w:rPr>
-        <w:t xml:space="preserve"> ailleurs). Lorsque la fonction Lambda capture </w:t>
-      </w:r>
-      <w:r>
-        <w:rPr>
-          <w:rFonts w:ascii="Arial" w:hAnsi="Arial" w:cs="Arial"/>
-          <w:color w:val="242729"/>
-        </w:rPr>
-        <w:t>la variable par référence, le langage C++ stocke l’adresse de la référence</w:t>
-      </w:r>
-      <w:r>
-        <w:rPr>
-          <w:rFonts w:ascii="Arial" w:hAnsi="Arial" w:cs="Arial"/>
-          <w:color w:val="242729"/>
-        </w:rPr>
-        <w:t xml:space="preserve"> dans le stack et puisque le langage C++ ne possède pas de « </w:t>
-      </w:r>
-      <w:r>
-        <w:rPr>
-          <w:rFonts w:ascii="Arial" w:hAnsi="Arial" w:cs="Arial"/>
-          <w:color w:val="242729"/>
-        </w:rPr>
-        <w:t>g</w:t>
-      </w:r>
-      <w:r>
-        <w:rPr>
-          <w:rFonts w:ascii="Arial" w:hAnsi="Arial" w:cs="Arial"/>
-          <w:color w:val="242729"/>
-        </w:rPr>
-        <w:t>arbage collector »</w:t>
-      </w:r>
-      <w:r>
-        <w:rPr>
-          <w:rFonts w:ascii="Arial" w:hAnsi="Arial" w:cs="Arial"/>
-          <w:color w:val="242729"/>
-        </w:rPr>
-        <w:t xml:space="preserve"> si la variable est </w:t>
-      </w:r>
-      <w:r>
-        <w:rPr>
-          <w:rFonts w:ascii="Arial" w:hAnsi="Arial" w:cs="Arial"/>
-          <w:color w:val="242729"/>
-        </w:rPr>
-        <w:t>réutilisée</w:t>
-      </w:r>
-      <w:r>
-        <w:rPr>
-          <w:rFonts w:ascii="Arial" w:hAnsi="Arial" w:cs="Arial"/>
-          <w:color w:val="242729"/>
-        </w:rPr>
-        <w:t xml:space="preserve"> plus tard elle n’existera plus (« </w:t>
-      </w:r>
-      <w:proofErr w:type="spellStart"/>
-      <w:r>
-        <w:rPr>
-          <w:rFonts w:ascii="Arial" w:hAnsi="Arial" w:cs="Arial"/>
-          <w:color w:val="242729"/>
-        </w:rPr>
-        <w:t>undefined</w:t>
-      </w:r>
-      <w:proofErr w:type="spellEnd"/>
-      <w:r>
-        <w:rPr>
-          <w:rFonts w:ascii="Arial" w:hAnsi="Arial" w:cs="Arial"/>
-          <w:color w:val="242729"/>
-        </w:rPr>
-        <w:t> »).</w:t>
+        <w:t>.</w:t>
       </w:r>
     </w:p>
     <w:p>
@@ -3683,32 +3915,7 @@
           <w:rFonts w:ascii="Arial" w:hAnsi="Arial" w:cs="Arial"/>
           <w:color w:val="242729"/>
         </w:rPr>
-        <w:t xml:space="preserve">Un autre problème avec l’utilisation des lambda et si nous avons besoin de partager des variables avec deux fonctions lambda. Par exemple si nous voulions utiliser à la fois les fonctionnalités de la STL avec une fonction lambda pour incrémenter et décrémenter sur les mêmes variables capturées alors la capture par copie ne marcherait pas. Il faut alors utiliser le pointeur </w:t>
-      </w:r>
-      <w:proofErr w:type="gramStart"/>
-      <w:r>
-        <w:rPr>
-          <w:rFonts w:ascii="Arial" w:hAnsi="Arial" w:cs="Arial"/>
-          <w:color w:val="242729"/>
-        </w:rPr>
-        <w:t>std ::</w:t>
-      </w:r>
-      <w:proofErr w:type="spellStart"/>
-      <w:proofErr w:type="gramEnd"/>
-      <w:r>
-        <w:rPr>
-          <w:rFonts w:ascii="Arial" w:hAnsi="Arial" w:cs="Arial"/>
-          <w:color w:val="242729"/>
-        </w:rPr>
-        <w:t>shared_ptr</w:t>
-      </w:r>
-      <w:proofErr w:type="spellEnd"/>
-      <w:r>
-        <w:rPr>
-          <w:rFonts w:ascii="Arial" w:hAnsi="Arial" w:cs="Arial"/>
-          <w:color w:val="242729"/>
-        </w:rPr>
-        <w:t>.</w:t>
+        <w:t>Un autre problème avec l’utilisation des lambda et si nous avons besoin de partager des variables avec deux fonctions lambda. Par exemple si nous voulions utiliser à la fois les fonctionnalités de la STL avec une fonction lambda pour incrémenter et décrémenter sur les mêmes variables capturées alors la capture par copie ne marcherait pas. Il faut alors utiliser le pointeur std ::shared_ptr.</w:t>
       </w:r>
     </w:p>
     <w:p>
@@ -3976,23 +4183,7 @@
                 <w:rFonts w:ascii="Arial" w:hAnsi="Arial" w:cs="Arial"/>
                 <w:color w:val="242729"/>
               </w:rPr>
-              <w:t>[</w:t>
-            </w:r>
-            <w:proofErr w:type="gramStart"/>
-            <w:r>
-              <w:rPr>
-                <w:rFonts w:ascii="Arial" w:hAnsi="Arial" w:cs="Arial"/>
-                <w:color w:val="242729"/>
-              </w:rPr>
-              <w:t>=,&amp;</w:t>
-            </w:r>
-            <w:proofErr w:type="gramEnd"/>
-            <w:r>
-              <w:rPr>
-                <w:rFonts w:ascii="Arial" w:hAnsi="Arial" w:cs="Arial"/>
-                <w:color w:val="242729"/>
-              </w:rPr>
-              <w:t>i]{};</w:t>
+              <w:t>[=,&amp;i]{};</w:t>
             </w:r>
           </w:p>
         </w:tc>
@@ -4087,32 +4278,7 @@
                 <w:rFonts w:ascii="Arial" w:hAnsi="Arial" w:cs="Arial"/>
                 <w:color w:val="242729"/>
               </w:rPr>
-              <w:t>[=, *</w:t>
-            </w:r>
-            <w:proofErr w:type="spellStart"/>
-            <w:proofErr w:type="gramStart"/>
-            <w:r>
-              <w:rPr>
-                <w:rFonts w:ascii="Arial" w:hAnsi="Arial" w:cs="Arial"/>
-                <w:color w:val="242729"/>
-              </w:rPr>
-              <w:t>this</w:t>
-            </w:r>
-            <w:proofErr w:type="spellEnd"/>
-            <w:r>
-              <w:rPr>
-                <w:rFonts w:ascii="Arial" w:hAnsi="Arial" w:cs="Arial"/>
-                <w:color w:val="242729"/>
-              </w:rPr>
-              <w:t>]{</w:t>
-            </w:r>
-            <w:proofErr w:type="gramEnd"/>
-            <w:r>
-              <w:rPr>
-                <w:rFonts w:ascii="Arial" w:hAnsi="Arial" w:cs="Arial"/>
-                <w:color w:val="242729"/>
-              </w:rPr>
-              <w:t>};</w:t>
+              <w:t>[=, *this]{};</w:t>
             </w:r>
           </w:p>
         </w:tc>
@@ -4177,32 +4343,8 @@
                 <w:rFonts w:ascii="Arial" w:hAnsi="Arial" w:cs="Arial"/>
                 <w:color w:val="242729"/>
               </w:rPr>
-              <w:t xml:space="preserve">[=, </w:t>
-            </w:r>
-            <w:proofErr w:type="spellStart"/>
-            <w:proofErr w:type="gramStart"/>
-            <w:r>
-              <w:rPr>
-                <w:rFonts w:ascii="Arial" w:hAnsi="Arial" w:cs="Arial"/>
-                <w:color w:val="242729"/>
-              </w:rPr>
-              <w:t>this</w:t>
-            </w:r>
-            <w:proofErr w:type="spellEnd"/>
-            <w:r>
-              <w:rPr>
-                <w:rFonts w:ascii="Arial" w:hAnsi="Arial" w:cs="Arial"/>
-                <w:color w:val="242729"/>
-              </w:rPr>
-              <w:t>]{</w:t>
-            </w:r>
-            <w:proofErr w:type="gramEnd"/>
-            <w:r>
-              <w:rPr>
-                <w:rFonts w:ascii="Arial" w:hAnsi="Arial" w:cs="Arial"/>
-                <w:color w:val="242729"/>
-              </w:rPr>
-              <w:t>};</w:t>
+              <w:lastRenderedPageBreak/>
+              <w:t>[=, this]{};</w:t>
             </w:r>
           </w:p>
         </w:tc>
@@ -4268,7 +4410,6 @@
                 <w:rFonts w:ascii="Arial" w:hAnsi="Arial" w:cs="Arial"/>
                 <w:color w:val="242729"/>
               </w:rPr>
-              <w:lastRenderedPageBreak/>
               <w:t>Passage par référence</w:t>
             </w:r>
           </w:p>
@@ -4399,23 +4540,7 @@
                 <w:rFonts w:ascii="Arial" w:hAnsi="Arial" w:cs="Arial"/>
                 <w:color w:val="242729"/>
               </w:rPr>
-              <w:t xml:space="preserve">[&amp;, </w:t>
-            </w:r>
-            <w:proofErr w:type="gramStart"/>
-            <w:r>
-              <w:rPr>
-                <w:rFonts w:ascii="Arial" w:hAnsi="Arial" w:cs="Arial"/>
-                <w:color w:val="242729"/>
-              </w:rPr>
-              <w:t>i]{</w:t>
-            </w:r>
-            <w:proofErr w:type="gramEnd"/>
-            <w:r>
-              <w:rPr>
-                <w:rFonts w:ascii="Arial" w:hAnsi="Arial" w:cs="Arial"/>
-                <w:color w:val="242729"/>
-              </w:rPr>
-              <w:t>};</w:t>
+              <w:t>[&amp;, i]{};</w:t>
             </w:r>
           </w:p>
         </w:tc>
@@ -4510,23 +4635,7 @@
                 <w:rFonts w:ascii="Arial" w:hAnsi="Arial" w:cs="Arial"/>
                 <w:color w:val="242729"/>
               </w:rPr>
-              <w:t>[&amp;, &amp;</w:t>
-            </w:r>
-            <w:proofErr w:type="gramStart"/>
-            <w:r>
-              <w:rPr>
-                <w:rFonts w:ascii="Arial" w:hAnsi="Arial" w:cs="Arial"/>
-                <w:color w:val="242729"/>
-              </w:rPr>
-              <w:t>i]{</w:t>
-            </w:r>
-            <w:proofErr w:type="gramEnd"/>
-            <w:r>
-              <w:rPr>
-                <w:rFonts w:ascii="Arial" w:hAnsi="Arial" w:cs="Arial"/>
-                <w:color w:val="242729"/>
-              </w:rPr>
-              <w:t>};</w:t>
+              <w:t>[&amp;, &amp;i]{};</w:t>
             </w:r>
           </w:p>
         </w:tc>
@@ -4591,32 +4700,7 @@
                 <w:rFonts w:ascii="Arial" w:hAnsi="Arial" w:cs="Arial"/>
                 <w:color w:val="242729"/>
               </w:rPr>
-              <w:t xml:space="preserve">[&amp;, </w:t>
-            </w:r>
-            <w:proofErr w:type="spellStart"/>
-            <w:proofErr w:type="gramStart"/>
-            <w:r>
-              <w:rPr>
-                <w:rFonts w:ascii="Arial" w:hAnsi="Arial" w:cs="Arial"/>
-                <w:color w:val="242729"/>
-              </w:rPr>
-              <w:t>this</w:t>
-            </w:r>
-            <w:proofErr w:type="spellEnd"/>
-            <w:r>
-              <w:rPr>
-                <w:rFonts w:ascii="Arial" w:hAnsi="Arial" w:cs="Arial"/>
-                <w:color w:val="242729"/>
-              </w:rPr>
-              <w:t>{</w:t>
-            </w:r>
-            <w:proofErr w:type="gramEnd"/>
-            <w:r>
-              <w:rPr>
-                <w:rFonts w:ascii="Arial" w:hAnsi="Arial" w:cs="Arial"/>
-                <w:color w:val="242729"/>
-              </w:rPr>
-              <w:t>};</w:t>
+              <w:t>[&amp;, this{};</w:t>
             </w:r>
           </w:p>
         </w:tc>
@@ -4711,39 +4795,7 @@
                 <w:rFonts w:ascii="Arial" w:hAnsi="Arial" w:cs="Arial"/>
                 <w:color w:val="242729"/>
               </w:rPr>
-              <w:t xml:space="preserve">[&amp;, </w:t>
-            </w:r>
-            <w:proofErr w:type="spellStart"/>
-            <w:r>
-              <w:rPr>
-                <w:rFonts w:ascii="Arial" w:hAnsi="Arial" w:cs="Arial"/>
-                <w:color w:val="242729"/>
-              </w:rPr>
-              <w:t>this</w:t>
-            </w:r>
-            <w:proofErr w:type="spellEnd"/>
-            <w:r>
-              <w:rPr>
-                <w:rFonts w:ascii="Arial" w:hAnsi="Arial" w:cs="Arial"/>
-                <w:color w:val="242729"/>
-              </w:rPr>
-              <w:t xml:space="preserve">, </w:t>
-            </w:r>
-            <w:proofErr w:type="gramStart"/>
-            <w:r>
-              <w:rPr>
-                <w:rFonts w:ascii="Arial" w:hAnsi="Arial" w:cs="Arial"/>
-                <w:color w:val="242729"/>
-              </w:rPr>
-              <w:t>i]{</w:t>
-            </w:r>
-            <w:proofErr w:type="gramEnd"/>
-            <w:r>
-              <w:rPr>
-                <w:rFonts w:ascii="Arial" w:hAnsi="Arial" w:cs="Arial"/>
-                <w:color w:val="242729"/>
-              </w:rPr>
-              <w:t>}</w:t>
+              <w:t>[&amp;, this, i]{}</w:t>
             </w:r>
           </w:p>
         </w:tc>
@@ -4803,23 +4855,7 @@
                 <w:rFonts w:ascii="Arial" w:hAnsi="Arial" w:cs="Arial"/>
                 <w:color w:val="242729"/>
               </w:rPr>
-              <w:t>Équivalent à [</w:t>
-            </w:r>
-            <w:proofErr w:type="gramStart"/>
-            <w:r>
-              <w:rPr>
-                <w:rFonts w:ascii="Arial" w:hAnsi="Arial" w:cs="Arial"/>
-                <w:color w:val="242729"/>
-              </w:rPr>
-              <w:t>&amp;,i</w:t>
-            </w:r>
-            <w:proofErr w:type="gramEnd"/>
-            <w:r>
-              <w:rPr>
-                <w:rFonts w:ascii="Arial" w:hAnsi="Arial" w:cs="Arial"/>
-                <w:color w:val="242729"/>
-              </w:rPr>
-              <w:t>]{}</w:t>
+              <w:t>Équivalent à [&amp;,i]{}</w:t>
             </w:r>
           </w:p>
         </w:tc>
@@ -4916,67 +4952,52 @@
           <w:sz w:val="24"/>
           <w:szCs w:val="24"/>
         </w:rPr>
-        <w:t xml:space="preserve">vec les fonctions lambdas, nous ne pouvons pas utiliser deux fois la même capture. Ainsi </w:t>
-      </w:r>
-      <w:proofErr w:type="gramStart"/>
-      <w:r>
-        <w:rPr>
-          <w:rFonts w:ascii="Arial" w:hAnsi="Arial" w:cs="Arial"/>
-          <w:bCs/>
-          <w:sz w:val="24"/>
-          <w:szCs w:val="24"/>
-        </w:rPr>
-        <w:t>[ i</w:t>
-      </w:r>
-      <w:proofErr w:type="gramEnd"/>
-      <w:r>
-        <w:rPr>
-          <w:rFonts w:ascii="Arial" w:hAnsi="Arial" w:cs="Arial"/>
-          <w:bCs/>
-          <w:sz w:val="24"/>
-          <w:szCs w:val="24"/>
-        </w:rPr>
-        <w:t xml:space="preserve">, i ]{} n’est pas valide, tout comme [ </w:t>
-      </w:r>
-      <w:proofErr w:type="spellStart"/>
-      <w:r>
-        <w:rPr>
-          <w:rFonts w:ascii="Arial" w:hAnsi="Arial" w:cs="Arial"/>
-          <w:bCs/>
-          <w:sz w:val="24"/>
-          <w:szCs w:val="24"/>
-        </w:rPr>
-        <w:t>this</w:t>
-      </w:r>
-      <w:proofErr w:type="spellEnd"/>
-      <w:r>
-        <w:rPr>
-          <w:rFonts w:ascii="Arial" w:hAnsi="Arial" w:cs="Arial"/>
-          <w:bCs/>
-          <w:sz w:val="24"/>
-          <w:szCs w:val="24"/>
-        </w:rPr>
-        <w:t>, *</w:t>
-      </w:r>
-      <w:proofErr w:type="spellStart"/>
-      <w:r>
-        <w:rPr>
-          <w:rFonts w:ascii="Arial" w:hAnsi="Arial" w:cs="Arial"/>
-          <w:bCs/>
-          <w:sz w:val="24"/>
-          <w:szCs w:val="24"/>
-        </w:rPr>
-        <w:t>this</w:t>
-      </w:r>
-      <w:proofErr w:type="spellEnd"/>
-      <w:r>
-        <w:rPr>
-          <w:rFonts w:ascii="Arial" w:hAnsi="Arial" w:cs="Arial"/>
-          <w:bCs/>
-          <w:sz w:val="24"/>
-          <w:szCs w:val="24"/>
-        </w:rPr>
-        <w:t xml:space="preserve"> ]{}.</w:t>
+        <w:t>vec les fonctions lambdas, nous ne pouvons pas utiliser deux fois la même capture. Ainsi [ i, i ]{} n’est pas valide, tout comme [ this, *this ]{}</w:t>
+      </w:r>
+      <w:r>
+        <w:rPr>
+          <w:rFonts w:ascii="Arial" w:hAnsi="Arial" w:cs="Arial"/>
+          <w:bCs/>
+          <w:sz w:val="24"/>
+          <w:szCs w:val="24"/>
+        </w:rPr>
+        <w:t xml:space="preserve"> </w:t>
+      </w:r>
+      <w:r>
+        <w:rPr>
+          <w:rFonts w:ascii="Arial" w:hAnsi="Arial" w:cs="Arial"/>
+          <w:bCs/>
+          <w:sz w:val="24"/>
+          <w:szCs w:val="24"/>
+        </w:rPr>
+        <w:t>[</w:t>
+      </w:r>
+      <w:r>
+        <w:rPr>
+          <w:rFonts w:ascii="Arial" w:hAnsi="Arial" w:cs="Arial"/>
+          <w:bCs/>
+          <w:sz w:val="24"/>
+          <w:szCs w:val="24"/>
+        </w:rPr>
+        <w:t>Sussman,</w:t>
+      </w:r>
+      <w:r>
+        <w:rPr>
+          <w:rFonts w:ascii="Arial" w:hAnsi="Arial" w:cs="Arial"/>
+          <w:bCs/>
+          <w:sz w:val="24"/>
+          <w:szCs w:val="24"/>
+        </w:rPr>
+        <w:t xml:space="preserve"> 1975]</w:t>
+      </w:r>
+      <w:r>
+        <w:rPr>
+          <w:rFonts w:ascii="Arial" w:hAnsi="Arial" w:cs="Arial"/>
+          <w:bCs/>
+          <w:sz w:val="24"/>
+          <w:szCs w:val="24"/>
+        </w:rPr>
+        <w:t xml:space="preserve">. </w:t>
       </w:r>
     </w:p>
     <w:p>
@@ -5040,8 +5061,262 @@
           <w:szCs w:val="24"/>
         </w:rPr>
       </w:pPr>
-      <w:bookmarkStart w:id="0" w:name="_GoBack"/>
-      <w:bookmarkEnd w:id="0"/>
+    </w:p>
+    <w:p>
+      <w:pPr>
+        <w:autoSpaceDE w:val="0"/>
+        <w:autoSpaceDN w:val="0"/>
+        <w:adjustRightInd w:val="0"/>
+        <w:spacing w:after="0" w:line="360" w:lineRule="auto"/>
+        <w:ind w:firstLine="360"/>
+        <w:jc w:val="both"/>
+        <w:rPr>
+          <w:rFonts w:ascii="Arial" w:hAnsi="Arial" w:cs="Arial"/>
+          <w:bCs/>
+          <w:sz w:val="24"/>
+          <w:szCs w:val="24"/>
+        </w:rPr>
+      </w:pPr>
+      <w:r>
+        <w:rPr>
+          <w:rFonts w:ascii="Arial" w:hAnsi="Arial" w:cs="Arial"/>
+          <w:bCs/>
+          <w:sz w:val="24"/>
+          <w:szCs w:val="24"/>
+        </w:rPr>
+        <w:t>Les lambdas sont des fonctions anonymes, destinées à être utilisées localement.</w:t>
+      </w:r>
+      <w:r>
+        <w:rPr>
+          <w:rFonts w:ascii="Arial" w:hAnsi="Arial" w:cs="Arial"/>
+          <w:bCs/>
+          <w:sz w:val="24"/>
+          <w:szCs w:val="24"/>
+        </w:rPr>
+        <w:t xml:space="preserve"> Les fonctions lambdas sont générées inline. </w:t>
+      </w:r>
+      <w:r>
+        <w:rPr>
+          <w:rFonts w:ascii="Arial" w:hAnsi="Arial" w:cs="Arial"/>
+          <w:bCs/>
+          <w:sz w:val="24"/>
+          <w:szCs w:val="24"/>
+        </w:rPr>
+        <w:t>Elles réduisent la taille du code, le rendent plus lisible et évitent de créer des fonctions à portée globale alors qu’elles sont à usage local.</w:t>
+      </w:r>
+    </w:p>
+    <w:p>
+      <w:pPr>
+        <w:autoSpaceDE w:val="0"/>
+        <w:autoSpaceDN w:val="0"/>
+        <w:adjustRightInd w:val="0"/>
+        <w:spacing w:after="0" w:line="360" w:lineRule="auto"/>
+        <w:jc w:val="both"/>
+        <w:rPr>
+          <w:rFonts w:ascii="Arial" w:hAnsi="Arial" w:cs="Arial"/>
+          <w:bCs/>
+          <w:sz w:val="24"/>
+          <w:szCs w:val="24"/>
+        </w:rPr>
+      </w:pPr>
+      <w:r>
+        <w:rPr>
+          <w:rFonts w:ascii="Arial" w:hAnsi="Arial" w:cs="Arial"/>
+          <w:bCs/>
+          <w:sz w:val="24"/>
+          <w:szCs w:val="24"/>
+        </w:rPr>
+        <w:t>Les fonctions lambda créent une classe fermeture qui permet de capturer de façon très flexible des variables.</w:t>
+      </w:r>
+      <w:r>
+        <w:rPr>
+          <w:rFonts w:ascii="Arial" w:hAnsi="Arial" w:cs="Arial"/>
+          <w:bCs/>
+          <w:sz w:val="24"/>
+          <w:szCs w:val="24"/>
+        </w:rPr>
+        <w:t xml:space="preserve"> </w:t>
+      </w:r>
+      <w:r>
+        <w:rPr>
+          <w:rFonts w:ascii="Arial" w:hAnsi="Arial" w:cs="Arial"/>
+          <w:bCs/>
+          <w:sz w:val="24"/>
+          <w:szCs w:val="24"/>
+        </w:rPr>
+        <w:t>Les paramètres peuvent être explicitement typés ou automatiquement déduit</w:t>
+      </w:r>
+      <w:r>
+        <w:rPr>
+          <w:rFonts w:ascii="Arial" w:hAnsi="Arial" w:cs="Arial"/>
+          <w:bCs/>
+          <w:sz w:val="24"/>
+          <w:szCs w:val="24"/>
+        </w:rPr>
+        <w:t>s</w:t>
+      </w:r>
+      <w:r>
+        <w:rPr>
+          <w:rFonts w:ascii="Arial" w:hAnsi="Arial" w:cs="Arial"/>
+          <w:bCs/>
+          <w:sz w:val="24"/>
+          <w:szCs w:val="24"/>
+        </w:rPr>
+        <w:t xml:space="preserve"> en utilisant auto.</w:t>
+      </w:r>
+    </w:p>
+    <w:p>
+      <w:pPr>
+        <w:autoSpaceDE w:val="0"/>
+        <w:autoSpaceDN w:val="0"/>
+        <w:adjustRightInd w:val="0"/>
+        <w:spacing w:after="0" w:line="360" w:lineRule="auto"/>
+        <w:jc w:val="both"/>
+        <w:rPr>
+          <w:rFonts w:ascii="Arial" w:hAnsi="Arial" w:cs="Arial"/>
+          <w:bCs/>
+          <w:sz w:val="24"/>
+          <w:szCs w:val="24"/>
+        </w:rPr>
+      </w:pPr>
+    </w:p>
+    <w:p>
+      <w:pPr>
+        <w:autoSpaceDE w:val="0"/>
+        <w:autoSpaceDN w:val="0"/>
+        <w:adjustRightInd w:val="0"/>
+        <w:spacing w:after="0" w:line="360" w:lineRule="auto"/>
+        <w:ind w:firstLine="708"/>
+        <w:jc w:val="both"/>
+        <w:rPr>
+          <w:rFonts w:ascii="Arial" w:hAnsi="Arial" w:cs="Arial"/>
+          <w:bCs/>
+          <w:sz w:val="24"/>
+          <w:szCs w:val="24"/>
+        </w:rPr>
+      </w:pPr>
+      <w:r>
+        <w:rPr>
+          <w:rFonts w:ascii="Arial" w:hAnsi="Arial" w:cs="Arial"/>
+          <w:bCs/>
+          <w:sz w:val="24"/>
+          <w:szCs w:val="24"/>
+        </w:rPr>
+        <w:t xml:space="preserve">La véritable nouveauté des lambdas, par rapport aux fonctions, est la zone de capture, qui permet de manipuler, par référence et/ou </w:t>
+      </w:r>
+      <w:r>
+        <w:rPr>
+          <w:rFonts w:ascii="Arial" w:hAnsi="Arial" w:cs="Arial"/>
+          <w:bCs/>
+          <w:sz w:val="24"/>
+          <w:szCs w:val="24"/>
+        </w:rPr>
+        <w:t>copie</w:t>
+      </w:r>
+      <w:r>
+        <w:rPr>
+          <w:rFonts w:ascii="Arial" w:hAnsi="Arial" w:cs="Arial"/>
+          <w:bCs/>
+          <w:sz w:val="24"/>
+          <w:szCs w:val="24"/>
+        </w:rPr>
+        <w:t xml:space="preserve"> des objets de la portée englobante.</w:t>
+      </w:r>
+      <w:r>
+        <w:rPr>
+          <w:rFonts w:ascii="Arial" w:hAnsi="Arial" w:cs="Arial"/>
+          <w:bCs/>
+          <w:sz w:val="24"/>
+          <w:szCs w:val="24"/>
+        </w:rPr>
+        <w:t xml:space="preserve"> </w:t>
+      </w:r>
+      <w:r>
+        <w:rPr>
+          <w:rFonts w:ascii="Arial" w:hAnsi="Arial" w:cs="Arial"/>
+          <w:bCs/>
+          <w:sz w:val="24"/>
+          <w:szCs w:val="24"/>
+        </w:rPr>
+        <w:t>On peut capturer explicitement ou bien certaines variables, ou capturer toutes celles de la portée englobante.</w:t>
+      </w:r>
+      <w:r>
+        <w:rPr>
+          <w:rFonts w:ascii="Arial" w:hAnsi="Arial" w:cs="Arial"/>
+          <w:bCs/>
+          <w:sz w:val="24"/>
+          <w:szCs w:val="24"/>
+        </w:rPr>
+        <w:t xml:space="preserve"> </w:t>
+      </w:r>
+      <w:r>
+        <w:rPr>
+          <w:rFonts w:ascii="Arial" w:hAnsi="Arial" w:cs="Arial"/>
+          <w:bCs/>
+          <w:sz w:val="24"/>
+          <w:szCs w:val="24"/>
+        </w:rPr>
+        <w:t>La syntaxe</w:t>
+      </w:r>
+      <w:r>
+        <w:rPr>
+          <w:rFonts w:ascii="Arial" w:hAnsi="Arial" w:cs="Arial"/>
+          <w:bCs/>
+          <w:sz w:val="24"/>
+          <w:szCs w:val="24"/>
+        </w:rPr>
+        <w:t xml:space="preserve"> de ces fonctions est très importante et beaucoup de « run time errors » peuvent être évité en cernant le bon mode de capture soit par valeur ou par référence. Il faut aussi faire attention lors de la réutilisation des variables passés dans la capture car dépendant de leur passage par référence ou copie, celle-ci ne pourrait pas encore exister </w:t>
+      </w:r>
+      <w:r>
+        <w:rPr>
+          <w:rFonts w:ascii="Arial" w:hAnsi="Arial" w:cs="Arial"/>
+          <w:bCs/>
+          <w:sz w:val="24"/>
+          <w:szCs w:val="24"/>
+        </w:rPr>
+        <w:t>après la sortie de la fonction.</w:t>
+      </w:r>
+    </w:p>
+    <w:p>
+      <w:pPr>
+        <w:autoSpaceDE w:val="0"/>
+        <w:autoSpaceDN w:val="0"/>
+        <w:adjustRightInd w:val="0"/>
+        <w:spacing w:after="0" w:line="360" w:lineRule="auto"/>
+        <w:ind w:firstLine="708"/>
+        <w:jc w:val="both"/>
+        <w:rPr>
+          <w:rFonts w:ascii="Arial" w:hAnsi="Arial" w:cs="Arial"/>
+          <w:bCs/>
+          <w:sz w:val="24"/>
+          <w:szCs w:val="24"/>
+        </w:rPr>
+      </w:pPr>
+    </w:p>
+    <w:p>
+      <w:pPr>
+        <w:autoSpaceDE w:val="0"/>
+        <w:autoSpaceDN w:val="0"/>
+        <w:adjustRightInd w:val="0"/>
+        <w:spacing w:after="0" w:line="360" w:lineRule="auto"/>
+        <w:ind w:firstLine="708"/>
+        <w:jc w:val="both"/>
+        <w:rPr>
+          <w:rFonts w:ascii="Arial" w:hAnsi="Arial" w:cs="Arial"/>
+          <w:bCs/>
+          <w:sz w:val="24"/>
+          <w:szCs w:val="24"/>
+        </w:rPr>
+      </w:pPr>
+      <w:r>
+        <w:rPr>
+          <w:rFonts w:ascii="Arial" w:hAnsi="Arial" w:cs="Arial"/>
+          <w:bCs/>
+          <w:sz w:val="24"/>
+          <w:szCs w:val="24"/>
+        </w:rPr>
+        <w:t>L’étude des fonctions lambda nous a permis de jeter également un regard plus critique sur les foncteurs. Il serait intéressant d’étudier la différence fonctionnel entre les foncteurs et les fonctions lambda et de dresser les situations où il serait plus avantageux d’utiliser l’une ou l’autre de ces fonctions.</w:t>
+      </w:r>
     </w:p>
     <w:p>
       <w:pPr>
@@ -5095,54 +5370,671 @@
         <w:autoSpaceDN w:val="0"/>
         <w:adjustRightInd w:val="0"/>
         <w:spacing w:after="0" w:line="360" w:lineRule="auto"/>
-        <w:jc w:val="both"/>
-        <w:rPr>
-          <w:rFonts w:ascii="Arial" w:hAnsi="Arial" w:cs="Arial"/>
-          <w:bCs/>
-          <w:sz w:val="24"/>
-          <w:szCs w:val="24"/>
-        </w:rPr>
-      </w:pPr>
-    </w:p>
-    <w:p>
-      <w:pPr>
-        <w:pStyle w:val="ListParagraph"/>
-        <w:numPr>
-          <w:ilvl w:val="0"/>
-          <w:numId w:val="1"/>
-        </w:numPr>
-        <w:autoSpaceDE w:val="0"/>
-        <w:autoSpaceDN w:val="0"/>
-        <w:adjustRightInd w:val="0"/>
-        <w:spacing w:after="0" w:line="360" w:lineRule="auto"/>
-        <w:jc w:val="both"/>
-        <w:rPr>
-          <w:rFonts w:ascii="Arial" w:hAnsi="Arial" w:cs="Arial"/>
-          <w:b/>
-          <w:bCs/>
-          <w:sz w:val="24"/>
-          <w:szCs w:val="24"/>
-        </w:rPr>
-      </w:pPr>
-      <w:r>
-        <w:rPr>
-          <w:rFonts w:ascii="Arial" w:hAnsi="Arial" w:cs="Arial"/>
-          <w:b/>
-          <w:bCs/>
-          <w:sz w:val="24"/>
-          <w:szCs w:val="24"/>
-        </w:rPr>
-        <w:t>Annexe</w:t>
+        <w:rPr>
+          <w:rFonts w:ascii="Arial" w:hAnsi="Arial" w:cs="Arial"/>
+          <w:bCs/>
+          <w:sz w:val="24"/>
+          <w:szCs w:val="24"/>
+          <w:lang w:val="en-US"/>
+        </w:rPr>
+      </w:pPr>
+    </w:p>
+    <w:p>
+      <w:pPr>
+        <w:autoSpaceDE w:val="0"/>
+        <w:autoSpaceDN w:val="0"/>
+        <w:adjustRightInd w:val="0"/>
+        <w:spacing w:after="0" w:line="360" w:lineRule="auto"/>
+        <w:jc w:val="both"/>
+        <w:rPr>
+          <w:rFonts w:ascii="Arial" w:hAnsi="Arial" w:cs="Arial"/>
+          <w:bCs/>
+          <w:sz w:val="24"/>
+          <w:szCs w:val="24"/>
+        </w:rPr>
+      </w:pPr>
+      <w:r>
+        <w:rPr>
+          <w:rFonts w:ascii="Arial" w:hAnsi="Arial" w:cs="Arial"/>
+          <w:bCs/>
+          <w:sz w:val="24"/>
+          <w:szCs w:val="24"/>
+        </w:rPr>
+        <w:t xml:space="preserve">CPPreference, Lambda functions (depuis C++11) </w:t>
+      </w:r>
+      <w:hyperlink r:id="rId12" w:history="1">
+        <w:r>
+          <w:rPr>
+            <w:rStyle w:val="Hyperlink"/>
+            <w:rFonts w:ascii="Arial" w:hAnsi="Arial" w:cs="Arial"/>
+            <w:bCs/>
+            <w:color w:val="auto"/>
+            <w:sz w:val="24"/>
+            <w:szCs w:val="24"/>
+            <w:u w:val="none"/>
+          </w:rPr>
+          <w:t>https://fr.cppreference.com/w/cpp</w:t>
+        </w:r>
+      </w:hyperlink>
+    </w:p>
+    <w:p>
+      <w:pPr>
+        <w:autoSpaceDE w:val="0"/>
+        <w:autoSpaceDN w:val="0"/>
+        <w:adjustRightInd w:val="0"/>
+        <w:spacing w:after="0" w:line="360" w:lineRule="auto"/>
+        <w:jc w:val="both"/>
+        <w:rPr>
+          <w:rFonts w:ascii="Arial" w:hAnsi="Arial" w:cs="Arial"/>
+          <w:bCs/>
+          <w:sz w:val="24"/>
+          <w:szCs w:val="24"/>
+        </w:rPr>
+      </w:pPr>
+      <w:r>
+        <w:rPr>
+          <w:rFonts w:ascii="Arial" w:hAnsi="Arial" w:cs="Arial"/>
+          <w:bCs/>
+          <w:sz w:val="24"/>
+          <w:szCs w:val="24"/>
+        </w:rPr>
+        <w:t>-/language/lambda, Avril 2019</w:t>
+      </w:r>
+      <w:r>
+        <w:rPr>
+          <w:rFonts w:ascii="Arial" w:hAnsi="Arial" w:cs="Arial"/>
+          <w:bCs/>
+          <w:sz w:val="24"/>
+          <w:szCs w:val="24"/>
+        </w:rPr>
+        <w:t>.</w:t>
+      </w:r>
+    </w:p>
+    <w:p>
+      <w:pPr>
+        <w:autoSpaceDE w:val="0"/>
+        <w:autoSpaceDN w:val="0"/>
+        <w:adjustRightInd w:val="0"/>
+        <w:spacing w:after="0" w:line="360" w:lineRule="auto"/>
+        <w:jc w:val="both"/>
+        <w:rPr>
+          <w:rFonts w:ascii="Arial" w:hAnsi="Arial" w:cs="Arial"/>
+          <w:bCs/>
+          <w:sz w:val="24"/>
+          <w:szCs w:val="24"/>
+        </w:rPr>
+      </w:pPr>
+    </w:p>
+    <w:p>
+      <w:pPr>
+        <w:autoSpaceDE w:val="0"/>
+        <w:autoSpaceDN w:val="0"/>
+        <w:adjustRightInd w:val="0"/>
+        <w:spacing w:after="0" w:line="360" w:lineRule="auto"/>
+        <w:jc w:val="both"/>
+        <w:rPr>
+          <w:rFonts w:ascii="Arial" w:hAnsi="Arial" w:cs="Arial"/>
+          <w:bCs/>
+          <w:sz w:val="24"/>
+          <w:szCs w:val="24"/>
+        </w:rPr>
+      </w:pPr>
+      <w:r>
+        <w:rPr>
+          <w:rFonts w:ascii="Arial" w:hAnsi="Arial" w:cs="Arial"/>
+          <w:bCs/>
+          <w:sz w:val="24"/>
+          <w:szCs w:val="24"/>
+        </w:rPr>
+        <w:t xml:space="preserve">Guillaume Belz, Les foncteur et les fonctions Lambda, </w:t>
+      </w:r>
+      <w:hyperlink w:history="1">
+        <w:r>
+          <w:rPr>
+            <w:rStyle w:val="Hyperlink"/>
+            <w:rFonts w:ascii="Arial" w:hAnsi="Arial" w:cs="Arial"/>
+            <w:bCs/>
+            <w:color w:val="auto"/>
+            <w:sz w:val="24"/>
+            <w:szCs w:val="24"/>
+            <w:u w:val="none"/>
+          </w:rPr>
+          <w:t>http://guillaume.belz.free .</w:t>
+        </w:r>
+        <w:r>
+          <w:rPr>
+            <w:rStyle w:val="Hyperlink"/>
+            <w:rFonts w:ascii="Arial" w:hAnsi="Arial" w:cs="Arial"/>
+            <w:bCs/>
+            <w:color w:val="auto"/>
+            <w:sz w:val="24"/>
+            <w:szCs w:val="24"/>
+            <w:u w:val="none"/>
+          </w:rPr>
+          <w:t>fr/doku.php?id=predicats</w:t>
+        </w:r>
+      </w:hyperlink>
+      <w:r>
+        <w:rPr>
+          <w:rFonts w:ascii="Arial" w:hAnsi="Arial" w:cs="Arial"/>
+          <w:bCs/>
+          <w:sz w:val="24"/>
+          <w:szCs w:val="24"/>
+        </w:rPr>
+        <w:t>, Avril 2019.</w:t>
+      </w:r>
+    </w:p>
+    <w:p>
+      <w:pPr>
+        <w:autoSpaceDE w:val="0"/>
+        <w:autoSpaceDN w:val="0"/>
+        <w:adjustRightInd w:val="0"/>
+        <w:spacing w:after="0" w:line="360" w:lineRule="auto"/>
+        <w:jc w:val="both"/>
+        <w:rPr>
+          <w:rFonts w:ascii="Arial" w:hAnsi="Arial" w:cs="Arial"/>
+          <w:bCs/>
+          <w:sz w:val="24"/>
+          <w:szCs w:val="24"/>
+        </w:rPr>
+      </w:pPr>
+    </w:p>
+    <w:p>
+      <w:pPr>
+        <w:autoSpaceDE w:val="0"/>
+        <w:autoSpaceDN w:val="0"/>
+        <w:adjustRightInd w:val="0"/>
+        <w:spacing w:after="0" w:line="360" w:lineRule="auto"/>
+        <w:jc w:val="both"/>
+        <w:rPr>
+          <w:rFonts w:ascii="Arial" w:hAnsi="Arial" w:cs="Arial"/>
+          <w:bCs/>
+          <w:sz w:val="24"/>
+          <w:szCs w:val="24"/>
+          <w:lang w:val="en-US"/>
+        </w:rPr>
+      </w:pPr>
+      <w:r>
+        <w:rPr>
+          <w:rFonts w:ascii="Arial" w:hAnsi="Arial" w:cs="Arial"/>
+          <w:bCs/>
+          <w:sz w:val="24"/>
+          <w:szCs w:val="24"/>
+          <w:lang w:val="en-US"/>
+        </w:rPr>
+        <w:t xml:space="preserve">Herb Sutter. GotW #58: Nested functions. http://www.gotw.ca/gotw/058.htm, </w:t>
+      </w:r>
+      <w:r>
+        <w:rPr>
+          <w:rFonts w:ascii="Arial" w:hAnsi="Arial" w:cs="Arial"/>
+          <w:bCs/>
+          <w:sz w:val="24"/>
+          <w:szCs w:val="24"/>
+          <w:lang w:val="en-US"/>
+        </w:rPr>
+        <w:t>Avril 2019.</w:t>
+      </w:r>
+    </w:p>
+    <w:p>
+      <w:pPr>
+        <w:autoSpaceDE w:val="0"/>
+        <w:autoSpaceDN w:val="0"/>
+        <w:adjustRightInd w:val="0"/>
+        <w:spacing w:after="0" w:line="360" w:lineRule="auto"/>
+        <w:jc w:val="both"/>
+        <w:rPr>
+          <w:rFonts w:ascii="Arial" w:hAnsi="Arial" w:cs="Arial"/>
+          <w:bCs/>
+          <w:sz w:val="24"/>
+          <w:szCs w:val="24"/>
+          <w:lang w:val="en-US"/>
+        </w:rPr>
+      </w:pPr>
+    </w:p>
+    <w:p>
+      <w:pPr>
+        <w:autoSpaceDE w:val="0"/>
+        <w:autoSpaceDN w:val="0"/>
+        <w:adjustRightInd w:val="0"/>
+        <w:spacing w:after="0" w:line="360" w:lineRule="auto"/>
+        <w:jc w:val="both"/>
+        <w:rPr>
+          <w:rFonts w:ascii="Arial" w:hAnsi="Arial" w:cs="Arial"/>
+          <w:bCs/>
+          <w:sz w:val="24"/>
+          <w:szCs w:val="24"/>
+          <w:lang w:val="en-US"/>
+        </w:rPr>
+      </w:pPr>
+      <w:r>
+        <w:rPr>
+          <w:rFonts w:ascii="Arial" w:hAnsi="Arial" w:cs="Arial"/>
+          <w:bCs/>
+          <w:sz w:val="24"/>
+          <w:szCs w:val="24"/>
+          <w:lang w:val="en-US"/>
+        </w:rPr>
+        <w:t xml:space="preserve">Herb Sutter, Elements of Modern C++ Style, </w:t>
+      </w:r>
+      <w:hyperlink r:id="rId13" w:history="1">
+        <w:r>
+          <w:rPr>
+            <w:rStyle w:val="Hyperlink"/>
+            <w:rFonts w:ascii="Arial" w:hAnsi="Arial" w:cs="Arial"/>
+            <w:bCs/>
+            <w:color w:val="auto"/>
+            <w:sz w:val="24"/>
+            <w:szCs w:val="24"/>
+            <w:u w:val="none"/>
+            <w:lang w:val="en-US"/>
+          </w:rPr>
+          <w:t>https://herbsutter.com/elements-of-modern-c-style/</w:t>
+        </w:r>
+      </w:hyperlink>
+      <w:r>
+        <w:rPr>
+          <w:rFonts w:ascii="Arial" w:hAnsi="Arial" w:cs="Arial"/>
+          <w:bCs/>
+          <w:sz w:val="24"/>
+          <w:szCs w:val="24"/>
+          <w:lang w:val="en-US"/>
+        </w:rPr>
+        <w:t>, Avril 2019</w:t>
+      </w:r>
+      <w:r>
+        <w:rPr>
+          <w:rFonts w:ascii="Arial" w:hAnsi="Arial" w:cs="Arial"/>
+          <w:bCs/>
+          <w:sz w:val="24"/>
+          <w:szCs w:val="24"/>
+          <w:lang w:val="en-US"/>
+        </w:rPr>
+        <w:t>.</w:t>
+      </w:r>
+    </w:p>
+    <w:p>
+      <w:pPr>
+        <w:autoSpaceDE w:val="0"/>
+        <w:autoSpaceDN w:val="0"/>
+        <w:adjustRightInd w:val="0"/>
+        <w:spacing w:after="0" w:line="360" w:lineRule="auto"/>
+        <w:jc w:val="both"/>
+        <w:rPr>
+          <w:rFonts w:ascii="Arial" w:hAnsi="Arial" w:cs="Arial"/>
+          <w:bCs/>
+          <w:sz w:val="24"/>
+          <w:szCs w:val="24"/>
+          <w:lang w:val="en-US"/>
+        </w:rPr>
+      </w:pPr>
+    </w:p>
+    <w:p>
+      <w:pPr>
+        <w:autoSpaceDE w:val="0"/>
+        <w:autoSpaceDN w:val="0"/>
+        <w:adjustRightInd w:val="0"/>
+        <w:spacing w:after="0" w:line="360" w:lineRule="auto"/>
+        <w:jc w:val="both"/>
+        <w:rPr>
+          <w:rFonts w:ascii="Arial" w:hAnsi="Arial" w:cs="Arial"/>
+          <w:bCs/>
+          <w:sz w:val="24"/>
+          <w:szCs w:val="24"/>
+          <w:lang w:val="en-US"/>
+        </w:rPr>
+      </w:pPr>
+      <w:r>
+        <w:rPr>
+          <w:rFonts w:ascii="Arial" w:hAnsi="Arial" w:cs="Arial"/>
+          <w:bCs/>
+          <w:sz w:val="24"/>
+          <w:szCs w:val="24"/>
+          <w:lang w:val="en-US"/>
+        </w:rPr>
+        <w:t>Jaakko Jarvi, Lambda Expressions and Closures: Wording for Monomorphic Lambdas (Revision 4), 29 février 2008</w:t>
+      </w:r>
+      <w:r>
+        <w:rPr>
+          <w:rFonts w:ascii="Arial" w:hAnsi="Arial" w:cs="Arial"/>
+          <w:bCs/>
+          <w:sz w:val="24"/>
+          <w:szCs w:val="24"/>
+          <w:lang w:val="en-US"/>
+        </w:rPr>
+        <w:t>.</w:t>
+      </w:r>
+    </w:p>
+    <w:p>
+      <w:pPr>
+        <w:autoSpaceDE w:val="0"/>
+        <w:autoSpaceDN w:val="0"/>
+        <w:adjustRightInd w:val="0"/>
+        <w:spacing w:after="0" w:line="360" w:lineRule="auto"/>
+        <w:jc w:val="both"/>
+        <w:rPr>
+          <w:rFonts w:ascii="Arial" w:hAnsi="Arial" w:cs="Arial"/>
+          <w:bCs/>
+          <w:sz w:val="24"/>
+          <w:szCs w:val="24"/>
+          <w:lang w:val="en-US"/>
+        </w:rPr>
+      </w:pPr>
+    </w:p>
+    <w:p>
+      <w:pPr>
+        <w:autoSpaceDE w:val="0"/>
+        <w:autoSpaceDN w:val="0"/>
+        <w:adjustRightInd w:val="0"/>
+        <w:spacing w:after="0" w:line="360" w:lineRule="auto"/>
+        <w:jc w:val="both"/>
+        <w:rPr>
+          <w:rFonts w:ascii="Arial" w:hAnsi="Arial" w:cs="Arial"/>
+          <w:bCs/>
+          <w:sz w:val="24"/>
+          <w:szCs w:val="24"/>
+          <w:lang w:val="en-US"/>
+        </w:rPr>
+      </w:pPr>
+      <w:r>
+        <w:rPr>
+          <w:rFonts w:ascii="Arial" w:hAnsi="Arial" w:cs="Arial"/>
+          <w:bCs/>
+          <w:sz w:val="24"/>
+          <w:szCs w:val="24"/>
+          <w:lang w:val="en-US"/>
+        </w:rPr>
+        <w:t>Oleg Kiselyov. Genuine lambda-abstractions in C++. http://okmij.org/ftp/c++-digest/#lambda-abstr, Avril 2019.</w:t>
+      </w:r>
+    </w:p>
+    <w:p>
+      <w:pPr>
+        <w:autoSpaceDE w:val="0"/>
+        <w:autoSpaceDN w:val="0"/>
+        <w:adjustRightInd w:val="0"/>
+        <w:spacing w:after="0" w:line="360" w:lineRule="auto"/>
+        <w:rPr>
+          <w:rFonts w:ascii="Arial" w:hAnsi="Arial" w:cs="Arial"/>
+          <w:bCs/>
+          <w:sz w:val="24"/>
+          <w:szCs w:val="24"/>
+          <w:lang w:val="en-US"/>
+        </w:rPr>
+      </w:pPr>
+    </w:p>
+    <w:p>
+      <w:pPr>
+        <w:autoSpaceDE w:val="0"/>
+        <w:autoSpaceDN w:val="0"/>
+        <w:adjustRightInd w:val="0"/>
+        <w:spacing w:after="0" w:line="360" w:lineRule="auto"/>
+        <w:jc w:val="both"/>
+        <w:rPr>
+          <w:rFonts w:ascii="Arial" w:hAnsi="Arial" w:cs="Arial"/>
+          <w:bCs/>
+          <w:sz w:val="24"/>
+          <w:szCs w:val="24"/>
+          <w:lang w:val="en-US"/>
+        </w:rPr>
+      </w:pPr>
+      <w:r>
+        <w:rPr>
+          <w:rFonts w:ascii="Arial" w:hAnsi="Arial" w:cs="Arial"/>
+          <w:bCs/>
+          <w:sz w:val="24"/>
+          <w:szCs w:val="24"/>
+          <w:lang w:val="en-US"/>
+        </w:rPr>
+        <w:t xml:space="preserve">Sussman and Steele, Section 4: Some Implementation Issues, December 22, 1975, </w:t>
+      </w:r>
+      <w:hyperlink r:id="rId14" w:history="1">
+        <w:r>
+          <w:rPr>
+            <w:rStyle w:val="Hyperlink"/>
+            <w:rFonts w:ascii="Arial" w:hAnsi="Arial" w:cs="Arial"/>
+            <w:bCs/>
+            <w:color w:val="auto"/>
+            <w:sz w:val="24"/>
+            <w:szCs w:val="24"/>
+            <w:u w:val="none"/>
+            <w:lang w:val="en-US"/>
+          </w:rPr>
+          <w:t>https://en.wikisource.org/wiki/Page:Scheme_An_interpreter_for_extended_lambda_calculus.djvu/22</w:t>
+        </w:r>
+      </w:hyperlink>
+      <w:r>
+        <w:rPr>
+          <w:rFonts w:ascii="Arial" w:hAnsi="Arial" w:cs="Arial"/>
+          <w:bCs/>
+          <w:sz w:val="24"/>
+          <w:szCs w:val="24"/>
+          <w:lang w:val="en-US"/>
+        </w:rPr>
+        <w:t>, Avril 2019.</w:t>
+      </w:r>
+    </w:p>
+    <w:p>
+      <w:pPr>
+        <w:autoSpaceDE w:val="0"/>
+        <w:autoSpaceDN w:val="0"/>
+        <w:adjustRightInd w:val="0"/>
+        <w:spacing w:after="0" w:line="360" w:lineRule="auto"/>
+        <w:jc w:val="both"/>
+        <w:rPr>
+          <w:rFonts w:ascii="Arial" w:hAnsi="Arial" w:cs="Arial"/>
+          <w:bCs/>
+          <w:sz w:val="24"/>
+          <w:szCs w:val="24"/>
+          <w:lang w:val="en-US"/>
+        </w:rPr>
+      </w:pPr>
+    </w:p>
+    <w:p>
+      <w:pPr>
+        <w:autoSpaceDE w:val="0"/>
+        <w:autoSpaceDN w:val="0"/>
+        <w:adjustRightInd w:val="0"/>
+        <w:spacing w:after="0" w:line="360" w:lineRule="auto"/>
+        <w:jc w:val="both"/>
+        <w:rPr>
+          <w:rFonts w:ascii="Arial" w:hAnsi="Arial" w:cs="Arial"/>
+          <w:bCs/>
+          <w:sz w:val="24"/>
+          <w:szCs w:val="24"/>
+          <w:lang w:val="en-US"/>
+        </w:rPr>
+      </w:pPr>
+      <w:r>
+        <w:rPr>
+          <w:rFonts w:ascii="Arial" w:hAnsi="Arial" w:cs="Arial"/>
+          <w:bCs/>
+          <w:sz w:val="24"/>
+          <w:szCs w:val="24"/>
+          <w:lang w:val="en-US"/>
+        </w:rPr>
+        <w:t>Valentin Samko</w:t>
+      </w:r>
+      <w:r>
+        <w:rPr>
+          <w:rFonts w:ascii="Arial" w:hAnsi="Arial" w:cs="Arial"/>
+          <w:bCs/>
+          <w:sz w:val="24"/>
+          <w:szCs w:val="24"/>
+          <w:lang w:val="en-US"/>
+        </w:rPr>
+        <w:t xml:space="preserve">, ISO C++, </w:t>
+      </w:r>
+      <w:r>
+        <w:rPr>
+          <w:rFonts w:ascii="Arial" w:hAnsi="Arial" w:cs="Arial"/>
+          <w:bCs/>
+          <w:sz w:val="24"/>
+          <w:szCs w:val="24"/>
+          <w:lang w:val="en-US"/>
+        </w:rPr>
+        <w:t>A proposal to add lambda</w:t>
+      </w:r>
+      <w:r>
+        <w:rPr>
+          <w:rFonts w:ascii="Arial" w:hAnsi="Arial" w:cs="Arial"/>
+          <w:bCs/>
+          <w:sz w:val="24"/>
+          <w:szCs w:val="24"/>
+          <w:lang w:val="en-US"/>
+        </w:rPr>
+        <w:t xml:space="preserve"> </w:t>
+      </w:r>
+      <w:r>
+        <w:rPr>
+          <w:rFonts w:ascii="Arial" w:hAnsi="Arial" w:cs="Arial"/>
+          <w:bCs/>
+          <w:sz w:val="24"/>
+          <w:szCs w:val="24"/>
+          <w:lang w:val="en-US"/>
+        </w:rPr>
+        <w:t>functions to the C++ standard</w:t>
+      </w:r>
+      <w:r>
+        <w:rPr>
+          <w:rFonts w:ascii="Arial" w:hAnsi="Arial" w:cs="Arial"/>
+          <w:bCs/>
+          <w:sz w:val="24"/>
+          <w:szCs w:val="24"/>
+          <w:lang w:val="en-US"/>
+        </w:rPr>
+        <w:t>, 23 février 2006</w:t>
       </w:r>
     </w:p>
     <w:sectPr>
+      <w:footerReference w:type="default" r:id="rId15"/>
+      <w:footerReference w:type="first" r:id="rId16"/>
       <w:pgSz w:w="12240" w:h="15840"/>
       <w:pgMar w:top="1440" w:right="1440" w:bottom="1440" w:left="1440" w:header="708" w:footer="708" w:gutter="0"/>
+      <w:pgNumType w:start="0"/>
       <w:cols w:space="708"/>
+      <w:titlePg/>
       <w:docGrid w:linePitch="360"/>
     </w:sectPr>
   </w:body>
 </w:document>
+</file>
+
+<file path=word/endnotes.xml><?xml version="1.0" encoding="utf-8"?>
+<w:endnotes xmlns:wpc="http://schemas.microsoft.com/office/word/2010/wordprocessingCanvas" xmlns:cx="http://schemas.microsoft.com/office/drawing/2014/chartex" xmlns:cx1="http://schemas.microsoft.com/office/drawing/2015/9/8/chartex" xmlns:cx2="http://schemas.microsoft.com/office/drawing/2015/10/21/chartex" xmlns:cx3="http://schemas.microsoft.com/office/drawing/2016/5/9/chartex" xmlns:cx4="http://schemas.microsoft.com/office/drawing/2016/5/10/chartex" xmlns:cx5="http://schemas.microsoft.com/office/drawing/2016/5/11/chartex" xmlns:cx6="http://schemas.microsoft.com/office/drawing/2016/5/12/chartex" xmlns:cx7="http://schemas.microsoft.com/office/drawing/2016/5/13/chartex" xmlns:cx8="http://schemas.microsoft.com/office/drawing/2016/5/14/chartex" xmlns:mc="http://schemas.openxmlformats.org/markup-compatibility/2006" xmlns:aink="http://schemas.microsoft.com/office/drawing/2016/ink" xmlns:am3d="http://schemas.microsoft.com/office/drawing/2017/model3d" xmlns:o="urn:schemas-microsoft-com:office:office" xmlns:r="http://schemas.openxmlformats.org/officeDocument/2006/relationships" xmlns:m="http://schemas.openxmlformats.org/officeDocument/2006/math" xmlns:v="urn:schemas-microsoft-com:vml" xmlns:wp14="http://schemas.microsoft.com/office/word/2010/wordprocessingDrawing" xmlns:wp="http://schemas.openxmlformats.org/drawingml/2006/wordprocessingDrawing" xmlns:w10="urn:schemas-microsoft-com:office:word" xmlns:w="http://schemas.openxmlformats.org/wordprocessingml/2006/main" xmlns:w14="http://schemas.microsoft.com/office/word/2010/wordml" xmlns:w15="http://schemas.microsoft.com/office/word/2012/wordml" xmlns:w16cid="http://schemas.microsoft.com/office/word/2016/wordml/cid" xmlns:w16se="http://schemas.microsoft.com/office/word/2015/wordml/symex" xmlns:wpg="http://schemas.microsoft.com/office/word/2010/wordprocessingGroup" xmlns:wpi="http://schemas.microsoft.com/office/word/2010/wordprocessingInk" xmlns:wne="http://schemas.microsoft.com/office/word/2006/wordml" xmlns:wps="http://schemas.microsoft.com/office/word/2010/wordprocessingShape" mc:Ignorable="w14 w15 w16se w16cid wp14">
+  <w:endnote w:type="separator" w:id="-1">
+    <w:p>
+      <w:pPr>
+        <w:spacing w:after="0" w:line="240" w:lineRule="auto"/>
+      </w:pPr>
+      <w:r>
+        <w:separator/>
+      </w:r>
+    </w:p>
+  </w:endnote>
+  <w:endnote w:type="continuationSeparator" w:id="0">
+    <w:p>
+      <w:pPr>
+        <w:spacing w:after="0" w:line="240" w:lineRule="auto"/>
+      </w:pPr>
+      <w:r>
+        <w:continuationSeparator/>
+      </w:r>
+    </w:p>
+  </w:endnote>
+</w:endnotes>
+</file>
+
+<file path=word/footer1.xml><?xml version="1.0" encoding="utf-8"?>
+<w:ftr xmlns:wpc="http://schemas.microsoft.com/office/word/2010/wordprocessingCanvas" xmlns:cx="http://schemas.microsoft.com/office/drawing/2014/chartex" xmlns:cx1="http://schemas.microsoft.com/office/drawing/2015/9/8/chartex" xmlns:cx2="http://schemas.microsoft.com/office/drawing/2015/10/21/chartex" xmlns:cx3="http://schemas.microsoft.com/office/drawing/2016/5/9/chartex" xmlns:cx4="http://schemas.microsoft.com/office/drawing/2016/5/10/chartex" xmlns:cx5="http://schemas.microsoft.com/office/drawing/2016/5/11/chartex" xmlns:cx6="http://schemas.microsoft.com/office/drawing/2016/5/12/chartex" xmlns:cx7="http://schemas.microsoft.com/office/drawing/2016/5/13/chartex" xmlns:cx8="http://schemas.microsoft.com/office/drawing/2016/5/14/chartex" xmlns:mc="http://schemas.openxmlformats.org/markup-compatibility/2006" xmlns:aink="http://schemas.microsoft.com/office/drawing/2016/ink" xmlns:am3d="http://schemas.microsoft.com/office/drawing/2017/model3d" xmlns:o="urn:schemas-microsoft-com:office:office" xmlns:r="http://schemas.openxmlformats.org/officeDocument/2006/relationships" xmlns:m="http://schemas.openxmlformats.org/officeDocument/2006/math" xmlns:v="urn:schemas-microsoft-com:vml" xmlns:wp14="http://schemas.microsoft.com/office/word/2010/wordprocessingDrawing" xmlns:wp="http://schemas.openxmlformats.org/drawingml/2006/wordprocessingDrawing" xmlns:w10="urn:schemas-microsoft-com:office:word" xmlns:w="http://schemas.openxmlformats.org/wordprocessingml/2006/main" xmlns:w14="http://schemas.microsoft.com/office/word/2010/wordml" xmlns:w15="http://schemas.microsoft.com/office/word/2012/wordml" xmlns:w16cid="http://schemas.microsoft.com/office/word/2016/wordml/cid" xmlns:w16se="http://schemas.microsoft.com/office/word/2015/wordml/symex" xmlns:wpg="http://schemas.microsoft.com/office/word/2010/wordprocessingGroup" xmlns:wpi="http://schemas.microsoft.com/office/word/2010/wordprocessingInk" xmlns:wne="http://schemas.microsoft.com/office/word/2006/wordml" xmlns:wps="http://schemas.microsoft.com/office/word/2010/wordprocessingShape" mc:Ignorable="w14 w15 w16se w16cid wp14">
+  <w:sdt>
+    <w:sdtPr>
+      <w:id w:val="692348327"/>
+      <w:docPartObj>
+        <w:docPartGallery w:val="Page Numbers (Bottom of Page)"/>
+        <w:docPartUnique/>
+      </w:docPartObj>
+    </w:sdtPr>
+    <w:sdtEndPr>
+      <w:rPr>
+        <w:noProof/>
+      </w:rPr>
+    </w:sdtEndPr>
+    <w:sdtContent>
+      <w:p>
+        <w:pPr>
+          <w:pStyle w:val="Footer"/>
+          <w:jc w:val="right"/>
+        </w:pPr>
+        <w:r>
+          <w:fldChar w:fldCharType="begin"/>
+        </w:r>
+        <w:r>
+          <w:instrText xml:space="preserve"> PAGE   \* MERGEFORMAT </w:instrText>
+        </w:r>
+        <w:r>
+          <w:fldChar w:fldCharType="separate"/>
+        </w:r>
+        <w:r>
+          <w:rPr>
+            <w:noProof/>
+          </w:rPr>
+          <w:t>2</w:t>
+        </w:r>
+        <w:r>
+          <w:rPr>
+            <w:noProof/>
+          </w:rPr>
+          <w:fldChar w:fldCharType="end"/>
+        </w:r>
+      </w:p>
+    </w:sdtContent>
+  </w:sdt>
+  <w:p>
+    <w:pPr>
+      <w:pStyle w:val="Footer"/>
+    </w:pPr>
+  </w:p>
+</w:ftr>
+</file>
+
+<file path=word/footer2.xml><?xml version="1.0" encoding="utf-8"?>
+<w:ftr xmlns:wpc="http://schemas.microsoft.com/office/word/2010/wordprocessingCanvas" xmlns:cx="http://schemas.microsoft.com/office/drawing/2014/chartex" xmlns:cx1="http://schemas.microsoft.com/office/drawing/2015/9/8/chartex" xmlns:cx2="http://schemas.microsoft.com/office/drawing/2015/10/21/chartex" xmlns:cx3="http://schemas.microsoft.com/office/drawing/2016/5/9/chartex" xmlns:cx4="http://schemas.microsoft.com/office/drawing/2016/5/10/chartex" xmlns:cx5="http://schemas.microsoft.com/office/drawing/2016/5/11/chartex" xmlns:cx6="http://schemas.microsoft.com/office/drawing/2016/5/12/chartex" xmlns:cx7="http://schemas.microsoft.com/office/drawing/2016/5/13/chartex" xmlns:cx8="http://schemas.microsoft.com/office/drawing/2016/5/14/chartex" xmlns:mc="http://schemas.openxmlformats.org/markup-compatibility/2006" xmlns:aink="http://schemas.microsoft.com/office/drawing/2016/ink" xmlns:am3d="http://schemas.microsoft.com/office/drawing/2017/model3d" xmlns:o="urn:schemas-microsoft-com:office:office" xmlns:r="http://schemas.openxmlformats.org/officeDocument/2006/relationships" xmlns:m="http://schemas.openxmlformats.org/officeDocument/2006/math" xmlns:v="urn:schemas-microsoft-com:vml" xmlns:wp14="http://schemas.microsoft.com/office/word/2010/wordprocessingDrawing" xmlns:wp="http://schemas.openxmlformats.org/drawingml/2006/wordprocessingDrawing" xmlns:w10="urn:schemas-microsoft-com:office:word" xmlns:w="http://schemas.openxmlformats.org/wordprocessingml/2006/main" xmlns:w14="http://schemas.microsoft.com/office/word/2010/wordml" xmlns:w15="http://schemas.microsoft.com/office/word/2012/wordml" xmlns:w16cid="http://schemas.microsoft.com/office/word/2016/wordml/cid" xmlns:w16se="http://schemas.microsoft.com/office/word/2015/wordml/symex" xmlns:wpg="http://schemas.microsoft.com/office/word/2010/wordprocessingGroup" xmlns:wpi="http://schemas.microsoft.com/office/word/2010/wordprocessingInk" xmlns:wne="http://schemas.microsoft.com/office/word/2006/wordml" xmlns:wps="http://schemas.microsoft.com/office/word/2010/wordprocessingShape" mc:Ignorable="w14 w15 w16se w16cid wp14">
+  <w:p>
+    <w:pPr>
+      <w:pStyle w:val="Footer"/>
+      <w:jc w:val="right"/>
+    </w:pPr>
+  </w:p>
+  <w:p>
+    <w:pPr>
+      <w:pStyle w:val="Footer"/>
+    </w:pPr>
+  </w:p>
+</w:ftr>
+</file>
+
+<file path=word/footnotes.xml><?xml version="1.0" encoding="utf-8"?>
+<w:footnotes xmlns:wpc="http://schemas.microsoft.com/office/word/2010/wordprocessingCanvas" xmlns:cx="http://schemas.microsoft.com/office/drawing/2014/chartex" xmlns:cx1="http://schemas.microsoft.com/office/drawing/2015/9/8/chartex" xmlns:cx2="http://schemas.microsoft.com/office/drawing/2015/10/21/chartex" xmlns:cx3="http://schemas.microsoft.com/office/drawing/2016/5/9/chartex" xmlns:cx4="http://schemas.microsoft.com/office/drawing/2016/5/10/chartex" xmlns:cx5="http://schemas.microsoft.com/office/drawing/2016/5/11/chartex" xmlns:cx6="http://schemas.microsoft.com/office/drawing/2016/5/12/chartex" xmlns:cx7="http://schemas.microsoft.com/office/drawing/2016/5/13/chartex" xmlns:cx8="http://schemas.microsoft.com/office/drawing/2016/5/14/chartex" xmlns:mc="http://schemas.openxmlformats.org/markup-compatibility/2006" xmlns:aink="http://schemas.microsoft.com/office/drawing/2016/ink" xmlns:am3d="http://schemas.microsoft.com/office/drawing/2017/model3d" xmlns:o="urn:schemas-microsoft-com:office:office" xmlns:r="http://schemas.openxmlformats.org/officeDocument/2006/relationships" xmlns:m="http://schemas.openxmlformats.org/officeDocument/2006/math" xmlns:v="urn:schemas-microsoft-com:vml" xmlns:wp14="http://schemas.microsoft.com/office/word/2010/wordprocessingDrawing" xmlns:wp="http://schemas.openxmlformats.org/drawingml/2006/wordprocessingDrawing" xmlns:w10="urn:schemas-microsoft-com:office:word" xmlns:w="http://schemas.openxmlformats.org/wordprocessingml/2006/main" xmlns:w14="http://schemas.microsoft.com/office/word/2010/wordml" xmlns:w15="http://schemas.microsoft.com/office/word/2012/wordml" xmlns:w16cid="http://schemas.microsoft.com/office/word/2016/wordml/cid" xmlns:w16se="http://schemas.microsoft.com/office/word/2015/wordml/symex" xmlns:wpg="http://schemas.microsoft.com/office/word/2010/wordprocessingGroup" xmlns:wpi="http://schemas.microsoft.com/office/word/2010/wordprocessingInk" xmlns:wne="http://schemas.microsoft.com/office/word/2006/wordml" xmlns:wps="http://schemas.microsoft.com/office/word/2010/wordprocessingShape" mc:Ignorable="w14 w15 w16se w16cid wp14">
+  <w:footnote w:type="separator" w:id="-1">
+    <w:p>
+      <w:pPr>
+        <w:spacing w:after="0" w:line="240" w:lineRule="auto"/>
+      </w:pPr>
+      <w:r>
+        <w:separator/>
+      </w:r>
+    </w:p>
+  </w:footnote>
+  <w:footnote w:type="continuationSeparator" w:id="0">
+    <w:p>
+      <w:pPr>
+        <w:spacing w:after="0" w:line="240" w:lineRule="auto"/>
+      </w:pPr>
+      <w:r>
+        <w:continuationSeparator/>
+      </w:r>
+    </w:p>
+  </w:footnote>
+</w:footnotes>
 </file>
 
 <file path=word/numbering.xml><?xml version="1.0" encoding="utf-8"?>
@@ -5941,6 +6833,27 @@
     <w:name w:val="Normal"/>
     <w:qFormat/>
   </w:style>
+  <w:style w:type="paragraph" w:styleId="Heading1">
+    <w:name w:val="heading 1"/>
+    <w:basedOn w:val="Normal"/>
+    <w:next w:val="Normal"/>
+    <w:link w:val="Heading1Char"/>
+    <w:uiPriority w:val="9"/>
+    <w:qFormat/>
+    <w:rsid w:val="002C618B"/>
+    <w:pPr>
+      <w:keepNext/>
+      <w:keepLines/>
+      <w:spacing w:before="240" w:after="0"/>
+      <w:outlineLvl w:val="0"/>
+    </w:pPr>
+    <w:rPr>
+      <w:rFonts w:asciiTheme="majorHAnsi" w:eastAsiaTheme="majorEastAsia" w:hAnsiTheme="majorHAnsi" w:cstheme="majorBidi"/>
+      <w:color w:val="2F5496" w:themeColor="accent1" w:themeShade="BF"/>
+      <w:sz w:val="32"/>
+      <w:szCs w:val="32"/>
+    </w:rPr>
+  </w:style>
   <w:style w:type="paragraph" w:styleId="Heading2">
     <w:name w:val="heading 2"/>
     <w:basedOn w:val="Normal"/>
@@ -6155,7 +7068,6 @@
     <w:name w:val="Hyperlink"/>
     <w:basedOn w:val="DefaultParagraphFont"/>
     <w:uiPriority w:val="99"/>
-    <w:semiHidden/>
     <w:unhideWhenUsed/>
     <w:rsid w:val="003257E9"/>
     <w:rPr>
@@ -6201,6 +7113,87 @@
         <w:insideV w:val="single" w:sz="4" w:space="0" w:color="auto"/>
       </w:tblBorders>
     </w:tblPr>
+  </w:style>
+  <w:style w:type="character" w:customStyle="1" w:styleId="Heading1Char">
+    <w:name w:val="Heading 1 Char"/>
+    <w:basedOn w:val="DefaultParagraphFont"/>
+    <w:link w:val="Heading1"/>
+    <w:uiPriority w:val="9"/>
+    <w:rsid w:val="002C618B"/>
+    <w:rPr>
+      <w:rFonts w:asciiTheme="majorHAnsi" w:eastAsiaTheme="majorEastAsia" w:hAnsiTheme="majorHAnsi" w:cstheme="majorBidi"/>
+      <w:color w:val="2F5496" w:themeColor="accent1" w:themeShade="BF"/>
+      <w:sz w:val="32"/>
+      <w:szCs w:val="32"/>
+    </w:rPr>
+  </w:style>
+  <w:style w:type="character" w:styleId="UnresolvedMention">
+    <w:name w:val="Unresolved Mention"/>
+    <w:basedOn w:val="DefaultParagraphFont"/>
+    <w:uiPriority w:val="99"/>
+    <w:semiHidden/>
+    <w:unhideWhenUsed/>
+    <w:rsid w:val="002C618B"/>
+    <w:rPr>
+      <w:color w:val="605E5C"/>
+      <w:shd w:val="clear" w:color="auto" w:fill="E1DFDD"/>
+    </w:rPr>
+  </w:style>
+  <w:style w:type="character" w:styleId="FollowedHyperlink">
+    <w:name w:val="FollowedHyperlink"/>
+    <w:basedOn w:val="DefaultParagraphFont"/>
+    <w:uiPriority w:val="99"/>
+    <w:semiHidden/>
+    <w:unhideWhenUsed/>
+    <w:rsid w:val="000B54F0"/>
+    <w:rPr>
+      <w:color w:val="954F72" w:themeColor="followedHyperlink"/>
+      <w:u w:val="single"/>
+    </w:rPr>
+  </w:style>
+  <w:style w:type="paragraph" w:styleId="Header">
+    <w:name w:val="header"/>
+    <w:basedOn w:val="Normal"/>
+    <w:link w:val="HeaderChar"/>
+    <w:uiPriority w:val="99"/>
+    <w:unhideWhenUsed/>
+    <w:rsid w:val="00115626"/>
+    <w:pPr>
+      <w:tabs>
+        <w:tab w:val="center" w:pos="4680"/>
+        <w:tab w:val="right" w:pos="9360"/>
+      </w:tabs>
+      <w:spacing w:after="0" w:line="240" w:lineRule="auto"/>
+    </w:pPr>
+  </w:style>
+  <w:style w:type="character" w:customStyle="1" w:styleId="HeaderChar">
+    <w:name w:val="Header Char"/>
+    <w:basedOn w:val="DefaultParagraphFont"/>
+    <w:link w:val="Header"/>
+    <w:uiPriority w:val="99"/>
+    <w:rsid w:val="00115626"/>
+  </w:style>
+  <w:style w:type="paragraph" w:styleId="Footer">
+    <w:name w:val="footer"/>
+    <w:basedOn w:val="Normal"/>
+    <w:link w:val="FooterChar"/>
+    <w:uiPriority w:val="99"/>
+    <w:unhideWhenUsed/>
+    <w:rsid w:val="00115626"/>
+    <w:pPr>
+      <w:tabs>
+        <w:tab w:val="center" w:pos="4680"/>
+        <w:tab w:val="right" w:pos="9360"/>
+      </w:tabs>
+      <w:spacing w:after="0" w:line="240" w:lineRule="auto"/>
+    </w:pPr>
+  </w:style>
+  <w:style w:type="character" w:customStyle="1" w:styleId="FooterChar">
+    <w:name w:val="Footer Char"/>
+    <w:basedOn w:val="DefaultParagraphFont"/>
+    <w:link w:val="Footer"/>
+    <w:uiPriority w:val="99"/>
+    <w:rsid w:val="00115626"/>
   </w:style>
 </w:styles>
 </file>
@@ -6498,4 +7491,16 @@
     </a:ext>
   </a:extLst>
 </a:theme>
+</file>
+
+<file path=customXml/item1.xml><?xml version="1.0" encoding="utf-8"?>
+<b:Sources xmlns:b="http://schemas.openxmlformats.org/officeDocument/2006/bibliography" xmlns="http://schemas.openxmlformats.org/officeDocument/2006/bibliography" SelectedStyle="\APASixthEditionOfficeOnline.xsl" StyleName="APA" Version="6"/>
+</file>
+
+<file path=customXml/itemProps1.xml><?xml version="1.0" encoding="utf-8"?>
+<ds:datastoreItem xmlns:ds="http://schemas.openxmlformats.org/officeDocument/2006/customXml" ds:itemID="{A08B876D-17B3-4593-9E48-5755A2E9AC90}">
+  <ds:schemaRefs>
+    <ds:schemaRef ds:uri="http://schemas.openxmlformats.org/officeDocument/2006/bibliography"/>
+  </ds:schemaRefs>
+</ds:datastoreItem>
 </file>
</xml_diff>

<commit_message>
Version final de remise
</commit_message>
<xml_diff>
--- a/travail_personnel/1846912_LOG2410_Travail_Personnel.docx
+++ b/travail_personnel/1846912_LOG2410_Travail_Personnel.docx
@@ -10,6 +10,7 @@
           <w:noProof/>
         </w:rPr>
       </w:pPr>
+      <w:bookmarkStart w:id="0" w:name="_Hlk5569817"/>
       <w:r>
         <w:rPr>
           <w:rFonts w:ascii="Times New Roman" w:hAnsi="Times New Roman" w:cs="Times New Roman"/>
@@ -74,8 +75,6 @@
           <w:rFonts w:ascii="Times New Roman" w:hAnsi="Times New Roman" w:cs="Times New Roman"/>
         </w:rPr>
       </w:pPr>
-      <w:bookmarkStart w:id="0" w:name="_GoBack"/>
-      <w:bookmarkEnd w:id="0"/>
     </w:p>
     <w:p>
       <w:pPr>
@@ -304,46 +303,51 @@
           <w:rFonts w:ascii="Arial" w:hAnsi="Arial" w:cs="Arial"/>
           <w:sz w:val="24"/>
           <w:szCs w:val="24"/>
-          <w:lang w:val="en-US"/>
-        </w:rPr>
-      </w:pPr>
-      <w:r>
-        <w:rPr>
-          <w:rFonts w:ascii="Arial" w:hAnsi="Arial" w:cs="Arial"/>
-          <w:sz w:val="24"/>
-          <w:szCs w:val="24"/>
-          <w:lang w:val="en-US"/>
-        </w:rPr>
-        <w:t>François Guibault</w:t>
-      </w:r>
-    </w:p>
-    <w:p>
-      <w:pPr>
-        <w:rPr>
-          <w:rFonts w:ascii="Arial" w:hAnsi="Arial" w:cs="Arial"/>
-          <w:sz w:val="24"/>
-          <w:szCs w:val="24"/>
-          <w:lang w:val="en-US"/>
-        </w:rPr>
-      </w:pPr>
-    </w:p>
-    <w:p>
-      <w:pPr>
-        <w:rPr>
-          <w:rFonts w:ascii="Arial" w:hAnsi="Arial" w:cs="Arial"/>
-          <w:sz w:val="24"/>
-          <w:szCs w:val="24"/>
-          <w:lang w:val="en-US"/>
-        </w:rPr>
-      </w:pPr>
-    </w:p>
-    <w:p>
-      <w:pPr>
-        <w:rPr>
-          <w:rFonts w:ascii="Arial" w:hAnsi="Arial" w:cs="Arial"/>
-          <w:sz w:val="24"/>
-          <w:szCs w:val="24"/>
-          <w:lang w:val="en-US"/>
+        </w:rPr>
+      </w:pPr>
+      <w:r>
+        <w:rPr>
+          <w:rFonts w:ascii="Arial" w:hAnsi="Arial" w:cs="Arial"/>
+          <w:sz w:val="24"/>
+          <w:szCs w:val="24"/>
+        </w:rPr>
+        <w:t xml:space="preserve">François </w:t>
+      </w:r>
+      <w:proofErr w:type="spellStart"/>
+      <w:r>
+        <w:rPr>
+          <w:rFonts w:ascii="Arial" w:hAnsi="Arial" w:cs="Arial"/>
+          <w:sz w:val="24"/>
+          <w:szCs w:val="24"/>
+        </w:rPr>
+        <w:t>Guibault</w:t>
+      </w:r>
+      <w:proofErr w:type="spellEnd"/>
+    </w:p>
+    <w:p>
+      <w:pPr>
+        <w:rPr>
+          <w:rFonts w:ascii="Arial" w:hAnsi="Arial" w:cs="Arial"/>
+          <w:sz w:val="24"/>
+          <w:szCs w:val="24"/>
+        </w:rPr>
+      </w:pPr>
+    </w:p>
+    <w:p>
+      <w:pPr>
+        <w:rPr>
+          <w:rFonts w:ascii="Arial" w:hAnsi="Arial" w:cs="Arial"/>
+          <w:sz w:val="24"/>
+          <w:szCs w:val="24"/>
+        </w:rPr>
+      </w:pPr>
+    </w:p>
+    <w:p>
+      <w:pPr>
+        <w:rPr>
+          <w:rFonts w:ascii="Arial" w:hAnsi="Arial" w:cs="Arial"/>
+          <w:sz w:val="24"/>
+          <w:szCs w:val="24"/>
         </w:rPr>
       </w:pPr>
     </w:p>
@@ -382,15 +386,7 @@
           <w:sz w:val="24"/>
           <w:szCs w:val="24"/>
         </w:rPr>
-        <w:t>7</w:t>
-      </w:r>
-      <w:r>
-        <w:rPr>
-          <w:rFonts w:ascii="Arial" w:hAnsi="Arial" w:cs="Arial"/>
-          <w:sz w:val="24"/>
-          <w:szCs w:val="24"/>
-        </w:rPr>
-        <w:t xml:space="preserve"> Avril 2019</w:t>
+        <w:t>7 Avril 2019</w:t>
       </w:r>
     </w:p>
     <w:p>
@@ -452,6 +448,7 @@
         <w:t>Polytechnique Montréal</w:t>
       </w:r>
     </w:p>
+    <w:bookmarkEnd w:id="0"/>
     <w:p>
       <w:pPr>
         <w:rPr>
@@ -561,7 +558,7 @@
           <w:szCs w:val="24"/>
           <w:shd w:val="clear" w:color="auto" w:fill="FFFFFF"/>
         </w:rPr>
-        <w:t>nent en paramètres un string et retourne tous les numéros de téléphone associé à ce string. Quelquefois, c’est l’unique fonctionnalité de la classe que l’utilisateur veut pouvoir utiliser</w:t>
+        <w:t xml:space="preserve">nent en paramètres un </w:t>
       </w:r>
       <w:r>
         <w:rPr>
@@ -571,6 +568,26 @@
           <w:szCs w:val="24"/>
           <w:shd w:val="clear" w:color="auto" w:fill="FFFFFF"/>
         </w:rPr>
+        <w:t xml:space="preserve">nom en </w:t>
+      </w:r>
+      <w:r>
+        <w:rPr>
+          <w:rFonts w:ascii="Arial" w:hAnsi="Arial" w:cs="Arial"/>
+          <w:color w:val="000000"/>
+          <w:sz w:val="24"/>
+          <w:szCs w:val="24"/>
+          <w:shd w:val="clear" w:color="auto" w:fill="FFFFFF"/>
+        </w:rPr>
+        <w:t>string et retourne tous les numéros de téléphone associé à ce string. Quelquefois, c’est l’unique fonctionnalité de la classe que l’utilisateur veut pouvoir utiliser</w:t>
+      </w:r>
+      <w:r>
+        <w:rPr>
+          <w:rFonts w:ascii="Arial" w:hAnsi="Arial" w:cs="Arial"/>
+          <w:color w:val="000000"/>
+          <w:sz w:val="24"/>
+          <w:szCs w:val="24"/>
+          <w:shd w:val="clear" w:color="auto" w:fill="FFFFFF"/>
+        </w:rPr>
         <w:t>; l’option de recherche à travers u</w:t>
       </w:r>
       <w:r>
@@ -611,7 +628,7 @@
           <w:szCs w:val="24"/>
           <w:shd w:val="clear" w:color="auto" w:fill="FFFFFF"/>
         </w:rPr>
-        <w:t xml:space="preserve"> l’avantage d’être inline, c’est-à-dire directement dans le code, sont les fonctions lambda. </w:t>
+        <w:t xml:space="preserve"> l’avantage d’être inline, c’est-à-dire directement dans le code</w:t>
       </w:r>
       <w:r>
         <w:rPr>
@@ -621,7 +638,7 @@
           <w:szCs w:val="24"/>
           <w:shd w:val="clear" w:color="auto" w:fill="FFFFFF"/>
         </w:rPr>
-        <w:t xml:space="preserve">La solution à ce problème que nous allons étudier dans ce rapport </w:t>
+        <w:t xml:space="preserve"> et parfois même sur une ligne</w:t>
       </w:r>
       <w:r>
         <w:rPr>
@@ -631,7 +648,7 @@
           <w:szCs w:val="24"/>
           <w:shd w:val="clear" w:color="auto" w:fill="FFFFFF"/>
         </w:rPr>
-        <w:t>sont les fonctions lambda, leur</w:t>
+        <w:t xml:space="preserve">, sont les fonctions lambda. </w:t>
       </w:r>
       <w:r>
         <w:rPr>
@@ -641,6 +658,36 @@
           <w:szCs w:val="24"/>
           <w:shd w:val="clear" w:color="auto" w:fill="FFFFFF"/>
         </w:rPr>
+        <w:t>N</w:t>
+      </w:r>
+      <w:r>
+        <w:rPr>
+          <w:rFonts w:ascii="Arial" w:hAnsi="Arial" w:cs="Arial"/>
+          <w:color w:val="000000"/>
+          <w:sz w:val="24"/>
+          <w:szCs w:val="24"/>
+          <w:shd w:val="clear" w:color="auto" w:fill="FFFFFF"/>
+        </w:rPr>
+        <w:t xml:space="preserve">ous allons étudier dans ce rapport </w:t>
+      </w:r>
+      <w:r>
+        <w:rPr>
+          <w:rFonts w:ascii="Arial" w:hAnsi="Arial" w:cs="Arial"/>
+          <w:color w:val="000000"/>
+          <w:sz w:val="24"/>
+          <w:szCs w:val="24"/>
+          <w:shd w:val="clear" w:color="auto" w:fill="FFFFFF"/>
+        </w:rPr>
+        <w:t>les fonctions lambda, leur</w:t>
+      </w:r>
+      <w:r>
+        <w:rPr>
+          <w:rFonts w:ascii="Arial" w:hAnsi="Arial" w:cs="Arial"/>
+          <w:color w:val="000000"/>
+          <w:sz w:val="24"/>
+          <w:szCs w:val="24"/>
+          <w:shd w:val="clear" w:color="auto" w:fill="FFFFFF"/>
+        </w:rPr>
         <w:t>s</w:t>
       </w:r>
       <w:r>
@@ -835,7 +882,47 @@
           <w:szCs w:val="24"/>
           <w:shd w:val="clear" w:color="auto" w:fill="FFFFFF"/>
         </w:rPr>
-        <w:t>. Enfin, nous discuterons des problèmes potentiel qui peuvent découler du mauvais choix de capture et des règles qui devraient être suivit pour la capture des fonction lambda.</w:t>
+        <w:t>. Enfin, nous discuterons des problèmes potentiel</w:t>
+      </w:r>
+      <w:r>
+        <w:rPr>
+          <w:rFonts w:ascii="Arial" w:hAnsi="Arial" w:cs="Arial"/>
+          <w:color w:val="000000"/>
+          <w:sz w:val="24"/>
+          <w:szCs w:val="24"/>
+          <w:shd w:val="clear" w:color="auto" w:fill="FFFFFF"/>
+        </w:rPr>
+        <w:t>s</w:t>
+      </w:r>
+      <w:r>
+        <w:rPr>
+          <w:rFonts w:ascii="Arial" w:hAnsi="Arial" w:cs="Arial"/>
+          <w:color w:val="000000"/>
+          <w:sz w:val="24"/>
+          <w:szCs w:val="24"/>
+          <w:shd w:val="clear" w:color="auto" w:fill="FFFFFF"/>
+        </w:rPr>
+        <w:t xml:space="preserve"> qui peuvent découler du mauvais choix de capture et des règles qui devraient être suivi</w:t>
+      </w:r>
+      <w:r>
+        <w:rPr>
+          <w:rFonts w:ascii="Arial" w:hAnsi="Arial" w:cs="Arial"/>
+          <w:color w:val="000000"/>
+          <w:sz w:val="24"/>
+          <w:szCs w:val="24"/>
+          <w:shd w:val="clear" w:color="auto" w:fill="FFFFFF"/>
+        </w:rPr>
+        <w:t>es</w:t>
+      </w:r>
+      <w:r>
+        <w:rPr>
+          <w:rFonts w:ascii="Arial" w:hAnsi="Arial" w:cs="Arial"/>
+          <w:color w:val="000000"/>
+          <w:sz w:val="24"/>
+          <w:szCs w:val="24"/>
+          <w:shd w:val="clear" w:color="auto" w:fill="FFFFFF"/>
+        </w:rPr>
+        <w:t xml:space="preserve"> pour la capture des fonction lambda.</w:t>
       </w:r>
     </w:p>
     <w:p>
@@ -958,27 +1045,7 @@
           <w:sz w:val="24"/>
           <w:szCs w:val="24"/>
         </w:rPr>
-        <w:t xml:space="preserve">Java, C# et Python. Les fonctions lambdas nous viennent des maths grâce à l’invention de « Lambda </w:t>
-      </w:r>
-      <w:proofErr w:type="spellStart"/>
-      <w:r>
-        <w:rPr>
-          <w:rFonts w:ascii="Arial" w:hAnsi="Arial" w:cs="Arial"/>
-          <w:bCs/>
-          <w:sz w:val="24"/>
-          <w:szCs w:val="24"/>
-        </w:rPr>
-        <w:t>Calculus</w:t>
-      </w:r>
-      <w:proofErr w:type="spellEnd"/>
-      <w:r>
-        <w:rPr>
-          <w:rFonts w:ascii="Arial" w:hAnsi="Arial" w:cs="Arial"/>
-          <w:bCs/>
-          <w:sz w:val="24"/>
-          <w:szCs w:val="24"/>
-        </w:rPr>
-        <w:t> » de Alonzo Church dans les années 1930</w:t>
+        <w:t>Java, C# et Python. Les fonctions lambdas nous viennent des maths grâce à l’invention de « Lambda Calculus » de Alonzo Church dans les années 1930</w:t>
       </w:r>
       <w:r>
         <w:rPr>
@@ -996,16 +1063,7 @@
           <w:sz w:val="24"/>
           <w:szCs w:val="24"/>
         </w:rPr>
-        <w:t>Sussman</w:t>
-      </w:r>
-      <w:r>
-        <w:rPr>
-          <w:rFonts w:ascii="Arial" w:hAnsi="Arial" w:cs="Arial"/>
-          <w:bCs/>
-          <w:sz w:val="24"/>
-          <w:szCs w:val="24"/>
-        </w:rPr>
-        <w:t>,</w:t>
+        <w:t>Sussman,</w:t>
       </w:r>
       <w:r>
         <w:rPr>
@@ -1395,25 +1453,7 @@
           <w:szCs w:val="24"/>
         </w:rPr>
         <w:tab/>
-        <w:t xml:space="preserve">La classe fermeture est donc créée pour chaque instanciation d’une fonction lambda. Pour ce faire la fermeture surcharge </w:t>
-      </w:r>
-      <w:proofErr w:type="gramStart"/>
-      <w:r>
-        <w:rPr>
-          <w:rFonts w:ascii="Arial" w:hAnsi="Arial" w:cs="Arial"/>
-          <w:sz w:val="24"/>
-          <w:szCs w:val="24"/>
-        </w:rPr>
-        <w:t>l’operator(</w:t>
-      </w:r>
-      <w:proofErr w:type="gramEnd"/>
-      <w:r>
-        <w:rPr>
-          <w:rFonts w:ascii="Arial" w:hAnsi="Arial" w:cs="Arial"/>
-          <w:sz w:val="24"/>
-          <w:szCs w:val="24"/>
-        </w:rPr>
-        <w:t>) pour qu’elle agisse tout comme une fonction. Lorsque la classe est construite, toutes les variables</w:t>
+        <w:t>La classe fermeture est donc créée pour chaque instanciation d’une fonction lambda. Pour ce faire la fermeture surcharge l’operator() pour qu’elle agisse tout comme une fonction. Lorsque la classe est construite, toutes les variables</w:t>
       </w:r>
       <w:r>
         <w:rPr>
@@ -1571,16 +1611,7 @@
           <w:sz w:val="24"/>
           <w:szCs w:val="24"/>
         </w:rPr>
-        <w:t xml:space="preserve">que l’utilisation des algorithmes de la bibliothèques STL et la surcharge </w:t>
-      </w:r>
-      <w:proofErr w:type="gramStart"/>
-      <w:r>
-        <w:rPr>
-          <w:rFonts w:ascii="Arial" w:hAnsi="Arial" w:cs="Arial"/>
-          <w:sz w:val="24"/>
-          <w:szCs w:val="24"/>
-        </w:rPr>
-        <w:t>d’</w:t>
+        <w:t>que l’utilisation des algorithmes de la bibliothèques STL et la surcharge d’</w:t>
       </w:r>
       <w:r>
         <w:rPr>
@@ -1596,16 +1627,7 @@
           <w:sz w:val="24"/>
           <w:szCs w:val="24"/>
         </w:rPr>
-        <w:t>(</w:t>
-      </w:r>
-      <w:proofErr w:type="gramEnd"/>
-      <w:r>
-        <w:rPr>
-          <w:rFonts w:ascii="Arial" w:hAnsi="Arial" w:cs="Arial"/>
-          <w:sz w:val="24"/>
-          <w:szCs w:val="24"/>
-        </w:rPr>
-        <w:t xml:space="preserve">) ressemble beaucoup à une autre abstraction de fonction que nous avons </w:t>
+        <w:t xml:space="preserve">() ressemble beaucoup à une autre abstraction de fonction que nous avons </w:t>
       </w:r>
       <w:r>
         <w:rPr>
@@ -1689,7 +1711,23 @@
           <w:sz w:val="24"/>
           <w:szCs w:val="24"/>
         </w:rPr>
-        <w:t xml:space="preserve"> Plus de recherches approfondies semble démontré que les fonctions lambda sont légèrement plus rapides mais prendrais un peu plus de bytes sur la pile(stack)</w:t>
+        <w:t xml:space="preserve"> Plus de recherches approfondies semble démontr</w:t>
+      </w:r>
+      <w:r>
+        <w:rPr>
+          <w:rFonts w:ascii="Arial" w:hAnsi="Arial" w:cs="Arial"/>
+          <w:sz w:val="24"/>
+          <w:szCs w:val="24"/>
+        </w:rPr>
+        <w:t>er</w:t>
+      </w:r>
+      <w:r>
+        <w:rPr>
+          <w:rFonts w:ascii="Arial" w:hAnsi="Arial" w:cs="Arial"/>
+          <w:sz w:val="24"/>
+          <w:szCs w:val="24"/>
+        </w:rPr>
+        <w:t xml:space="preserve"> que les fonctions lambda sont légèrement plus rapides mais prendrais un peu plus de bytes sur la pile(stack)</w:t>
       </w:r>
       <w:r>
         <w:rPr>
@@ -1845,23 +1883,31 @@
           <w:sz w:val="24"/>
           <w:szCs w:val="24"/>
         </w:rPr>
-        <w:t>de la classe fermeture est un choix de conception important en C++ pour l’utilisation des fonctions lambda car elle permet aux variables de l’environnement lexical d’être utilisés dans le corps de la fonction lambda</w:t>
-      </w:r>
-      <w:r>
-        <w:rPr>
-          <w:rFonts w:ascii="Arial" w:hAnsi="Arial" w:cs="Arial"/>
-          <w:sz w:val="24"/>
-          <w:szCs w:val="24"/>
-        </w:rPr>
-        <w:t xml:space="preserve"> </w:t>
-      </w:r>
-      <w:r>
-        <w:rPr>
-          <w:rFonts w:ascii="Arial" w:hAnsi="Arial" w:cs="Arial"/>
-          <w:sz w:val="24"/>
-          <w:szCs w:val="24"/>
-        </w:rPr>
-        <w:t>[Samko, 2006]</w:t>
+        <w:t xml:space="preserve">de la classe fermeture est un choix de conception important en C++ pour l’utilisation des fonctions lambda car elle permet aux variables de l’environnement lexical d’être utilisés </w:t>
+      </w:r>
+      <w:r>
+        <w:rPr>
+          <w:rFonts w:ascii="Arial" w:hAnsi="Arial" w:cs="Arial"/>
+          <w:sz w:val="24"/>
+          <w:szCs w:val="24"/>
+        </w:rPr>
+        <w:t>par</w:t>
+      </w:r>
+      <w:r>
+        <w:rPr>
+          <w:rFonts w:ascii="Arial" w:hAnsi="Arial" w:cs="Arial"/>
+          <w:sz w:val="24"/>
+          <w:szCs w:val="24"/>
+        </w:rPr>
+        <w:t xml:space="preserve"> la fonction lambda</w:t>
+      </w:r>
+      <w:r>
+        <w:rPr>
+          <w:rFonts w:ascii="Arial" w:hAnsi="Arial" w:cs="Arial"/>
+          <w:sz w:val="24"/>
+          <w:szCs w:val="24"/>
+        </w:rPr>
+        <w:t xml:space="preserve"> [Samko, 2006]</w:t>
       </w:r>
       <w:r>
         <w:rPr>
@@ -2026,27 +2072,7 @@
           <w:sz w:val="24"/>
           <w:szCs w:val="24"/>
         </w:rPr>
-        <w:t xml:space="preserve"> grâce aux spécifications donnée dans les crochets </w:t>
-      </w:r>
-      <w:proofErr w:type="gramStart"/>
-      <w:r>
-        <w:rPr>
-          <w:rFonts w:ascii="Arial" w:hAnsi="Arial" w:cs="Arial"/>
-          <w:bCs/>
-          <w:sz w:val="24"/>
-          <w:szCs w:val="24"/>
-        </w:rPr>
-        <w:t>[ ]</w:t>
-      </w:r>
-      <w:proofErr w:type="gramEnd"/>
-      <w:r>
-        <w:rPr>
-          <w:rFonts w:ascii="Arial" w:hAnsi="Arial" w:cs="Arial"/>
-          <w:bCs/>
-          <w:sz w:val="24"/>
-          <w:szCs w:val="24"/>
-        </w:rPr>
-        <w:t>. Le tableau suivant montre toutes les options disponibles lors de l’implémentation de fonction lambda.</w:t>
+        <w:t xml:space="preserve"> grâce aux spécifications donnée dans les crochets [ ]. Le tableau suivant montre toutes les options disponibles lors de l’implémentation de fonction lambda.</w:t>
       </w:r>
     </w:p>
     <w:p>
@@ -2766,8 +2792,10 @@
           <w:u w:val="single"/>
           <w:lang w:eastAsia="fr-CA"/>
         </w:rPr>
-        <w:t xml:space="preserve">Figure 2 : Code qui démontre une capture </w:t>
-      </w:r>
+        <w:t>Figur</w:t>
+      </w:r>
+      <w:bookmarkStart w:id="1" w:name="_GoBack"/>
+      <w:bookmarkEnd w:id="1"/>
       <w:r>
         <w:rPr>
           <w:rFonts w:ascii="Arial" w:eastAsia="Times New Roman" w:hAnsi="Arial" w:cs="Arial"/>
@@ -2777,234 +2805,33 @@
           <w:u w:val="single"/>
           <w:lang w:eastAsia="fr-CA"/>
         </w:rPr>
-        <w:t>par copie</w:t>
-      </w:r>
-    </w:p>
-    <w:p>
-      <w:pPr>
-        <w:autoSpaceDE w:val="0"/>
-        <w:autoSpaceDN w:val="0"/>
-        <w:adjustRightInd w:val="0"/>
-        <w:spacing w:after="0" w:line="360" w:lineRule="auto"/>
-        <w:jc w:val="both"/>
-        <w:rPr>
-          <w:rFonts w:ascii="Arial" w:hAnsi="Arial" w:cs="Arial"/>
-          <w:bCs/>
-          <w:sz w:val="24"/>
-          <w:szCs w:val="24"/>
-        </w:rPr>
-      </w:pPr>
-    </w:p>
-    <w:p>
-      <w:pPr>
-        <w:autoSpaceDE w:val="0"/>
-        <w:autoSpaceDN w:val="0"/>
-        <w:adjustRightInd w:val="0"/>
-        <w:spacing w:after="0" w:line="360" w:lineRule="auto"/>
-        <w:ind w:firstLine="708"/>
-        <w:jc w:val="both"/>
-        <w:rPr>
-          <w:rFonts w:ascii="Arial" w:hAnsi="Arial" w:cs="Arial"/>
-          <w:bCs/>
-          <w:sz w:val="24"/>
-          <w:szCs w:val="24"/>
-        </w:rPr>
-      </w:pPr>
-      <w:r>
-        <w:rPr>
-          <w:rFonts w:ascii="Arial" w:hAnsi="Arial" w:cs="Arial"/>
-          <w:bCs/>
-          <w:sz w:val="24"/>
-          <w:szCs w:val="24"/>
-        </w:rPr>
-        <w:t>Cette capture est dite par valeur, ou par copie, car chaque variable est copiée.</w:t>
-      </w:r>
-      <w:r>
-        <w:rPr>
-          <w:rFonts w:ascii="Arial" w:hAnsi="Arial" w:cs="Arial"/>
-          <w:bCs/>
-          <w:sz w:val="24"/>
-          <w:szCs w:val="24"/>
-        </w:rPr>
-        <w:t xml:space="preserve"> Il est a noté</w:t>
-      </w:r>
-      <w:r>
-        <w:rPr>
-          <w:rFonts w:ascii="Arial" w:hAnsi="Arial" w:cs="Arial"/>
-          <w:bCs/>
-          <w:sz w:val="24"/>
-          <w:szCs w:val="24"/>
-        </w:rPr>
-        <w:t xml:space="preserve"> que si l’on supprime </w:t>
-      </w:r>
-      <w:r>
-        <w:rPr>
-          <w:rFonts w:ascii="Arial" w:hAnsi="Arial" w:cs="Arial"/>
-          <w:bCs/>
-          <w:sz w:val="24"/>
-          <w:szCs w:val="24"/>
-        </w:rPr>
-        <w:t>estNumeroCan</w:t>
-      </w:r>
-      <w:r>
-        <w:rPr>
-          <w:rFonts w:ascii="Arial" w:hAnsi="Arial" w:cs="Arial"/>
-          <w:bCs/>
-          <w:sz w:val="24"/>
-          <w:szCs w:val="24"/>
-        </w:rPr>
-        <w:t>a</w:t>
-      </w:r>
-      <w:r>
-        <w:rPr>
-          <w:rFonts w:ascii="Arial" w:hAnsi="Arial" w:cs="Arial"/>
-          <w:bCs/>
-          <w:sz w:val="24"/>
-          <w:szCs w:val="24"/>
-        </w:rPr>
-        <w:t>dien</w:t>
-      </w:r>
-      <w:r>
-        <w:rPr>
-          <w:rFonts w:ascii="Arial" w:hAnsi="Arial" w:cs="Arial"/>
-          <w:bCs/>
-          <w:sz w:val="24"/>
-          <w:szCs w:val="24"/>
-        </w:rPr>
-        <w:t xml:space="preserve"> de la zone de capture</w:t>
-      </w:r>
-      <w:r>
-        <w:rPr>
-          <w:rFonts w:ascii="Arial" w:hAnsi="Arial" w:cs="Arial"/>
-          <w:bCs/>
-          <w:sz w:val="24"/>
-          <w:szCs w:val="24"/>
-        </w:rPr>
-        <w:t xml:space="preserve">, le code ne compile plus sur Visual Studio. Apparemment, </w:t>
-      </w:r>
-      <w:r>
-        <w:rPr>
-          <w:rFonts w:ascii="Arial" w:hAnsi="Arial" w:cs="Arial"/>
-          <w:bCs/>
-          <w:sz w:val="24"/>
-          <w:szCs w:val="24"/>
-        </w:rPr>
-        <w:t>cette erreur</w:t>
-      </w:r>
-      <w:r>
-        <w:rPr>
-          <w:rFonts w:ascii="Arial" w:hAnsi="Arial" w:cs="Arial"/>
-          <w:bCs/>
-          <w:sz w:val="24"/>
-          <w:szCs w:val="24"/>
-        </w:rPr>
-        <w:t xml:space="preserve"> de compilation est seulement attribuable à Visual Studio 2017 et n’arrive pas lorsqu’on compile sur </w:t>
-      </w:r>
-      <w:r>
-        <w:rPr>
-          <w:rFonts w:ascii="Arial" w:hAnsi="Arial" w:cs="Arial"/>
-          <w:bCs/>
-          <w:sz w:val="24"/>
-          <w:szCs w:val="24"/>
-        </w:rPr>
-        <w:t>C</w:t>
-      </w:r>
-      <w:r>
-        <w:rPr>
-          <w:rFonts w:ascii="Arial" w:hAnsi="Arial" w:cs="Arial"/>
-          <w:bCs/>
-          <w:sz w:val="24"/>
-          <w:szCs w:val="24"/>
-        </w:rPr>
-        <w:t>yg</w:t>
-      </w:r>
-      <w:r>
-        <w:rPr>
-          <w:rFonts w:ascii="Arial" w:hAnsi="Arial" w:cs="Arial"/>
-          <w:bCs/>
-          <w:sz w:val="24"/>
-          <w:szCs w:val="24"/>
-        </w:rPr>
-        <w:t>W</w:t>
-      </w:r>
-      <w:r>
-        <w:rPr>
-          <w:rFonts w:ascii="Arial" w:hAnsi="Arial" w:cs="Arial"/>
-          <w:bCs/>
-          <w:sz w:val="24"/>
-          <w:szCs w:val="24"/>
-        </w:rPr>
-        <w:t xml:space="preserve">in. </w:t>
-      </w:r>
-      <w:r>
-        <w:rPr>
-          <w:rFonts w:ascii="Arial" w:hAnsi="Arial" w:cs="Arial"/>
-          <w:bCs/>
-          <w:sz w:val="24"/>
-          <w:szCs w:val="24"/>
-        </w:rPr>
-        <w:t xml:space="preserve">Selon la norme, il </w:t>
-      </w:r>
-      <w:r>
-        <w:rPr>
-          <w:rFonts w:ascii="Arial" w:hAnsi="Arial" w:cs="Arial"/>
-          <w:bCs/>
-          <w:sz w:val="24"/>
-          <w:szCs w:val="24"/>
-        </w:rPr>
-        <w:t xml:space="preserve">semble </w:t>
-      </w:r>
-      <w:r>
-        <w:rPr>
-          <w:rFonts w:ascii="Arial" w:hAnsi="Arial" w:cs="Arial"/>
-          <w:bCs/>
-          <w:sz w:val="24"/>
-          <w:szCs w:val="24"/>
-        </w:rPr>
-        <w:t>y a</w:t>
-      </w:r>
-      <w:r>
-        <w:rPr>
-          <w:rFonts w:ascii="Arial" w:hAnsi="Arial" w:cs="Arial"/>
-          <w:bCs/>
-          <w:sz w:val="24"/>
-          <w:szCs w:val="24"/>
-        </w:rPr>
-        <w:t>voir</w:t>
-      </w:r>
-      <w:r>
-        <w:rPr>
-          <w:rFonts w:ascii="Arial" w:hAnsi="Arial" w:cs="Arial"/>
-          <w:bCs/>
-          <w:sz w:val="24"/>
-          <w:szCs w:val="24"/>
-        </w:rPr>
-        <w:t xml:space="preserve"> effectivement certains cas où</w:t>
-      </w:r>
-      <w:r>
-        <w:rPr>
-          <w:rFonts w:ascii="Arial" w:hAnsi="Arial" w:cs="Arial"/>
-          <w:bCs/>
-          <w:sz w:val="24"/>
-          <w:szCs w:val="24"/>
-        </w:rPr>
-        <w:t xml:space="preserve"> ce n’est pas obligatoire de capturer une variable pour l’utiliser.</w:t>
-      </w:r>
-    </w:p>
-    <w:p>
-      <w:pPr>
-        <w:autoSpaceDE w:val="0"/>
-        <w:autoSpaceDN w:val="0"/>
-        <w:adjustRightInd w:val="0"/>
-        <w:spacing w:after="0" w:line="360" w:lineRule="auto"/>
-        <w:jc w:val="both"/>
+        <w:t xml:space="preserve">e 2 : Code qui démontre une capture </w:t>
+      </w:r>
+      <w:r>
         <w:rPr>
           <w:rFonts w:ascii="Arial" w:eastAsia="Times New Roman" w:hAnsi="Arial" w:cs="Arial"/>
           <w:color w:val="000000"/>
           <w:sz w:val="24"/>
           <w:szCs w:val="24"/>
+          <w:u w:val="single"/>
           <w:lang w:eastAsia="fr-CA"/>
         </w:rPr>
+        <w:t>par copie</w:t>
+      </w:r>
+    </w:p>
+    <w:p>
+      <w:pPr>
+        <w:autoSpaceDE w:val="0"/>
+        <w:autoSpaceDN w:val="0"/>
+        <w:adjustRightInd w:val="0"/>
+        <w:spacing w:after="0" w:line="360" w:lineRule="auto"/>
+        <w:jc w:val="both"/>
+        <w:rPr>
+          <w:rFonts w:ascii="Arial" w:hAnsi="Arial" w:cs="Arial"/>
+          <w:bCs/>
+          <w:sz w:val="24"/>
+          <w:szCs w:val="24"/>
+        </w:rPr>
       </w:pPr>
     </w:p>
     <w:p>
@@ -3014,6 +2841,219 @@
         <w:adjustRightInd w:val="0"/>
         <w:spacing w:after="0" w:line="360" w:lineRule="auto"/>
         <w:ind w:firstLine="708"/>
+        <w:jc w:val="both"/>
+        <w:rPr>
+          <w:rFonts w:ascii="Arial" w:hAnsi="Arial" w:cs="Arial"/>
+          <w:bCs/>
+          <w:sz w:val="24"/>
+          <w:szCs w:val="24"/>
+        </w:rPr>
+      </w:pPr>
+      <w:r>
+        <w:rPr>
+          <w:rFonts w:ascii="Arial" w:hAnsi="Arial" w:cs="Arial"/>
+          <w:bCs/>
+          <w:sz w:val="24"/>
+          <w:szCs w:val="24"/>
+        </w:rPr>
+        <w:t xml:space="preserve">Cette capture est dite par </w:t>
+      </w:r>
+      <w:r>
+        <w:rPr>
+          <w:rFonts w:ascii="Arial" w:hAnsi="Arial" w:cs="Arial"/>
+          <w:bCs/>
+          <w:sz w:val="24"/>
+          <w:szCs w:val="24"/>
+        </w:rPr>
+        <w:t xml:space="preserve">copie </w:t>
+      </w:r>
+      <w:r>
+        <w:rPr>
+          <w:rFonts w:ascii="Arial" w:hAnsi="Arial" w:cs="Arial"/>
+          <w:bCs/>
+          <w:sz w:val="24"/>
+          <w:szCs w:val="24"/>
+        </w:rPr>
+        <w:t>car chaque variable est copiée.</w:t>
+      </w:r>
+      <w:r>
+        <w:rPr>
+          <w:rFonts w:ascii="Arial" w:hAnsi="Arial" w:cs="Arial"/>
+          <w:bCs/>
+          <w:sz w:val="24"/>
+          <w:szCs w:val="24"/>
+        </w:rPr>
+        <w:t xml:space="preserve"> Il est a noté</w:t>
+      </w:r>
+      <w:r>
+        <w:rPr>
+          <w:rFonts w:ascii="Arial" w:hAnsi="Arial" w:cs="Arial"/>
+          <w:bCs/>
+          <w:sz w:val="24"/>
+          <w:szCs w:val="24"/>
+        </w:rPr>
+        <w:t xml:space="preserve"> que si l’on supprime </w:t>
+      </w:r>
+      <w:r>
+        <w:rPr>
+          <w:rFonts w:ascii="Arial" w:hAnsi="Arial" w:cs="Arial"/>
+          <w:bCs/>
+          <w:sz w:val="24"/>
+          <w:szCs w:val="24"/>
+        </w:rPr>
+        <w:t>estNumeroCan</w:t>
+      </w:r>
+      <w:r>
+        <w:rPr>
+          <w:rFonts w:ascii="Arial" w:hAnsi="Arial" w:cs="Arial"/>
+          <w:bCs/>
+          <w:sz w:val="24"/>
+          <w:szCs w:val="24"/>
+        </w:rPr>
+        <w:t>a</w:t>
+      </w:r>
+      <w:r>
+        <w:rPr>
+          <w:rFonts w:ascii="Arial" w:hAnsi="Arial" w:cs="Arial"/>
+          <w:bCs/>
+          <w:sz w:val="24"/>
+          <w:szCs w:val="24"/>
+        </w:rPr>
+        <w:t>dien</w:t>
+      </w:r>
+      <w:r>
+        <w:rPr>
+          <w:rFonts w:ascii="Arial" w:hAnsi="Arial" w:cs="Arial"/>
+          <w:bCs/>
+          <w:sz w:val="24"/>
+          <w:szCs w:val="24"/>
+        </w:rPr>
+        <w:t xml:space="preserve"> de la zone de capture</w:t>
+      </w:r>
+      <w:r>
+        <w:rPr>
+          <w:rFonts w:ascii="Arial" w:hAnsi="Arial" w:cs="Arial"/>
+          <w:bCs/>
+          <w:sz w:val="24"/>
+          <w:szCs w:val="24"/>
+        </w:rPr>
+        <w:t xml:space="preserve">, le code ne compile plus sur Visual Studio. Apparemment, </w:t>
+      </w:r>
+      <w:r>
+        <w:rPr>
+          <w:rFonts w:ascii="Arial" w:hAnsi="Arial" w:cs="Arial"/>
+          <w:bCs/>
+          <w:sz w:val="24"/>
+          <w:szCs w:val="24"/>
+        </w:rPr>
+        <w:t>cette erreur</w:t>
+      </w:r>
+      <w:r>
+        <w:rPr>
+          <w:rFonts w:ascii="Arial" w:hAnsi="Arial" w:cs="Arial"/>
+          <w:bCs/>
+          <w:sz w:val="24"/>
+          <w:szCs w:val="24"/>
+        </w:rPr>
+        <w:t xml:space="preserve"> de compilation est seulement attribuable à Visual Studio 2017 et n’arrive pas lorsqu’on compile sur </w:t>
+      </w:r>
+      <w:r>
+        <w:rPr>
+          <w:rFonts w:ascii="Arial" w:hAnsi="Arial" w:cs="Arial"/>
+          <w:bCs/>
+          <w:sz w:val="24"/>
+          <w:szCs w:val="24"/>
+        </w:rPr>
+        <w:t>C</w:t>
+      </w:r>
+      <w:r>
+        <w:rPr>
+          <w:rFonts w:ascii="Arial" w:hAnsi="Arial" w:cs="Arial"/>
+          <w:bCs/>
+          <w:sz w:val="24"/>
+          <w:szCs w:val="24"/>
+        </w:rPr>
+        <w:t>yg</w:t>
+      </w:r>
+      <w:r>
+        <w:rPr>
+          <w:rFonts w:ascii="Arial" w:hAnsi="Arial" w:cs="Arial"/>
+          <w:bCs/>
+          <w:sz w:val="24"/>
+          <w:szCs w:val="24"/>
+        </w:rPr>
+        <w:t>W</w:t>
+      </w:r>
+      <w:r>
+        <w:rPr>
+          <w:rFonts w:ascii="Arial" w:hAnsi="Arial" w:cs="Arial"/>
+          <w:bCs/>
+          <w:sz w:val="24"/>
+          <w:szCs w:val="24"/>
+        </w:rPr>
+        <w:t xml:space="preserve">in. </w:t>
+      </w:r>
+      <w:r>
+        <w:rPr>
+          <w:rFonts w:ascii="Arial" w:hAnsi="Arial" w:cs="Arial"/>
+          <w:bCs/>
+          <w:sz w:val="24"/>
+          <w:szCs w:val="24"/>
+        </w:rPr>
+        <w:t xml:space="preserve">Selon la norme, il </w:t>
+      </w:r>
+      <w:r>
+        <w:rPr>
+          <w:rFonts w:ascii="Arial" w:hAnsi="Arial" w:cs="Arial"/>
+          <w:bCs/>
+          <w:sz w:val="24"/>
+          <w:szCs w:val="24"/>
+        </w:rPr>
+        <w:t xml:space="preserve">semble </w:t>
+      </w:r>
+      <w:r>
+        <w:rPr>
+          <w:rFonts w:ascii="Arial" w:hAnsi="Arial" w:cs="Arial"/>
+          <w:bCs/>
+          <w:sz w:val="24"/>
+          <w:szCs w:val="24"/>
+        </w:rPr>
+        <w:t>y a</w:t>
+      </w:r>
+      <w:r>
+        <w:rPr>
+          <w:rFonts w:ascii="Arial" w:hAnsi="Arial" w:cs="Arial"/>
+          <w:bCs/>
+          <w:sz w:val="24"/>
+          <w:szCs w:val="24"/>
+        </w:rPr>
+        <w:t>voir</w:t>
+      </w:r>
+      <w:r>
+        <w:rPr>
+          <w:rFonts w:ascii="Arial" w:hAnsi="Arial" w:cs="Arial"/>
+          <w:bCs/>
+          <w:sz w:val="24"/>
+          <w:szCs w:val="24"/>
+        </w:rPr>
+        <w:t xml:space="preserve"> effectivement certains cas où</w:t>
+      </w:r>
+      <w:r>
+        <w:rPr>
+          <w:rFonts w:ascii="Arial" w:hAnsi="Arial" w:cs="Arial"/>
+          <w:bCs/>
+          <w:sz w:val="24"/>
+          <w:szCs w:val="24"/>
+        </w:rPr>
+        <w:t xml:space="preserve"> ce n’est pas obligatoire de capturer une variable pour l’utiliser.</w:t>
+      </w:r>
+    </w:p>
+    <w:p>
+      <w:pPr>
+        <w:autoSpaceDE w:val="0"/>
+        <w:autoSpaceDN w:val="0"/>
+        <w:adjustRightInd w:val="0"/>
+        <w:spacing w:after="0" w:line="360" w:lineRule="auto"/>
         <w:jc w:val="both"/>
         <w:rPr>
           <w:rFonts w:ascii="Arial" w:eastAsia="Times New Roman" w:hAnsi="Arial" w:cs="Arial"/>
@@ -3023,7 +3063,15 @@
           <w:lang w:eastAsia="fr-CA"/>
         </w:rPr>
       </w:pPr>
-      <w:r>
+    </w:p>
+    <w:p>
+      <w:pPr>
+        <w:autoSpaceDE w:val="0"/>
+        <w:autoSpaceDN w:val="0"/>
+        <w:adjustRightInd w:val="0"/>
+        <w:spacing w:after="0" w:line="360" w:lineRule="auto"/>
+        <w:ind w:firstLine="708"/>
+        <w:jc w:val="both"/>
         <w:rPr>
           <w:rFonts w:ascii="Arial" w:eastAsia="Times New Roman" w:hAnsi="Arial" w:cs="Arial"/>
           <w:color w:val="000000"/>
@@ -3031,6 +3079,15 @@
           <w:szCs w:val="24"/>
           <w:lang w:eastAsia="fr-CA"/>
         </w:rPr>
+      </w:pPr>
+      <w:r>
+        <w:rPr>
+          <w:rFonts w:ascii="Arial" w:eastAsia="Times New Roman" w:hAnsi="Arial" w:cs="Arial"/>
+          <w:color w:val="000000"/>
+          <w:sz w:val="24"/>
+          <w:szCs w:val="24"/>
+          <w:lang w:eastAsia="fr-CA"/>
+        </w:rPr>
         <w:lastRenderedPageBreak/>
         <w:t xml:space="preserve">On peut également capturer plusieurs variables à la fois comme l’exemple précédant le </w:t>
       </w:r>
@@ -3054,6 +3111,22 @@
         </w:rPr>
         <w:t>montre, en reprenant l’idée du bottin Téléphonique.</w:t>
       </w:r>
+    </w:p>
+    <w:p>
+      <w:pPr>
+        <w:autoSpaceDE w:val="0"/>
+        <w:autoSpaceDN w:val="0"/>
+        <w:adjustRightInd w:val="0"/>
+        <w:spacing w:after="0" w:line="360" w:lineRule="auto"/>
+        <w:ind w:firstLine="708"/>
+        <w:jc w:val="both"/>
+        <w:rPr>
+          <w:rFonts w:ascii="Arial" w:hAnsi="Arial" w:cs="Arial"/>
+          <w:bCs/>
+          <w:sz w:val="24"/>
+          <w:szCs w:val="24"/>
+        </w:rPr>
+      </w:pPr>
     </w:p>
     <w:p>
       <w:pPr>
@@ -3182,7 +3255,25 @@
           <w:sz w:val="24"/>
           <w:szCs w:val="24"/>
         </w:rPr>
-        <w:t xml:space="preserve"> cette fois, on a affaire directement à la variable capturée et non à sa copie et pour ce faire, on rajoute l’esperluette &amp; devant. Cela permet, comme pour les paramètres, d’éviter une copie potentiellement lourde, ou bien de sauvegarder les modifications faites à la variable.</w:t>
+        <w:t xml:space="preserve"> cette fois, on </w:t>
+      </w:r>
+      <w:r>
+        <w:rPr>
+          <w:rFonts w:ascii="Arial" w:hAnsi="Arial" w:cs="Arial"/>
+          <w:bCs/>
+          <w:sz w:val="24"/>
+          <w:szCs w:val="24"/>
+        </w:rPr>
+        <w:t xml:space="preserve">a </w:t>
+      </w:r>
+      <w:r>
+        <w:rPr>
+          <w:rFonts w:ascii="Arial" w:hAnsi="Arial" w:cs="Arial"/>
+          <w:bCs/>
+          <w:sz w:val="24"/>
+          <w:szCs w:val="24"/>
+        </w:rPr>
+        <w:t>affaire directement à la variable capturée et non à sa copie et pour ce faire, on rajoute l’esperluette &amp; devant. Cela permet, comme pour les paramètres, d’éviter une copie potentiellement lourde, ou bien de sauvegarder les modifications faites à la variable.</w:t>
       </w:r>
     </w:p>
     <w:p>
@@ -3635,7 +3726,23 @@
           <w:sz w:val="24"/>
           <w:szCs w:val="24"/>
         </w:rPr>
-        <w:t xml:space="preserve">’on veut utiliser n’a d’importance que si celui fait entrainerait un cout trop grand de calcul par copie. Typiquement </w:t>
+        <w:t>’on veut utiliser n’a d’importance que si celui entrainerait un cout trop grand de calcul</w:t>
+      </w:r>
+      <w:r>
+        <w:rPr>
+          <w:rFonts w:ascii="Arial" w:hAnsi="Arial" w:cs="Arial"/>
+          <w:sz w:val="24"/>
+          <w:szCs w:val="24"/>
+        </w:rPr>
+        <w:t>/mémoire</w:t>
+      </w:r>
+      <w:r>
+        <w:rPr>
+          <w:rFonts w:ascii="Arial" w:hAnsi="Arial" w:cs="Arial"/>
+          <w:sz w:val="24"/>
+          <w:szCs w:val="24"/>
+        </w:rPr>
+        <w:t xml:space="preserve"> par copie. Typiquement </w:t>
       </w:r>
       <w:r>
         <w:rPr>
@@ -3653,6 +3760,21 @@
         </w:rPr>
         <w:t>, si nous voulions changer la variable, nous utiliserions la capture par valeur avec mutable. Pour de l’efficacité et rapidité, nous passerions la variable par référence en mettant un const devant.</w:t>
       </w:r>
+    </w:p>
+    <w:p>
+      <w:pPr>
+        <w:autoSpaceDE w:val="0"/>
+        <w:autoSpaceDN w:val="0"/>
+        <w:adjustRightInd w:val="0"/>
+        <w:spacing w:after="0" w:line="360" w:lineRule="auto"/>
+        <w:ind w:firstLine="708"/>
+        <w:jc w:val="both"/>
+        <w:rPr>
+          <w:rFonts w:ascii="Arial" w:hAnsi="Arial" w:cs="Arial"/>
+          <w:sz w:val="24"/>
+          <w:szCs w:val="24"/>
+        </w:rPr>
+      </w:pPr>
     </w:p>
     <w:p>
       <w:pPr>
@@ -3695,6 +3817,7 @@
           <w:sz w:val="24"/>
           <w:szCs w:val="24"/>
         </w:rPr>
+        <w:lastRenderedPageBreak/>
         <w:t xml:space="preserve">Problèmes potentiels </w:t>
       </w:r>
       <w:r>
@@ -3915,7 +4038,21 @@
           <w:rFonts w:ascii="Arial" w:hAnsi="Arial" w:cs="Arial"/>
           <w:color w:val="242729"/>
         </w:rPr>
-        <w:t>Un autre problème avec l’utilisation des lambda et si nous avons besoin de partager des variables avec deux fonctions lambda. Par exemple si nous voulions utiliser à la fois les fonctionnalités de la STL avec une fonction lambda pour incrémenter et décrémenter sur les mêmes variables capturées alors la capture par copie ne marcherait pas. Il faut alors utiliser le pointeur std ::shared_ptr.</w:t>
+        <w:t>Un autre problème</w:t>
+      </w:r>
+      <w:r>
+        <w:rPr>
+          <w:rFonts w:ascii="Arial" w:hAnsi="Arial" w:cs="Arial"/>
+          <w:color w:val="242729"/>
+        </w:rPr>
+        <w:t xml:space="preserve"> potentiel</w:t>
+      </w:r>
+      <w:r>
+        <w:rPr>
+          <w:rFonts w:ascii="Arial" w:hAnsi="Arial" w:cs="Arial"/>
+          <w:color w:val="242729"/>
+        </w:rPr>
+        <w:t xml:space="preserve"> avec l’utilisation des lambda et si nous avons besoin de partager des variables avec deux fonctions lambda. Par exemple si nous voulions utiliser à la fois les fonctionnalités de la STL avec une fonction lambda pour incrémenter et décrémenter sur les mêmes variables capturées alors la capture par copie ne marcherait pas. Il faut alors utiliser le pointeur std ::shared_ptr.</w:t>
       </w:r>
     </w:p>
     <w:p>
@@ -4278,6 +4415,7 @@
                 <w:rFonts w:ascii="Arial" w:hAnsi="Arial" w:cs="Arial"/>
                 <w:color w:val="242729"/>
               </w:rPr>
+              <w:lastRenderedPageBreak/>
               <w:t>[=, *this]{};</w:t>
             </w:r>
           </w:p>
@@ -4343,7 +4481,6 @@
                 <w:rFonts w:ascii="Arial" w:hAnsi="Arial" w:cs="Arial"/>
                 <w:color w:val="242729"/>
               </w:rPr>
-              <w:lastRenderedPageBreak/>
               <w:t>[=, this]{};</w:t>
             </w:r>
           </w:p>
@@ -4952,25 +5089,54 @@
           <w:sz w:val="24"/>
           <w:szCs w:val="24"/>
         </w:rPr>
-        <w:t>vec les fonctions lambdas, nous ne pouvons pas utiliser deux fois la même capture. Ainsi [ i, i ]{} n’est pas valide, tout comme [ this, *this ]{}</w:t>
-      </w:r>
-      <w:r>
-        <w:rPr>
-          <w:rFonts w:ascii="Arial" w:hAnsi="Arial" w:cs="Arial"/>
-          <w:bCs/>
-          <w:sz w:val="24"/>
-          <w:szCs w:val="24"/>
-        </w:rPr>
-        <w:t xml:space="preserve"> </w:t>
-      </w:r>
-      <w:r>
-        <w:rPr>
-          <w:rFonts w:ascii="Arial" w:hAnsi="Arial" w:cs="Arial"/>
-          <w:bCs/>
-          <w:sz w:val="24"/>
-          <w:szCs w:val="24"/>
-        </w:rPr>
-        <w:t>[</w:t>
+        <w:t xml:space="preserve">vec les fonctions lambdas, </w:t>
+      </w:r>
+      <w:r>
+        <w:rPr>
+          <w:rFonts w:ascii="Arial" w:hAnsi="Arial" w:cs="Arial"/>
+          <w:bCs/>
+          <w:sz w:val="24"/>
+          <w:szCs w:val="24"/>
+        </w:rPr>
+        <w:t xml:space="preserve">un des règles </w:t>
+      </w:r>
+      <w:proofErr w:type="spellStart"/>
+      <w:r>
+        <w:rPr>
+          <w:rFonts w:ascii="Arial" w:hAnsi="Arial" w:cs="Arial"/>
+          <w:bCs/>
+          <w:sz w:val="24"/>
+          <w:szCs w:val="24"/>
+        </w:rPr>
+        <w:t>àa</w:t>
+      </w:r>
+      <w:proofErr w:type="spellEnd"/>
+      <w:r>
+        <w:rPr>
+          <w:rFonts w:ascii="Arial" w:hAnsi="Arial" w:cs="Arial"/>
+          <w:bCs/>
+          <w:sz w:val="24"/>
+          <w:szCs w:val="24"/>
+        </w:rPr>
+        <w:t xml:space="preserve"> suivre est que </w:t>
+      </w:r>
+      <w:r>
+        <w:rPr>
+          <w:rFonts w:ascii="Arial" w:hAnsi="Arial" w:cs="Arial"/>
+          <w:bCs/>
+          <w:sz w:val="24"/>
+          <w:szCs w:val="24"/>
+        </w:rPr>
+        <w:t>nous ne pouvons pas utiliser deux fois la même capture. Ainsi [ i, i ]{} n’est pas valide, tout comme [ this, *this ]{}</w:t>
+      </w:r>
+      <w:r>
+        <w:rPr>
+          <w:rFonts w:ascii="Arial" w:hAnsi="Arial" w:cs="Arial"/>
+          <w:bCs/>
+          <w:sz w:val="24"/>
+          <w:szCs w:val="24"/>
+        </w:rPr>
+        <w:t xml:space="preserve"> [</w:t>
       </w:r>
       <w:r>
         <w:rPr>
@@ -5265,7 +5431,17 @@
           <w:sz w:val="24"/>
           <w:szCs w:val="24"/>
         </w:rPr>
-        <w:t xml:space="preserve"> de ces fonctions est très importante et beaucoup de « run time errors » peuvent être évité en cernant le bon mode de capture soit par valeur ou par référence. Il faut aussi faire attention lors de la réutilisation des variables passés dans la capture car dépendant de leur passage par référence ou copie, celle-ci ne pourrait pas encore exister </w:t>
+        <w:t xml:space="preserve"> de ces fonctions est très importante et beaucoup de « run time errors » peuvent être évité en cernant le bon mode de capture soit par valeur ou par référence. Il faut aussi faire attention lors de la réutilisation des </w:t>
+      </w:r>
+      <w:r>
+        <w:rPr>
+          <w:rFonts w:ascii="Arial" w:hAnsi="Arial" w:cs="Arial"/>
+          <w:bCs/>
+          <w:sz w:val="24"/>
+          <w:szCs w:val="24"/>
+        </w:rPr>
+        <w:lastRenderedPageBreak/>
+        <w:t xml:space="preserve">variables passés dans la capture car dépendant de leur passage par référence ou copie, celle-ci ne pourrait pas encore exister </w:t>
       </w:r>
       <w:r>
         <w:rPr>
@@ -5499,19 +5675,7 @@
             <w:szCs w:val="24"/>
             <w:u w:val="none"/>
           </w:rPr>
-          <w:t>http://guillaume.belz.free .</w:t>
-        </w:r>
-        <w:r>
-          <w:rPr>
-            <w:rStyle w:val="Hyperlink"/>
-            <w:rFonts w:ascii="Arial" w:hAnsi="Arial" w:cs="Arial"/>
-            <w:bCs/>
-            <w:color w:val="auto"/>
-            <w:sz w:val="24"/>
-            <w:szCs w:val="24"/>
-            <w:u w:val="none"/>
-          </w:rPr>
-          <w:t>fr/doku.php?id=predicats</w:t>
+          <w:t>http://guillaume.belz.free .fr/doku.php?id=predicats</w:t>
         </w:r>
       </w:hyperlink>
       <w:r>
@@ -5743,6 +5907,93 @@
           <w:szCs w:val="24"/>
           <w:lang w:val="en-US"/>
         </w:rPr>
+        <w:t xml:space="preserve">Mike Shahar, Under the hood of lambdas and std::function, </w:t>
+      </w:r>
+      <w:hyperlink r:id="rId14" w:history="1">
+        <w:r>
+          <w:rPr>
+            <w:rStyle w:val="Hyperlink"/>
+            <w:rFonts w:ascii="Arial" w:hAnsi="Arial" w:cs="Arial"/>
+            <w:bCs/>
+            <w:color w:val="auto"/>
+            <w:sz w:val="24"/>
+            <w:szCs w:val="24"/>
+            <w:u w:val="none"/>
+            <w:lang w:val="en-US"/>
+          </w:rPr>
+          <w:t>https://shaharmike.com</w:t>
+        </w:r>
+      </w:hyperlink>
+      <w:r>
+        <w:rPr>
+          <w:rFonts w:ascii="Arial" w:hAnsi="Arial" w:cs="Arial"/>
+          <w:bCs/>
+          <w:sz w:val="24"/>
+          <w:szCs w:val="24"/>
+          <w:lang w:val="en-US"/>
+        </w:rPr>
+        <w:t xml:space="preserve"> </w:t>
+      </w:r>
+      <w:r>
+        <w:rPr>
+          <w:rFonts w:ascii="Arial" w:hAnsi="Arial" w:cs="Arial"/>
+          <w:bCs/>
+          <w:sz w:val="24"/>
+          <w:szCs w:val="24"/>
+          <w:lang w:val="en-US"/>
+        </w:rPr>
+        <w:t>/cpp/lambdas-and-functions/</w:t>
+      </w:r>
+      <w:r>
+        <w:rPr>
+          <w:rFonts w:ascii="Arial" w:hAnsi="Arial" w:cs="Arial"/>
+          <w:bCs/>
+          <w:sz w:val="24"/>
+          <w:szCs w:val="24"/>
+          <w:lang w:val="en-US"/>
+        </w:rPr>
+        <w:t>, 23 Février 2016, consulté en Avril 2019</w:t>
+      </w:r>
+    </w:p>
+    <w:p>
+      <w:pPr>
+        <w:autoSpaceDE w:val="0"/>
+        <w:autoSpaceDN w:val="0"/>
+        <w:adjustRightInd w:val="0"/>
+        <w:spacing w:after="0" w:line="360" w:lineRule="auto"/>
+        <w:jc w:val="both"/>
+        <w:rPr>
+          <w:rFonts w:ascii="Arial" w:hAnsi="Arial" w:cs="Arial"/>
+          <w:bCs/>
+          <w:sz w:val="24"/>
+          <w:szCs w:val="24"/>
+          <w:lang w:val="en-US"/>
+        </w:rPr>
+      </w:pPr>
+    </w:p>
+    <w:p>
+      <w:pPr>
+        <w:autoSpaceDE w:val="0"/>
+        <w:autoSpaceDN w:val="0"/>
+        <w:adjustRightInd w:val="0"/>
+        <w:spacing w:after="0" w:line="360" w:lineRule="auto"/>
+        <w:jc w:val="both"/>
+        <w:rPr>
+          <w:rFonts w:ascii="Arial" w:hAnsi="Arial" w:cs="Arial"/>
+          <w:bCs/>
+          <w:sz w:val="24"/>
+          <w:szCs w:val="24"/>
+          <w:lang w:val="en-US"/>
+        </w:rPr>
+      </w:pPr>
+      <w:r>
+        <w:rPr>
+          <w:rFonts w:ascii="Arial" w:hAnsi="Arial" w:cs="Arial"/>
+          <w:bCs/>
+          <w:sz w:val="24"/>
+          <w:szCs w:val="24"/>
+          <w:lang w:val="en-US"/>
+        </w:rPr>
         <w:t>Oleg Kiselyov. Genuine lambda-abstractions in C++. http://okmij.org/ftp/c++-digest/#lambda-abstr, Avril 2019.</w:t>
       </w:r>
     </w:p>
@@ -5784,9 +6035,10 @@
           <w:szCs w:val="24"/>
           <w:lang w:val="en-US"/>
         </w:rPr>
+        <w:lastRenderedPageBreak/>
         <w:t xml:space="preserve">Sussman and Steele, Section 4: Some Implementation Issues, December 22, 1975, </w:t>
       </w:r>
-      <w:hyperlink r:id="rId14" w:history="1">
+      <w:hyperlink r:id="rId15" w:history="1">
         <w:r>
           <w:rPr>
             <w:rStyle w:val="Hyperlink"/>
@@ -5904,9 +6156,41 @@
         <w:t>, 23 février 2006</w:t>
       </w:r>
     </w:p>
+    <w:p>
+      <w:pPr>
+        <w:autoSpaceDE w:val="0"/>
+        <w:autoSpaceDN w:val="0"/>
+        <w:adjustRightInd w:val="0"/>
+        <w:spacing w:after="0" w:line="360" w:lineRule="auto"/>
+        <w:jc w:val="both"/>
+        <w:rPr>
+          <w:rFonts w:ascii="Arial" w:hAnsi="Arial" w:cs="Arial"/>
+          <w:bCs/>
+          <w:sz w:val="24"/>
+          <w:szCs w:val="24"/>
+          <w:lang w:val="en-US"/>
+        </w:rPr>
+      </w:pPr>
+    </w:p>
+    <w:p>
+      <w:pPr>
+        <w:autoSpaceDE w:val="0"/>
+        <w:autoSpaceDN w:val="0"/>
+        <w:adjustRightInd w:val="0"/>
+        <w:spacing w:after="0" w:line="360" w:lineRule="auto"/>
+        <w:jc w:val="both"/>
+        <w:rPr>
+          <w:rFonts w:ascii="Arial" w:hAnsi="Arial" w:cs="Arial"/>
+          <w:bCs/>
+          <w:sz w:val="24"/>
+          <w:szCs w:val="24"/>
+          <w:lang w:val="en-US"/>
+        </w:rPr>
+      </w:pPr>
+    </w:p>
     <w:sectPr>
-      <w:footerReference w:type="default" r:id="rId15"/>
-      <w:footerReference w:type="first" r:id="rId16"/>
+      <w:footerReference w:type="default" r:id="rId16"/>
+      <w:footerReference w:type="first" r:id="rId17"/>
       <w:pgSz w:w="12240" w:h="15840"/>
       <w:pgMar w:top="1440" w:right="1440" w:bottom="1440" w:left="1440" w:header="708" w:footer="708" w:gutter="0"/>
       <w:pgNumType w:start="0"/>
@@ -7498,7 +7782,7 @@
 </file>
 
 <file path=customXml/itemProps1.xml><?xml version="1.0" encoding="utf-8"?>
-<ds:datastoreItem xmlns:ds="http://schemas.openxmlformats.org/officeDocument/2006/customXml" ds:itemID="{A08B876D-17B3-4593-9E48-5755A2E9AC90}">
+<ds:datastoreItem xmlns:ds="http://schemas.openxmlformats.org/officeDocument/2006/customXml" ds:itemID="{D0EB371E-FC0C-4521-A7A0-A45333E9F7CF}">
   <ds:schemaRefs>
     <ds:schemaRef ds:uri="http://schemas.openxmlformats.org/officeDocument/2006/bibliography"/>
   </ds:schemaRefs>

</xml_diff>